<commit_message>
Playing with citation issue
</commit_message>
<xml_diff>
--- a/LaTeX/MHWdetection.docx
+++ b/LaTeX/MHWdetection.docx
@@ -155,16 +155,16 @@
         <w:pStyle w:val="FirstParagraph"/>
       </w:pPr>
       <w:r>
-        <w:t xml:space="preserve">The idea of hot seawater being problematic is not a novel concept. We have known for decades, perhaps millenia, that strange and seemingly transient occurrences in the ocean could leave ecosystems barrens with no notice of the event until the waters had already cooled. It was perhaps due to our lack of ability to track and record ocean temperatures globally that people did not begin to quantify the effects of anomalously warm seawater temperatures until the mid 90s (cite). It was not until the 00’s that much work began to be done on the direct consequences of this hot water (e.g.</w:t>
-      </w:r>
-      <w:r>
-        <w:t xml:space="preserve"> </w:t>
-      </w:r>
-      <w:r>
-        <w:t xml:space="preserve">Garrabou et al. (2009)</w:t>
-      </w:r>
-      <w:r>
-        <w:t xml:space="preserve">). Later still was the development of a globally utilised definition for these events that enjoyed wide-spread use. The now commonly used</w:t>
+        <w:t xml:space="preserve">The idea of hot seawater being problematic is not a novel concept. We have known for decades, perhaps millennia, that seemingly transient occurrences in the ocean could leave ecosystems barrens with no notice of the event until the waters had already cooled. It was perhaps due to our lack of ability to track and record ocean temperatures globally that people did not begin to quantify the effects of anomalously warm seawater temperatures until the mid 90s (cite). It was not until the 00’s that much work began to be done on the direct consequences of this hot water</w:t>
+      </w:r>
+      <w:r>
+        <w:t xml:space="preserve"> </w:t>
+      </w:r>
+      <w:r>
+        <w:t xml:space="preserve">(e.g. Garrabou et al. 2009)</w:t>
+      </w:r>
+      <w:r>
+        <w:t xml:space="preserve">. Later still was the development of a globally utilised definition for these events that enjoyed wide-spread use. The now commonly used</w:t>
       </w:r>
       <w:r>
         <w:t xml:space="preserve"> </w:t>
@@ -176,13 +176,19 @@
         <w:t xml:space="preserve"> </w:t>
       </w:r>
       <w:r>
-        <w:t xml:space="preserve">definition for anomalously warm seawater temperature events, better known as marine heatwaves (MHWs) has allowed researchers around the world to directly compare events in very different environments for the present as well as the past. A follow up to this definition has now also introduced a category naming convention (</w:t>
-      </w:r>
-      <w:r>
-        <w:t xml:space="preserve">Alistair J Hobday et al. (2018)</w:t>
-      </w:r>
-      <w:r>
-        <w:t xml:space="preserve">) that makes the application of this definition even more useful for transdisciplinary work.</w:t>
+        <w:t xml:space="preserve">definition for anomalously warm seawater temperature events, better known as marine heatwaves (MHWs) has allowed researchers around the world to directly compare events in very different environments for the present as well as the past. A follow up to this definition has now also introduced a category naming convention</w:t>
+      </w:r>
+      <w:r>
+        <w:t xml:space="preserve"> </w:t>
+      </w:r>
+      <w:r>
+        <w:t xml:space="preserve">(Alistair J Hobday et al. 2018)</w:t>
+      </w:r>
+      <w:r>
+        <w:t xml:space="preserve"> </w:t>
+      </w:r>
+      <w:r>
+        <w:t xml:space="preserve">that makes the application of this definition even more useful for transdisciplinary work.</w:t>
       </w:r>
     </w:p>
     <w:p>
@@ -348,48 +354,39 @@
     </w:p>
     <w:p>
       <w:pPr>
-        <w:pStyle w:val="Compact"/>
-        <w:numPr>
-          <w:numId w:val="1003"/>
-          <w:ilvl w:val="0"/>
-        </w:numPr>
-      </w:pPr>
-      <w:r>
-        <w:rPr>
-          <w:i/>
-        </w:rPr>
-        <w:t xml:space="preserve">Perhaps more here on the framing of the history and on atmospheric heatwaves, but it is already feeling a bit long</w:t>
-      </w:r>
-    </w:p>
-    <w:p>
-      <w:pPr>
-        <w:pStyle w:val="FirstParagraph"/>
-      </w:pPr>
-      <w:r>
-        <w:t xml:space="preserve">A common definition for MHWs was necessary because as they begin to increase in duration and intensity around the world (</w:t>
-      </w:r>
-      <w:r>
-        <w:t xml:space="preserve">Oliver et al. (2018)</w:t>
-      </w:r>
-      <w:r>
-        <w:t xml:space="preserve">), the research of different groups will be able to directly benefit from cross-comparison of results. For example, it has been published that an intensity of 2°C for at least XXX days may be damaging to a range of coral species (cite). Using this research from the Great Barrier Reef, a team in the Caribbean may now have a better idea of what to look out for with regards to their own research.</w:t>
-      </w:r>
-    </w:p>
-    <w:p>
-      <w:pPr>
         <w:pStyle w:val="BodyText"/>
       </w:pPr>
       <w:r>
-        <w:t xml:space="preserve">It is perhaps due to the ease and interoperability of this methodology that it has seen rapidly increasing use across marine sciences (cite?). This has introduced a new series of meta-issues in that different groups often depart from the default use of the algorithm for MHW detection in varying degrees (e.g. cite Spanish paper), or simply use entirely different methodologies (e.g.</w:t>
-      </w:r>
-      <w:r>
-        <w:t xml:space="preserve"> </w:t>
-      </w:r>
-      <w:r>
-        <w:t xml:space="preserve">Frölicher, Fischer, and Gruber (2018)</w:t>
-      </w:r>
-      <w:r>
-        <w:t xml:space="preserve">) while referring to the</w:t>
+        <w:t xml:space="preserve">A common definition for MHWs was necessary because as they begin to increase in duration and intensity around the world</w:t>
+      </w:r>
+      <w:r>
+        <w:t xml:space="preserve"> </w:t>
+      </w:r>
+      <w:r>
+        <w:t xml:space="preserve">(Oliver et al. 2018)</w:t>
+      </w:r>
+      <w:r>
+        <w:t xml:space="preserve">, the research of different groups will be able to directly benefit from cross-comparison of results. For example, a mean intensity of 2°C for at least XXX days may be damaging to a range of coral species (cite). Using this research from the Great Barrier Reef, a team in the Caribbean may now have a better idea of what to look out for with regards to their own research.</w:t>
+      </w:r>
+    </w:p>
+    <w:p>
+      <w:pPr>
+        <w:pStyle w:val="BodyText"/>
+      </w:pPr>
+      <w:r>
+        <w:t xml:space="preserve">It is perhaps due to the ease and interoperability of this methodology that it has seen rapidly increasing use across marine sciences (cite?). This has introduced a new series of meta-issues in that different groups often depart from the default use of the algorithm for MHW detection in varying degrees (e.g. cite Spanish paper), or simply use entirely different methodologies</w:t>
+      </w:r>
+      <w:r>
+        <w:t xml:space="preserve"> </w:t>
+      </w:r>
+      <w:r>
+        <w:t xml:space="preserve">(e.g. Frölicher, Fischer, and Gruber 2018)</w:t>
+      </w:r>
+      <w:r>
+        <w:t xml:space="preserve"> </w:t>
+      </w:r>
+      <w:r>
+        <w:t xml:space="preserve">while referring to the</w:t>
       </w:r>
       <w:r>
         <w:t xml:space="preserve"> </w:t>
@@ -660,15 +657,53 @@
       <w:pPr>
         <w:pStyle w:val="Compact"/>
         <w:numPr>
+          <w:numId w:val="1003"/>
+          <w:ilvl w:val="0"/>
+        </w:numPr>
+      </w:pPr>
+      <w:r>
+        <w:rPr>
+          <w:i/>
+        </w:rPr>
+        <w:t xml:space="preserve">I’m thinking that the data summary section should be removed or severely shorteneds</w:t>
+      </w:r>
+    </w:p>
+    <w:p>
+      <w:pPr>
+        <w:pStyle w:val="Compact"/>
+        <w:numPr>
           <w:numId w:val="1004"/>
-          <w:ilvl w:val="0"/>
-        </w:numPr>
-      </w:pPr>
-      <w:r>
-        <w:rPr>
-          <w:i/>
-        </w:rPr>
-        <w:t xml:space="preserve">I’m thinking that the data summary section should be removed or severely shorteneds</w:t>
+          <w:ilvl w:val="1"/>
+        </w:numPr>
+      </w:pPr>
+      <w:r>
+        <w:rPr>
+          <w:i/>
+        </w:rPr>
+        <w:t xml:space="preserve">Perhaps just talk about the three broad categories and what their advantages and disadvantages are</w:t>
+      </w:r>
+    </w:p>
+    <w:p>
+      <w:pPr>
+        <w:pStyle w:val="FirstParagraph"/>
+      </w:pPr>
+      <w:r>
+        <w:t xml:space="preserve">Outlined here in a series of three tables are a non-exhaustive list of the products currently available for work with MHW detection. The advantages, disadvantages, and any known issues are listed with the products in addition to a brief summary of their meta-data and where they may be downloaded. The products are broken up into three broad categories: remotely sensed data, reanalysis data, and</w:t>
+      </w:r>
+      <w:r>
+        <w:t xml:space="preserve"> </w:t>
+      </w:r>
+      <w:r>
+        <w:rPr>
+          <w:i/>
+        </w:rPr>
+        <w:t xml:space="preserve">ins situ</w:t>
+      </w:r>
+      <w:r>
+        <w:t xml:space="preserve"> </w:t>
+      </w:r>
+      <w:r>
+        <w:t xml:space="preserve">data.</w:t>
       </w:r>
     </w:p>
     <w:p>
@@ -676,14 +711,104 @@
         <w:pStyle w:val="Compact"/>
         <w:numPr>
           <w:numId w:val="1005"/>
-          <w:ilvl w:val="1"/>
-        </w:numPr>
-      </w:pPr>
-      <w:r>
-        <w:rPr>
-          <w:i/>
-        </w:rPr>
-        <w:t xml:space="preserve">Perhaps just talk about the three broad categories and what their advantages and disadvantages are</w:t>
+          <w:ilvl w:val="0"/>
+        </w:numPr>
+      </w:pPr>
+      <w:r>
+        <w:rPr>
+          <w:i/>
+        </w:rPr>
+        <w:t xml:space="preserve">In each table we can list the most common products that may be used at this time advantages would obviously be things like global vs. point location (satellite), inclusion of subsurface data (reanalysis), resolution of coastal processes (in situ). Disadvantages around interpolation, resolution, missing data, time series length, etc…</w:t>
+      </w:r>
+    </w:p>
+    <w:p>
+      <w:pPr>
+        <w:pStyle w:val="Compact"/>
+        <w:numPr>
+          <w:numId w:val="1005"/>
+          <w:ilvl w:val="0"/>
+        </w:numPr>
+      </w:pPr>
+      <w:r>
+        <w:rPr>
+          <w:i/>
+        </w:rPr>
+        <w:t xml:space="preserve">Maybe insert a table here that lists all of the data sets that might be potentially useful, if we can overcome some of their limitation; in the table, also mention each product’s limitations (e.g. too short, too many NAs, etc.)</w:t>
+      </w:r>
+    </w:p>
+    <w:p>
+      <w:pPr>
+        <w:pStyle w:val="Compact"/>
+        <w:numPr>
+          <w:numId w:val="1005"/>
+          <w:ilvl w:val="0"/>
+        </w:numPr>
+      </w:pPr>
+      <w:r>
+        <w:rPr>
+          <w:i/>
+        </w:rPr>
+        <w:t xml:space="preserve">Many gridded daily SST products are available that may make them more useful closer to the coast (but see Smit et al., 2013; etc.) due to their finer grid size (1-4km refs.), but the data do not yet cover a full 30 year period</w:t>
+      </w:r>
+    </w:p>
+    <w:p>
+      <w:pPr>
+        <w:pStyle w:val="Compact"/>
+        <w:numPr>
+          <w:numId w:val="1005"/>
+          <w:ilvl w:val="0"/>
+        </w:numPr>
+      </w:pPr>
+      <w:r>
+        <w:rPr>
+          <w:i/>
+        </w:rPr>
+        <w:t xml:space="preserve">The finer resolution AVHRR data (4km) also run from 1981, but it is dodgy here off the coast of SA, and probably also elsewhere</w:t>
+      </w:r>
+    </w:p>
+    <w:p>
+      <w:pPr>
+        <w:pStyle w:val="Compact"/>
+        <w:numPr>
+          <w:numId w:val="1005"/>
+          <w:ilvl w:val="0"/>
+        </w:numPr>
+      </w:pPr>
+      <w:r>
+        <w:rPr>
+          <w:i/>
+        </w:rPr>
+        <w:t xml:space="preserve">The various flavours of MODIS data are okay, but the time series only runs from the early 1990s. They are better near the coast, but not perfect.</w:t>
+      </w:r>
+    </w:p>
+    <w:p>
+      <w:pPr>
+        <w:pStyle w:val="Compact"/>
+        <w:numPr>
+          <w:numId w:val="1005"/>
+          <w:ilvl w:val="0"/>
+        </w:numPr>
+      </w:pPr>
+      <w:r>
+        <w:rPr>
+          <w:i/>
+        </w:rPr>
+        <w:t xml:space="preserve">More recently people have started using the MUR and G1SST data, which at a resolution of 1 km resolve details in the coastal areas and look promising, but have not really been widely validated</w:t>
+      </w:r>
+    </w:p>
+    <w:p>
+      <w:pPr>
+        <w:pStyle w:val="Compact"/>
+        <w:numPr>
+          <w:numId w:val="1005"/>
+          <w:ilvl w:val="0"/>
+        </w:numPr>
+      </w:pPr>
+      <w:r>
+        <w:rPr>
+          <w:i/>
+        </w:rPr>
+        <w:t xml:space="preserve">Many of these newer data sets are close to around 10 years long.</w:t>
       </w:r>
     </w:p>
     <w:p>
@@ -691,22 +816,108 @@
         <w:pStyle w:val="FirstParagraph"/>
       </w:pPr>
       <w:r>
-        <w:t xml:space="preserve">Outlined here in a series of three tables are a non-exhaustive list of the products currently available for work with MHW detection. The advantages, disadvantages, and any known issues are listed with the products in addition to a brief summary of their meta-data and where they may be downloaded. The products are broken up into three broad categories: remotely sensed data, reanalysis data, and</w:t>
-      </w:r>
-      <w:r>
-        <w:t xml:space="preserve"> </w:t>
-      </w:r>
-      <w:r>
-        <w:rPr>
-          <w:i/>
-        </w:rPr>
-        <w:t xml:space="preserve">ins situ</w:t>
-      </w:r>
-      <w:r>
-        <w:t xml:space="preserve"> </w:t>
-      </w:r>
-      <w:r>
-        <w:t xml:space="preserve">data.</w:t>
+        <w:t xml:space="preserve">Table 1:</w:t>
+      </w:r>
+      <w:r>
+        <w:t xml:space="preserve"> </w:t>
+      </w:r>
+      <w:r>
+        <w:t xml:space="preserve">|Remotely sensed data |Description |Spatial res. |Temporal res. |Start date |End date |Update |Advantages |Disadvantages |Solutions |Download |</w:t>
+      </w:r>
+      <w:r>
+        <w:t xml:space="preserve"> </w:t>
+      </w:r>
+      <w:r>
+        <w:t xml:space="preserve">|——————|————————————————|———-|——–|——–|——-|——|——|——|——-|——-|</w:t>
+      </w:r>
+      <w:r>
+        <w:t xml:space="preserve"> </w:t>
+      </w:r>
+      <w:r>
+        <w:t xml:space="preserve">|NOAA OISST |The NOAA optimally interpolated SST (OISST) data</w:t>
+      </w:r>
+      <w:r>
+        <w:t xml:space="preserve"> </w:t>
+      </w:r>
+      <w:r>
+        <w:t xml:space="preserve">(Reynolds et al. 2007)</w:t>
+      </w:r>
+      <w:r>
+        <w:t xml:space="preserve"> </w:t>
+      </w:r>
+      <w:r>
+        <w:t xml:space="preserve">are currently the most commonly used for the detection of MHWs. This product is corrected with the use</w:t>
+      </w:r>
+      <w:r>
+        <w:t xml:space="preserve"> </w:t>
+      </w:r>
+      <w:r>
+        <w:rPr>
+          <w:i/>
+        </w:rPr>
+        <w:t xml:space="preserve">in situ</w:t>
+      </w:r>
+      <w:r>
+        <w:t xml:space="preserve"> </w:t>
+      </w:r>
+      <w:r>
+        <w:t xml:space="preserve">collected data, which are also used to fill gaps in the record. |0.25° (~25 km) global grid |Daily |1981-09-01 |Near real-time |Gapless global 30+ year time series |Course resolution and interpolation of data over gaps. Not suitable for use within one pixel of a coastline. |… |www.ncdc.noaa.gov/oisst/data-access |</w:t>
+      </w:r>
+      <w:r>
+        <w:t xml:space="preserve"> </w:t>
+      </w:r>
+      <w:r>
+        <w:t xml:space="preserve">|MODIS AQUA |</w:t>
+      </w:r>
+      <w:r>
+        <w:t xml:space="preserve"> </w:t>
+      </w:r>
+      <w:r>
+        <w:t xml:space="preserve">|MODIS TERRA |</w:t>
+      </w:r>
+      <w:r>
+        <w:t xml:space="preserve"> </w:t>
+      </w:r>
+      <w:r>
+        <w:t xml:space="preserve">|AVHRR Pathfinder v5.2 |</w:t>
+      </w:r>
+      <w:r>
+        <w:t xml:space="preserve"> </w:t>
+      </w:r>
+      <w:r>
+        <w:t xml:space="preserve">|G1SST |</w:t>
+      </w:r>
+      <w:r>
+        <w:t xml:space="preserve"> </w:t>
+      </w:r>
+      <w:r>
+        <w:t xml:space="preserve">|MUR |</w:t>
+      </w:r>
+    </w:p>
+    <w:p>
+      <w:pPr>
+        <w:pStyle w:val="BodyText"/>
+      </w:pPr>
+      <w:r>
+        <w:t xml:space="preserve">Table 2:</w:t>
+      </w:r>
+      <w:r>
+        <w:t xml:space="preserve"> </w:t>
+      </w:r>
+      <w:r>
+        <w:t xml:space="preserve">|Reanalysis data |Description |Spatial res. |Temporal res. |Start date |End date |Update |Advantages |Disadvantages |Solutions |Download |</w:t>
+      </w:r>
+      <w:r>
+        <w:t xml:space="preserve"> </w:t>
+      </w:r>
+      <w:r>
+        <w:t xml:space="preserve">|——————|————————————————|———-|——–|——–|——-|——|——|——|——-|——-|</w:t>
+      </w:r>
+      <w:r>
+        <w:t xml:space="preserve"> </w:t>
+      </w:r>
+      <w:r>
+        <w:t xml:space="preserve">|BRAN |</w:t>
       </w:r>
     </w:p>
     <w:p>
@@ -721,7 +932,7 @@
         <w:rPr>
           <w:i/>
         </w:rPr>
-        <w:t xml:space="preserve">In each table we can list the most common products that may be used at this time advantages would obviously be things like global vs. point location (satellite), inclusion of subsurface data (reanalysis), resolution of coastal processes (in situ). Disadvantages around interpolation, resolution, missing data, time series length, etc…</w:t>
+        <w:t xml:space="preserve">We also have a whole collection of in situ coastal (nearshore) water temperatures that are from 10-20 years long, but growing, and we would like to use them for MHW detection.</w:t>
       </w:r>
     </w:p>
     <w:p>
@@ -736,7 +947,7 @@
         <w:rPr>
           <w:i/>
         </w:rPr>
-        <w:t xml:space="preserve">Maybe insert a table here that lists all of the data sets that might be potentially useful, if we can overcome some of their limitation; in the table, also mention each product’s limitations (e.g. too short, too many NAs, etc.)</w:t>
+        <w:t xml:space="preserve">e.g. the IMAS FAC records around Tassie we used in the Tasman Sea MHW paper – many of those were 5-10 years in length</w:t>
       </w:r>
     </w:p>
     <w:p>
@@ -751,7 +962,7 @@
         <w:rPr>
           <w:i/>
         </w:rPr>
-        <w:t xml:space="preserve">Many gridded daily SST products are available that may make them more useful closer to the coast (but see Smit et al., 2013; etc.) due to their finer grid size (1-4km refs.), but the data do not yet cover a full 30 year period</w:t>
+        <w:t xml:space="preserve">The thing with coastal data is simply that they might suffer from being too short, or have too many NAs, or both. Solving it requires an understanding of the data properties rather than knowing that it is in situ</w:t>
       </w:r>
     </w:p>
     <w:p>
@@ -759,214 +970,6 @@
         <w:pStyle w:val="Compact"/>
         <w:numPr>
           <w:numId w:val="1006"/>
-          <w:ilvl w:val="0"/>
-        </w:numPr>
-      </w:pPr>
-      <w:r>
-        <w:rPr>
-          <w:i/>
-        </w:rPr>
-        <w:t xml:space="preserve">The finer resolution AVHRR data (4km) also run from 1981, but it is dodgy here off the coast of SA, and probably also elsewhere</w:t>
-      </w:r>
-    </w:p>
-    <w:p>
-      <w:pPr>
-        <w:pStyle w:val="Compact"/>
-        <w:numPr>
-          <w:numId w:val="1006"/>
-          <w:ilvl w:val="0"/>
-        </w:numPr>
-      </w:pPr>
-      <w:r>
-        <w:rPr>
-          <w:i/>
-        </w:rPr>
-        <w:t xml:space="preserve">The various flavours of MODIS data are okay, but the time series only runs from the early 1990s. They are better near the coast, but not perfect.</w:t>
-      </w:r>
-    </w:p>
-    <w:p>
-      <w:pPr>
-        <w:pStyle w:val="Compact"/>
-        <w:numPr>
-          <w:numId w:val="1006"/>
-          <w:ilvl w:val="0"/>
-        </w:numPr>
-      </w:pPr>
-      <w:r>
-        <w:rPr>
-          <w:i/>
-        </w:rPr>
-        <w:t xml:space="preserve">More recently people have started using the MUR and G1SST data, which at a resolution of 1 km resolve details in the coastal areas and look promising, but have not really been widely validated</w:t>
-      </w:r>
-    </w:p>
-    <w:p>
-      <w:pPr>
-        <w:pStyle w:val="Compact"/>
-        <w:numPr>
-          <w:numId w:val="1006"/>
-          <w:ilvl w:val="0"/>
-        </w:numPr>
-      </w:pPr>
-      <w:r>
-        <w:rPr>
-          <w:i/>
-        </w:rPr>
-        <w:t xml:space="preserve">Many of these newer data sets are close to around 10 years long.</w:t>
-      </w:r>
-    </w:p>
-    <w:p>
-      <w:pPr>
-        <w:pStyle w:val="FirstParagraph"/>
-      </w:pPr>
-      <w:r>
-        <w:t xml:space="preserve">Table 1:</w:t>
-      </w:r>
-      <w:r>
-        <w:t xml:space="preserve"> </w:t>
-      </w:r>
-      <w:r>
-        <w:t xml:space="preserve">|Remotely sensed data |Description |Spatial res. |Temporal res. |Start date |End date |Update |Advantages |Disadvantages |Solutions |Download |</w:t>
-      </w:r>
-      <w:r>
-        <w:t xml:space="preserve"> </w:t>
-      </w:r>
-      <w:r>
-        <w:t xml:space="preserve">|——————|————————————————|———-|——–|——–|——-|——|——|——|——-|——-|</w:t>
-      </w:r>
-      <w:r>
-        <w:t xml:space="preserve"> </w:t>
-      </w:r>
-      <w:r>
-        <w:t xml:space="preserve">|NOAA OISST |The NOAA optimally interpolated SST (OISST) data (</w:t>
-      </w:r>
-      <w:r>
-        <w:t xml:space="preserve">Reynolds et al. (2007)</w:t>
-      </w:r>
-      <w:r>
-        <w:t xml:space="preserve">) are currently the most commonly used for the detection of MHWs. This product is corrected with the use</w:t>
-      </w:r>
-      <w:r>
-        <w:t xml:space="preserve"> </w:t>
-      </w:r>
-      <w:r>
-        <w:rPr>
-          <w:i/>
-        </w:rPr>
-        <w:t xml:space="preserve">in situ</w:t>
-      </w:r>
-      <w:r>
-        <w:t xml:space="preserve"> </w:t>
-      </w:r>
-      <w:r>
-        <w:t xml:space="preserve">collected data, which are also used to fill gaps in the record. |0.25° (~25 km) global grid |Daily |1981-09-01 |Near real-time |Gapless global 30+ year time series |Course resolution and interpolation of data over gaps. Not suitable for use within one pixel of a coastline. |… |www.ncdc.noaa.gov/oisst/data-access |</w:t>
-      </w:r>
-      <w:r>
-        <w:t xml:space="preserve"> </w:t>
-      </w:r>
-      <w:r>
-        <w:t xml:space="preserve">|MODIS AQUA |</w:t>
-      </w:r>
-      <w:r>
-        <w:t xml:space="preserve"> </w:t>
-      </w:r>
-      <w:r>
-        <w:t xml:space="preserve">|MODIS TERRA |</w:t>
-      </w:r>
-      <w:r>
-        <w:t xml:space="preserve"> </w:t>
-      </w:r>
-      <w:r>
-        <w:t xml:space="preserve">|AVHRR Pathfinder v5.2 |</w:t>
-      </w:r>
-      <w:r>
-        <w:t xml:space="preserve"> </w:t>
-      </w:r>
-      <w:r>
-        <w:t xml:space="preserve">|G1SST |</w:t>
-      </w:r>
-      <w:r>
-        <w:t xml:space="preserve"> </w:t>
-      </w:r>
-      <w:r>
-        <w:t xml:space="preserve">|MUR |</w:t>
-      </w:r>
-    </w:p>
-    <w:p>
-      <w:pPr>
-        <w:pStyle w:val="BodyText"/>
-      </w:pPr>
-      <w:r>
-        <w:t xml:space="preserve">Table 2:</w:t>
-      </w:r>
-      <w:r>
-        <w:t xml:space="preserve"> </w:t>
-      </w:r>
-      <w:r>
-        <w:t xml:space="preserve">|Reanalysis data |Description |Spatial res. |Temporal res. |Start date |End date |Update |Advantages |Disadvantages |Solutions |Download |</w:t>
-      </w:r>
-      <w:r>
-        <w:t xml:space="preserve"> </w:t>
-      </w:r>
-      <w:r>
-        <w:t xml:space="preserve">|——————|————————————————|———-|——–|——–|——-|——|——|——|——-|——-|</w:t>
-      </w:r>
-      <w:r>
-        <w:t xml:space="preserve"> </w:t>
-      </w:r>
-      <w:r>
-        <w:t xml:space="preserve">|BRAN |</w:t>
-      </w:r>
-    </w:p>
-    <w:p>
-      <w:pPr>
-        <w:pStyle w:val="Compact"/>
-        <w:numPr>
-          <w:numId w:val="1007"/>
-          <w:ilvl w:val="0"/>
-        </w:numPr>
-      </w:pPr>
-      <w:r>
-        <w:rPr>
-          <w:i/>
-        </w:rPr>
-        <w:t xml:space="preserve">We also have a whole collection of in situ coastal (nearshore) water temperatures that are from 10-20 years long, but growing, and we would like to use them for MHW detection.</w:t>
-      </w:r>
-    </w:p>
-    <w:p>
-      <w:pPr>
-        <w:pStyle w:val="Compact"/>
-        <w:numPr>
-          <w:numId w:val="1007"/>
-          <w:ilvl w:val="0"/>
-        </w:numPr>
-      </w:pPr>
-      <w:r>
-        <w:rPr>
-          <w:i/>
-        </w:rPr>
-        <w:t xml:space="preserve">e.g. the IMAS FAC records around Tassie we used in the Tasman Sea MHW paper – many of those were 5-10 years in length</w:t>
-      </w:r>
-    </w:p>
-    <w:p>
-      <w:pPr>
-        <w:pStyle w:val="Compact"/>
-        <w:numPr>
-          <w:numId w:val="1007"/>
-          <w:ilvl w:val="0"/>
-        </w:numPr>
-      </w:pPr>
-      <w:r>
-        <w:rPr>
-          <w:i/>
-        </w:rPr>
-        <w:t xml:space="preserve">The thing with coastal data is simply that they might suffer from being too short, or have too many NAs, or both. Solving it requires an understanding of the data properties rather than knowing that it is in situ</w:t>
-      </w:r>
-    </w:p>
-    <w:p>
-      <w:pPr>
-        <w:pStyle w:val="Compact"/>
-        <w:numPr>
-          <w:numId w:val="1007"/>
           <w:ilvl w:val="0"/>
         </w:numPr>
       </w:pPr>
@@ -1092,7 +1095,7 @@
       <w:pPr>
         <w:pStyle w:val="Compact"/>
         <w:numPr>
-          <w:numId w:val="1008"/>
+          <w:numId w:val="1007"/>
           <w:ilvl w:val="0"/>
         </w:numPr>
       </w:pPr>
@@ -1107,7 +1110,7 @@
       <w:pPr>
         <w:pStyle w:val="Compact"/>
         <w:numPr>
-          <w:numId w:val="1008"/>
+          <w:numId w:val="1007"/>
           <w:ilvl w:val="0"/>
         </w:numPr>
       </w:pPr>
@@ -1152,7 +1155,7 @@
       <w:pPr>
         <w:pStyle w:val="Compact"/>
         <w:numPr>
-          <w:numId w:val="1008"/>
+          <w:numId w:val="1007"/>
           <w:ilvl w:val="0"/>
         </w:numPr>
       </w:pPr>
@@ -1423,7 +1426,7 @@
       <w:pPr>
         <w:pStyle w:val="Compact"/>
         <w:numPr>
-          <w:numId w:val="1009"/>
+          <w:numId w:val="1008"/>
           <w:ilvl w:val="0"/>
         </w:numPr>
       </w:pPr>
@@ -1438,7 +1441,7 @@
       <w:pPr>
         <w:pStyle w:val="Compact"/>
         <w:numPr>
-          <w:numId w:val="1009"/>
+          <w:numId w:val="1008"/>
           <w:ilvl w:val="0"/>
         </w:numPr>
       </w:pPr>
@@ -1453,7 +1456,7 @@
       <w:pPr>
         <w:pStyle w:val="Compact"/>
         <w:numPr>
-          <w:numId w:val="1009"/>
+          <w:numId w:val="1008"/>
           <w:ilvl w:val="0"/>
         </w:numPr>
       </w:pPr>
@@ -1478,7 +1481,7 @@
       <w:pPr>
         <w:pStyle w:val="Compact"/>
         <w:numPr>
-          <w:numId w:val="1010"/>
+          <w:numId w:val="1009"/>
           <w:ilvl w:val="0"/>
         </w:numPr>
       </w:pPr>
@@ -1518,7 +1521,7 @@
       <w:pPr>
         <w:pStyle w:val="Compact"/>
         <w:numPr>
-          <w:numId w:val="1011"/>
+          <w:numId w:val="1010"/>
           <w:ilvl w:val="0"/>
         </w:numPr>
       </w:pPr>
@@ -1530,7 +1533,7 @@
       <w:pPr>
         <w:pStyle w:val="Compact"/>
         <w:numPr>
-          <w:numId w:val="1011"/>
+          <w:numId w:val="1010"/>
           <w:ilvl w:val="0"/>
         </w:numPr>
       </w:pPr>
@@ -1542,7 +1545,7 @@
       <w:pPr>
         <w:pStyle w:val="Compact"/>
         <w:numPr>
-          <w:numId w:val="1011"/>
+          <w:numId w:val="1010"/>
           <w:ilvl w:val="0"/>
         </w:numPr>
       </w:pPr>
@@ -1629,7 +1632,7 @@
           <wp:inline>
             <wp:extent cx="5334000" cy="3003847"/>
             <wp:effectExtent b="0" l="0" r="0" t="0"/>
-            <wp:docPr descr="Figure 2: Line plots showing the results of pairwise Kolmogorov-Smirnoff tests for the seasonal signals (top panel) and 90th percentile thresholds (bottom panel) from the same time series at differing lengths. The colour of the line shows how many times out of 100 re-samples that the climatologies were significantly different from the control. The dotted verticle line denotes the 30 year climatology mark, against which all othe climatologies were compared. If no re-samplings were significantly different this is shown with a grey line." title="" id="1" name="Picture"/>
+            <wp:docPr descr="Figure 2: Line plots showing the results of pairwise Kolmogorov-Smirnoff tests for the seasonal signals (top panel) and 90th percentile thresholds (bottom panel) from the same time series at differing lengths. The colour of the line shows how many times out of 100 re-samples that the climatologies were significantly different from the control. The dotted vertical line denotes the 30 year climatology mark, against which all othe climatologies were compared. If no re-samplings were significantly different this is shown with a grey line." title="" id="1" name="Picture"/>
             <a:graphic>
               <a:graphicData uri="http://schemas.openxmlformats.org/drawingml/2006/picture">
                 <pic:pic>
@@ -1672,14 +1675,14 @@
         <w:pStyle w:val="ImageCaption"/>
       </w:pPr>
       <w:r>
-        <w:t xml:space="preserve">Figure 2: Line plots showing the results of pairwise Kolmogorov-Smirnoff tests for the seasonal signals (top panel) and 90th percentile thresholds (bottom panel) from the same time series at differing lengths. The colour of the line shows how many times out of 100 re-samples that the climatologies were significantly different from the control. The dotted verticle line denotes the 30 year climatology mark, against which all othe climatologies were compared. If no re-samplings were significantly different this is shown with a grey line.</w:t>
-      </w:r>
-    </w:p>
-    <w:p>
-      <w:pPr>
-        <w:pStyle w:val="Compact"/>
-        <w:numPr>
-          <w:numId w:val="1012"/>
+        <w:t xml:space="preserve">Figure 2: Line plots showing the results of pairwise Kolmogorov-Smirnoff tests for the seasonal signals (top panel) and 90th percentile thresholds (bottom panel) from the same time series at differing lengths. The colour of the line shows how many times out of 100 re-samples that the climatologies were significantly different from the control. The dotted vertical line denotes the 30 year climatology mark, against which all othe climatologies were compared. If no re-samplings were significantly different this is shown with a grey line.</w:t>
+      </w:r>
+    </w:p>
+    <w:p>
+      <w:pPr>
+        <w:pStyle w:val="Compact"/>
+        <w:numPr>
+          <w:numId w:val="1011"/>
           <w:ilvl w:val="0"/>
         </w:numPr>
       </w:pPr>
@@ -1703,7 +1706,7 @@
     <w:p>
       <w:pPr>
         <w:numPr>
-          <w:numId w:val="1013"/>
+          <w:numId w:val="1012"/>
           <w:ilvl w:val="0"/>
         </w:numPr>
       </w:pPr>
@@ -1717,7 +1720,7 @@
     <w:p>
       <w:pPr>
         <w:numPr>
-          <w:numId w:val="1013"/>
+          <w:numId w:val="1012"/>
           <w:ilvl w:val="0"/>
         </w:numPr>
       </w:pPr>
@@ -1746,7 +1749,7 @@
       <w:pPr>
         <w:pStyle w:val="Compact"/>
         <w:numPr>
-          <w:numId w:val="1014"/>
+          <w:numId w:val="1013"/>
           <w:ilvl w:val="0"/>
         </w:numPr>
       </w:pPr>
@@ -1758,7 +1761,7 @@
       <w:pPr>
         <w:pStyle w:val="Compact"/>
         <w:numPr>
-          <w:numId w:val="1014"/>
+          <w:numId w:val="1013"/>
           <w:ilvl w:val="0"/>
         </w:numPr>
       </w:pPr>
@@ -1770,7 +1773,7 @@
       <w:pPr>
         <w:pStyle w:val="Compact"/>
         <w:numPr>
-          <w:numId w:val="1014"/>
+          <w:numId w:val="1013"/>
           <w:ilvl w:val="0"/>
         </w:numPr>
       </w:pPr>
@@ -1792,43 +1795,43 @@
       <w:pPr>
         <w:pStyle w:val="Compact"/>
         <w:numPr>
+          <w:numId w:val="1014"/>
+          <w:ilvl w:val="0"/>
+        </w:numPr>
+      </w:pPr>
+      <w:r>
+        <w:t xml:space="preserve">The length of a time series had a negligible effect on the MHW metrics with only a few significant differences occurring at shorter time series</w:t>
+      </w:r>
+    </w:p>
+    <w:p>
+      <w:pPr>
+        <w:pStyle w:val="Compact"/>
+        <w:numPr>
+          <w:numId w:val="1014"/>
+          <w:ilvl w:val="0"/>
+        </w:numPr>
+      </w:pPr>
+      <w:r>
+        <w:t xml:space="preserve">The post-hoc Tukey tests showed that no individual parings were significantly different</w:t>
+      </w:r>
+    </w:p>
+    <w:p>
+      <w:pPr>
+        <w:pStyle w:val="Compact"/>
+        <w:numPr>
+          <w:numId w:val="1014"/>
+          <w:ilvl w:val="0"/>
+        </w:numPr>
+      </w:pPr>
+      <w:r>
+        <w:t xml:space="preserve">This is a surprising result</w:t>
+      </w:r>
+    </w:p>
+    <w:p>
+      <w:pPr>
+        <w:pStyle w:val="Compact"/>
+        <w:numPr>
           <w:numId w:val="1015"/>
-          <w:ilvl w:val="0"/>
-        </w:numPr>
-      </w:pPr>
-      <w:r>
-        <w:t xml:space="preserve">The length of a time series had a negligible effect on the MHW metrics with only a few significant differences occurring at shorter time series</w:t>
-      </w:r>
-    </w:p>
-    <w:p>
-      <w:pPr>
-        <w:pStyle w:val="Compact"/>
-        <w:numPr>
-          <w:numId w:val="1015"/>
-          <w:ilvl w:val="0"/>
-        </w:numPr>
-      </w:pPr>
-      <w:r>
-        <w:t xml:space="preserve">The post-hoc Tukey tests showed that no individual parings were significantly different</w:t>
-      </w:r>
-    </w:p>
-    <w:p>
-      <w:pPr>
-        <w:pStyle w:val="Compact"/>
-        <w:numPr>
-          <w:numId w:val="1015"/>
-          <w:ilvl w:val="0"/>
-        </w:numPr>
-      </w:pPr>
-      <w:r>
-        <w:t xml:space="preserve">This is a surprising result</w:t>
-      </w:r>
-    </w:p>
-    <w:p>
-      <w:pPr>
-        <w:pStyle w:val="Compact"/>
-        <w:numPr>
-          <w:numId w:val="1016"/>
           <w:ilvl w:val="1"/>
         </w:numPr>
       </w:pPr>
@@ -1853,19 +1856,19 @@
       <w:pPr>
         <w:pStyle w:val="Compact"/>
         <w:numPr>
+          <w:numId w:val="1016"/>
+          <w:ilvl w:val="0"/>
+        </w:numPr>
+      </w:pPr>
+      <w:r>
+        <w:t xml:space="preserve">The length of a time series had little effect on the count of categories</w:t>
+      </w:r>
+    </w:p>
+    <w:p>
+      <w:pPr>
+        <w:pStyle w:val="Compact"/>
+        <w:numPr>
           <w:numId w:val="1017"/>
-          <w:ilvl w:val="0"/>
-        </w:numPr>
-      </w:pPr>
-      <w:r>
-        <w:t xml:space="preserve">The length of a time series had little effect on the count of categories</w:t>
-      </w:r>
-    </w:p>
-    <w:p>
-      <w:pPr>
-        <w:pStyle w:val="Compact"/>
-        <w:numPr>
-          <w:numId w:val="1018"/>
           <w:ilvl w:val="1"/>
         </w:numPr>
       </w:pPr>
@@ -1969,7 +1972,7 @@
       <w:pPr>
         <w:pStyle w:val="Compact"/>
         <w:numPr>
-          <w:numId w:val="1019"/>
+          <w:numId w:val="1018"/>
           <w:ilvl w:val="0"/>
         </w:numPr>
       </w:pPr>
@@ -2009,19 +2012,19 @@
       <w:pPr>
         <w:pStyle w:val="Compact"/>
         <w:numPr>
+          <w:numId w:val="1019"/>
+          <w:ilvl w:val="0"/>
+        </w:numPr>
+      </w:pPr>
+      <w:r>
+        <w:t xml:space="preserve">The count of consecutive missing days increased with greater percentages of random missing data</w:t>
+      </w:r>
+    </w:p>
+    <w:p>
+      <w:pPr>
+        <w:pStyle w:val="Compact"/>
+        <w:numPr>
           <w:numId w:val="1020"/>
-          <w:ilvl w:val="0"/>
-        </w:numPr>
-      </w:pPr>
-      <w:r>
-        <w:t xml:space="preserve">The count of consecutive missing days increased with greater percentages of random missing data</w:t>
-      </w:r>
-    </w:p>
-    <w:p>
-      <w:pPr>
-        <w:pStyle w:val="Compact"/>
-        <w:numPr>
-          <w:numId w:val="1021"/>
           <w:ilvl w:val="1"/>
         </w:numPr>
       </w:pPr>
@@ -2098,7 +2101,7 @@
       <w:pPr>
         <w:pStyle w:val="Compact"/>
         <w:numPr>
-          <w:numId w:val="1022"/>
+          <w:numId w:val="1021"/>
           <w:ilvl w:val="0"/>
         </w:numPr>
       </w:pPr>
@@ -2165,7 +2168,7 @@
       <w:pPr>
         <w:pStyle w:val="Compact"/>
         <w:numPr>
-          <w:numId w:val="1023"/>
+          <w:numId w:val="1022"/>
           <w:ilvl w:val="0"/>
         </w:numPr>
       </w:pPr>
@@ -2232,7 +2235,7 @@
       <w:pPr>
         <w:pStyle w:val="Compact"/>
         <w:numPr>
-          <w:numId w:val="1024"/>
+          <w:numId w:val="1023"/>
           <w:ilvl w:val="0"/>
         </w:numPr>
       </w:pPr>
@@ -2244,7 +2247,7 @@
       <w:pPr>
         <w:pStyle w:val="Compact"/>
         <w:numPr>
-          <w:numId w:val="1024"/>
+          <w:numId w:val="1023"/>
           <w:ilvl w:val="0"/>
         </w:numPr>
       </w:pPr>
@@ -2265,7 +2268,7 @@
       <w:pPr>
         <w:pStyle w:val="Compact"/>
         <w:numPr>
-          <w:numId w:val="1024"/>
+          <w:numId w:val="1023"/>
           <w:ilvl w:val="0"/>
         </w:numPr>
       </w:pPr>
@@ -2286,7 +2289,7 @@
       <w:pPr>
         <w:pStyle w:val="Compact"/>
         <w:numPr>
-          <w:numId w:val="1024"/>
+          <w:numId w:val="1023"/>
           <w:ilvl w:val="0"/>
         </w:numPr>
       </w:pPr>
@@ -2312,7 +2315,7 @@
           <wp:inline>
             <wp:extent cx="5334000" cy="3003847"/>
             <wp:effectExtent b="0" l="0" r="0" t="0"/>
-            <wp:docPr descr="Figure 7: Line plot showing the p-value results from KS tests comparing the distributions of each of the 100 replicated climatology statistics against the true (no missing data) climatologies for each of the three reference time series." title="" id="1" name="Picture"/>
+            <wp:docPr descr="Figure 7: Line plot showing the p-value results from KS tests comparing the distributions of each of the 100 replicated 90th percentile thrsholds against the true (no missing data) climatologies for each of the three reference time series." title="" id="1" name="Picture"/>
             <a:graphic>
               <a:graphicData uri="http://schemas.openxmlformats.org/drawingml/2006/picture">
                 <pic:pic>
@@ -2367,14 +2370,14 @@
         <w:t xml:space="preserve">p</w:t>
       </w:r>
       <w:r>
-        <w:t xml:space="preserve">-value results from KS tests comparing the distributions of each of the 100 replicated climatology statistics against the true (no missing data) climatologies for each of the three reference time series.</w:t>
-      </w:r>
-    </w:p>
-    <w:p>
-      <w:pPr>
-        <w:pStyle w:val="Compact"/>
-        <w:numPr>
-          <w:numId w:val="1025"/>
+        <w:t xml:space="preserve">-value results from KS tests comparing the distributions of each of the 100 replicated 90th percentile thrsholds against the true (no missing data) climatologies for each of the three reference time series.</w:t>
+      </w:r>
+    </w:p>
+    <w:p>
+      <w:pPr>
+        <w:pStyle w:val="Compact"/>
+        <w:numPr>
+          <w:numId w:val="1024"/>
           <w:ilvl w:val="0"/>
         </w:numPr>
       </w:pPr>
@@ -2451,19 +2454,19 @@
       <w:pPr>
         <w:pStyle w:val="Compact"/>
         <w:numPr>
+          <w:numId w:val="1025"/>
+          <w:ilvl w:val="0"/>
+        </w:numPr>
+      </w:pPr>
+      <w:r>
+        <w:t xml:space="preserve">The time series proved to be remarkably resilient to missing data affecting the max and mean intensity of events</w:t>
+      </w:r>
+    </w:p>
+    <w:p>
+      <w:pPr>
+        <w:pStyle w:val="Compact"/>
+        <w:numPr>
           <w:numId w:val="1026"/>
-          <w:ilvl w:val="0"/>
-        </w:numPr>
-      </w:pPr>
-      <w:r>
-        <w:t xml:space="preserve">The time series proved to be remarkably resilient to missing data affecting the max and mean intensity of events</w:t>
-      </w:r>
-    </w:p>
-    <w:p>
-      <w:pPr>
-        <w:pStyle w:val="Compact"/>
-        <w:numPr>
-          <w:numId w:val="1027"/>
           <w:ilvl w:val="1"/>
         </w:numPr>
       </w:pPr>
@@ -2475,7 +2478,7 @@
       <w:pPr>
         <w:pStyle w:val="Compact"/>
         <w:numPr>
-          <w:numId w:val="1026"/>
+          <w:numId w:val="1025"/>
           <w:ilvl w:val="0"/>
         </w:numPr>
       </w:pPr>
@@ -2502,7 +2505,7 @@
       <w:pPr>
         <w:pStyle w:val="Compact"/>
         <w:numPr>
-          <w:numId w:val="1026"/>
+          <w:numId w:val="1025"/>
           <w:ilvl w:val="0"/>
         </w:numPr>
       </w:pPr>
@@ -2529,7 +2532,7 @@
       <w:pPr>
         <w:pStyle w:val="Compact"/>
         <w:numPr>
-          <w:numId w:val="1026"/>
+          <w:numId w:val="1025"/>
           <w:ilvl w:val="0"/>
         </w:numPr>
       </w:pPr>
@@ -2596,7 +2599,7 @@
       <w:pPr>
         <w:pStyle w:val="Compact"/>
         <w:numPr>
-          <w:numId w:val="1028"/>
+          <w:numId w:val="1027"/>
           <w:ilvl w:val="0"/>
         </w:numPr>
       </w:pPr>
@@ -2673,7 +2676,7 @@
       <w:pPr>
         <w:pStyle w:val="Compact"/>
         <w:numPr>
-          <w:numId w:val="1029"/>
+          <w:numId w:val="1028"/>
           <w:ilvl w:val="0"/>
         </w:numPr>
       </w:pPr>
@@ -2715,7 +2718,7 @@
       <w:pPr>
         <w:pStyle w:val="Compact"/>
         <w:numPr>
-          <w:numId w:val="1029"/>
+          <w:numId w:val="1028"/>
           <w:ilvl w:val="0"/>
         </w:numPr>
       </w:pPr>
@@ -2794,22 +2797,22 @@
       <w:pPr>
         <w:pStyle w:val="Compact"/>
         <w:numPr>
+          <w:numId w:val="1029"/>
+          <w:ilvl w:val="0"/>
+        </w:numPr>
+      </w:pPr>
+      <w:r>
+        <w:rPr>
+          <w:i/>
+        </w:rPr>
+        <w:t xml:space="preserve">Currently not showing the results of non-random missing data here.</w:t>
+      </w:r>
+    </w:p>
+    <w:p>
+      <w:pPr>
+        <w:pStyle w:val="Compact"/>
+        <w:numPr>
           <w:numId w:val="1030"/>
-          <w:ilvl w:val="0"/>
-        </w:numPr>
-      </w:pPr>
-      <w:r>
-        <w:rPr>
-          <w:i/>
-        </w:rPr>
-        <w:t xml:space="preserve">Currently not showing the results of non-random missing data here.</w:t>
-      </w:r>
-    </w:p>
-    <w:p>
-      <w:pPr>
-        <w:pStyle w:val="Compact"/>
-        <w:numPr>
-          <w:numId w:val="1031"/>
           <w:ilvl w:val="1"/>
         </w:numPr>
       </w:pPr>
@@ -2834,7 +2837,7 @@
       <w:pPr>
         <w:pStyle w:val="Compact"/>
         <w:numPr>
-          <w:numId w:val="1032"/>
+          <w:numId w:val="1031"/>
           <w:ilvl w:val="0"/>
         </w:numPr>
       </w:pPr>
@@ -2874,7 +2877,7 @@
       <w:pPr>
         <w:pStyle w:val="Compact"/>
         <w:numPr>
-          <w:numId w:val="1033"/>
+          <w:numId w:val="1032"/>
           <w:ilvl w:val="0"/>
         </w:numPr>
       </w:pPr>
@@ -2956,7 +2959,7 @@
       <w:pPr>
         <w:pStyle w:val="Compact"/>
         <w:numPr>
-          <w:numId w:val="1034"/>
+          <w:numId w:val="1033"/>
           <w:ilvl w:val="0"/>
         </w:numPr>
       </w:pPr>
@@ -3023,7 +3026,7 @@
       <w:pPr>
         <w:pStyle w:val="Compact"/>
         <w:numPr>
-          <w:numId w:val="1035"/>
+          <w:numId w:val="1034"/>
           <w:ilvl w:val="0"/>
         </w:numPr>
       </w:pPr>
@@ -3112,7 +3115,7 @@
       <w:pPr>
         <w:pStyle w:val="Compact"/>
         <w:numPr>
-          <w:numId w:val="1036"/>
+          <w:numId w:val="1035"/>
           <w:ilvl w:val="0"/>
         </w:numPr>
       </w:pPr>
@@ -3134,7 +3137,7 @@
       <w:pPr>
         <w:pStyle w:val="Compact"/>
         <w:numPr>
-          <w:numId w:val="1037"/>
+          <w:numId w:val="1036"/>
           <w:ilvl w:val="0"/>
         </w:numPr>
       </w:pPr>
@@ -3174,7 +3177,7 @@
       <w:pPr>
         <w:pStyle w:val="Compact"/>
         <w:numPr>
-          <w:numId w:val="1038"/>
+          <w:numId w:val="1037"/>
           <w:ilvl w:val="0"/>
         </w:numPr>
       </w:pPr>
@@ -3226,7 +3229,7 @@
       <w:pPr>
         <w:pStyle w:val="Compact"/>
         <w:numPr>
-          <w:numId w:val="1039"/>
+          <w:numId w:val="1038"/>
           <w:ilvl w:val="0"/>
         </w:numPr>
       </w:pPr>
@@ -3241,7 +3244,7 @@
       <w:pPr>
         <w:pStyle w:val="Compact"/>
         <w:numPr>
-          <w:numId w:val="1039"/>
+          <w:numId w:val="1038"/>
           <w:ilvl w:val="0"/>
         </w:numPr>
       </w:pPr>
@@ -3256,7 +3259,7 @@
       <w:pPr>
         <w:pStyle w:val="Compact"/>
         <w:numPr>
-          <w:numId w:val="1039"/>
+          <w:numId w:val="1038"/>
           <w:ilvl w:val="0"/>
         </w:numPr>
       </w:pPr>
@@ -3271,7 +3274,7 @@
       <w:pPr>
         <w:pStyle w:val="Compact"/>
         <w:numPr>
-          <w:numId w:val="1039"/>
+          <w:numId w:val="1038"/>
           <w:ilvl w:val="0"/>
         </w:numPr>
       </w:pPr>
@@ -3296,22 +3299,22 @@
       <w:pPr>
         <w:pStyle w:val="Compact"/>
         <w:numPr>
+          <w:numId w:val="1039"/>
+          <w:ilvl w:val="0"/>
+        </w:numPr>
+      </w:pPr>
+      <w:r>
+        <w:rPr>
+          <w:i/>
+        </w:rPr>
+        <w:t xml:space="preserve">How/should a researcher account for a decadal trend when it is not technically possible to calculate one from a short time series?</w:t>
+      </w:r>
+    </w:p>
+    <w:p>
+      <w:pPr>
+        <w:pStyle w:val="Compact"/>
+        <w:numPr>
           <w:numId w:val="1040"/>
-          <w:ilvl w:val="0"/>
-        </w:numPr>
-      </w:pPr>
-      <w:r>
-        <w:rPr>
-          <w:i/>
-        </w:rPr>
-        <w:t xml:space="preserve">How/should a researcher account for a decadal trend when it is not technically possible to calculate one from a short time series?</w:t>
-      </w:r>
-    </w:p>
-    <w:p>
-      <w:pPr>
-        <w:pStyle w:val="Compact"/>
-        <w:numPr>
-          <w:numId w:val="1041"/>
           <w:ilvl w:val="1"/>
         </w:numPr>
       </w:pPr>
@@ -3336,7 +3339,7 @@
       <w:pPr>
         <w:pStyle w:val="Compact"/>
         <w:numPr>
-          <w:numId w:val="1042"/>
+          <w:numId w:val="1041"/>
           <w:ilvl w:val="0"/>
         </w:numPr>
       </w:pPr>
@@ -3361,15 +3364,150 @@
       <w:pPr>
         <w:pStyle w:val="Compact"/>
         <w:numPr>
+          <w:numId w:val="1042"/>
+          <w:ilvl w:val="0"/>
+        </w:numPr>
+      </w:pPr>
+      <w:r>
+        <w:rPr>
+          <w:i/>
+        </w:rPr>
+        <w:t xml:space="preserve">For shorter time series, it might be better to use a more sinusoidal approximation of the climatology that captures the trend for the bulk of the year, but loses something around the deviations away from the perfect sine form</w:t>
+      </w:r>
+    </w:p>
+    <w:p>
+      <w:pPr>
+        <w:pStyle w:val="Compact"/>
+        <w:numPr>
+          <w:numId w:val="1042"/>
+          <w:ilvl w:val="0"/>
+        </w:numPr>
+      </w:pPr>
+      <w:r>
+        <w:rPr>
+          <w:i/>
+        </w:rPr>
+        <w:t xml:space="preserve">Alternatively, if those deviations are seen as important features that need to be accounted for, then using the MHW climatology is probably better, but at the expense of overall accuracy</w:t>
+      </w:r>
+    </w:p>
+    <w:p>
+      <w:pPr>
+        <w:pStyle w:val="Compact"/>
+        <w:numPr>
+          <w:numId w:val="1042"/>
+          <w:ilvl w:val="0"/>
+        </w:numPr>
+      </w:pPr>
+      <w:r>
+        <w:rPr>
+          <w:i/>
+        </w:rPr>
+        <w:t xml:space="preserve">We can provide an expert interpretation of the pros and cons of each method, and the technical tools to perform each method (through the code itself)</w:t>
+      </w:r>
+    </w:p>
+    <w:p>
+      <w:pPr>
+        <w:pStyle w:val="Compact"/>
+        <w:numPr>
+          <w:numId w:val="1042"/>
+          <w:ilvl w:val="0"/>
+        </w:numPr>
+      </w:pPr>
+      <w:r>
+        <w:rPr>
+          <w:i/>
+        </w:rPr>
+        <w:t xml:space="preserve">That then leaves the user with expert recommendations and can make their own informed choice, given what they know about their data and what they want to prioritise/consider in their own analysis</w:t>
+      </w:r>
+    </w:p>
+    <w:p>
+      <w:pPr>
+        <w:pStyle w:val="Compact"/>
+        <w:numPr>
+          <w:numId w:val="1042"/>
+          <w:ilvl w:val="0"/>
+        </w:numPr>
+      </w:pPr>
+      <w:r>
+        <w:rPr>
+          <w:i/>
+        </w:rPr>
+        <w:t xml:space="preserve">Also assess the effect of systematic varying windowHalfWidth and smoothPercentile and studying the outcomes for the three time series lengths</w:t>
+      </w:r>
+    </w:p>
+    <w:p>
+      <w:pPr>
+        <w:pStyle w:val="Compact"/>
+        <w:numPr>
+          <w:numId w:val="1042"/>
+          <w:ilvl w:val="0"/>
+        </w:numPr>
+      </w:pPr>
+      <w:r>
+        <w:rPr>
+          <w:i/>
+        </w:rPr>
+        <w:t xml:space="preserve">Fourier transform climatologies/harmonic regression</w:t>
+      </w:r>
+    </w:p>
+    <w:p>
+      <w:pPr>
+        <w:pStyle w:val="Compact"/>
+        <w:numPr>
+          <w:numId w:val="1042"/>
+          <w:ilvl w:val="0"/>
+        </w:numPr>
+      </w:pPr>
+      <w:r>
+        <w:rPr>
+          <w:i/>
+        </w:rPr>
+        <w:t xml:space="preserve">Analysis of short-duration, high resolution gridded SSTs</w:t>
+      </w:r>
+    </w:p>
+    <w:p>
+      <w:pPr>
+        <w:pStyle w:val="Compact"/>
+        <w:numPr>
+          <w:numId w:val="1042"/>
+          <w:ilvl w:val="0"/>
+        </w:numPr>
+      </w:pPr>
+      <w:r>
+        <w:rPr>
+          <w:i/>
+        </w:rPr>
+        <w:t xml:space="preserve">It might be useful to show that in regions where events (at a certain threshold) can be detected in the dOISST data, that they also are present in the higher-res, shorter duration SST products</w:t>
+      </w:r>
+    </w:p>
+    <w:p>
+      <w:pPr>
+        <w:pStyle w:val="Compact"/>
+        <w:numPr>
+          <w:numId w:val="1042"/>
+          <w:ilvl w:val="0"/>
+        </w:numPr>
+      </w:pPr>
+      <w:r>
+        <w:rPr>
+          <w:i/>
+        </w:rPr>
+        <w:t xml:space="preserve">Then we can show that in some scenarios the hi-res, short time series additionally capture some events that are not present in the OISST data due to its coarse spatial grid size</w:t>
+      </w:r>
+    </w:p>
+    <w:p>
+      <w:pPr>
+        <w:pStyle w:val="Compact"/>
+        <w:numPr>
           <w:numId w:val="1043"/>
-          <w:ilvl w:val="0"/>
-        </w:numPr>
-      </w:pPr>
-      <w:r>
-        <w:rPr>
-          <w:i/>
-        </w:rPr>
-        <w:t xml:space="preserve">For shorter time series, it might be better to use a more sinusoidal approximation of the climatology that captures the trend for the bulk of the year, but loses something around the deviations away from the perfect sine form</w:t>
+          <w:ilvl w:val="1"/>
+        </w:numPr>
+      </w:pPr>
+      <w:r>
+        <w:rPr>
+          <w:i/>
+        </w:rPr>
+        <w:t xml:space="preserve">compare reference time series vs. other co-located SST data</w:t>
       </w:r>
     </w:p>
     <w:p>
@@ -3377,141 +3515,6 @@
         <w:pStyle w:val="Compact"/>
         <w:numPr>
           <w:numId w:val="1043"/>
-          <w:ilvl w:val="0"/>
-        </w:numPr>
-      </w:pPr>
-      <w:r>
-        <w:rPr>
-          <w:i/>
-        </w:rPr>
-        <w:t xml:space="preserve">Alternatively, if those deviations are seen as important features that need to be accounted for, then using the MHW climatology is probably better, but at the expense of overall accuracy</w:t>
-      </w:r>
-    </w:p>
-    <w:p>
-      <w:pPr>
-        <w:pStyle w:val="Compact"/>
-        <w:numPr>
-          <w:numId w:val="1043"/>
-          <w:ilvl w:val="0"/>
-        </w:numPr>
-      </w:pPr>
-      <w:r>
-        <w:rPr>
-          <w:i/>
-        </w:rPr>
-        <w:t xml:space="preserve">We can provide an expert interpretation of the pros and cons of each method, and the technical tools to perform each method (through the code itself)</w:t>
-      </w:r>
-    </w:p>
-    <w:p>
-      <w:pPr>
-        <w:pStyle w:val="Compact"/>
-        <w:numPr>
-          <w:numId w:val="1043"/>
-          <w:ilvl w:val="0"/>
-        </w:numPr>
-      </w:pPr>
-      <w:r>
-        <w:rPr>
-          <w:i/>
-        </w:rPr>
-        <w:t xml:space="preserve">That then leaves the user with expert recommendations and can make their own informed choice, given what they know about their data and what they want to prioritise/consider in their own analysis</w:t>
-      </w:r>
-    </w:p>
-    <w:p>
-      <w:pPr>
-        <w:pStyle w:val="Compact"/>
-        <w:numPr>
-          <w:numId w:val="1043"/>
-          <w:ilvl w:val="0"/>
-        </w:numPr>
-      </w:pPr>
-      <w:r>
-        <w:rPr>
-          <w:i/>
-        </w:rPr>
-        <w:t xml:space="preserve">Also assess the effect of systematic varying windowHalfWidth and smoothPercentile and studying the outcomes for the three time series lengths</w:t>
-      </w:r>
-    </w:p>
-    <w:p>
-      <w:pPr>
-        <w:pStyle w:val="Compact"/>
-        <w:numPr>
-          <w:numId w:val="1043"/>
-          <w:ilvl w:val="0"/>
-        </w:numPr>
-      </w:pPr>
-      <w:r>
-        <w:rPr>
-          <w:i/>
-        </w:rPr>
-        <w:t xml:space="preserve">Fourier transform climatologies/harmonic regression</w:t>
-      </w:r>
-    </w:p>
-    <w:p>
-      <w:pPr>
-        <w:pStyle w:val="Compact"/>
-        <w:numPr>
-          <w:numId w:val="1043"/>
-          <w:ilvl w:val="0"/>
-        </w:numPr>
-      </w:pPr>
-      <w:r>
-        <w:rPr>
-          <w:i/>
-        </w:rPr>
-        <w:t xml:space="preserve">Analysis of short-duration, high resolution gridded SSTs</w:t>
-      </w:r>
-    </w:p>
-    <w:p>
-      <w:pPr>
-        <w:pStyle w:val="Compact"/>
-        <w:numPr>
-          <w:numId w:val="1043"/>
-          <w:ilvl w:val="0"/>
-        </w:numPr>
-      </w:pPr>
-      <w:r>
-        <w:rPr>
-          <w:i/>
-        </w:rPr>
-        <w:t xml:space="preserve">It might be useful to show that in regions where events (at a certain threshold) can be detected in the dOISST data, that they also are present in the higher-res, shorter duration SST products</w:t>
-      </w:r>
-    </w:p>
-    <w:p>
-      <w:pPr>
-        <w:pStyle w:val="Compact"/>
-        <w:numPr>
-          <w:numId w:val="1043"/>
-          <w:ilvl w:val="0"/>
-        </w:numPr>
-      </w:pPr>
-      <w:r>
-        <w:rPr>
-          <w:i/>
-        </w:rPr>
-        <w:t xml:space="preserve">Then we can show that in some scenarios the hi-res, short time series additionally capture some events that are not present in the OISST data due to its coarse spatial grid size</w:t>
-      </w:r>
-    </w:p>
-    <w:p>
-      <w:pPr>
-        <w:pStyle w:val="Compact"/>
-        <w:numPr>
-          <w:numId w:val="1044"/>
-          <w:ilvl w:val="1"/>
-        </w:numPr>
-      </w:pPr>
-      <w:r>
-        <w:rPr>
-          <w:i/>
-        </w:rPr>
-        <w:t xml:space="preserve">compare reference time series vs. other co-located SST data</w:t>
-      </w:r>
-    </w:p>
-    <w:p>
-      <w:pPr>
-        <w:pStyle w:val="Compact"/>
-        <w:numPr>
-          <w:numId w:val="1044"/>
           <w:ilvl w:val="1"/>
         </w:numPr>
       </w:pPr>
@@ -3536,19 +3539,19 @@
       <w:pPr>
         <w:pStyle w:val="Compact"/>
         <w:numPr>
+          <w:numId w:val="1044"/>
+          <w:ilvl w:val="0"/>
+        </w:numPr>
+      </w:pPr>
+      <w:r>
+        <w:t xml:space="preserve">Some datasets come in weekly or monthly temporal resolution</w:t>
+      </w:r>
+    </w:p>
+    <w:p>
+      <w:pPr>
+        <w:pStyle w:val="Compact"/>
+        <w:numPr>
           <w:numId w:val="1045"/>
-          <w:ilvl w:val="0"/>
-        </w:numPr>
-      </w:pPr>
-      <w:r>
-        <w:t xml:space="preserve">Some datasets come in weekly or monthly temporal resolution</w:t>
-      </w:r>
-    </w:p>
-    <w:p>
-      <w:pPr>
-        <w:pStyle w:val="Compact"/>
-        <w:numPr>
-          <w:numId w:val="1046"/>
           <w:ilvl w:val="1"/>
         </w:numPr>
       </w:pPr>
@@ -3560,7 +3563,7 @@
       <w:pPr>
         <w:pStyle w:val="Compact"/>
         <w:numPr>
-          <w:numId w:val="1046"/>
+          <w:numId w:val="1045"/>
           <w:ilvl w:val="1"/>
         </w:numPr>
       </w:pPr>
@@ -3572,7 +3575,7 @@
       <w:pPr>
         <w:pStyle w:val="Compact"/>
         <w:numPr>
-          <w:numId w:val="1046"/>
+          <w:numId w:val="1045"/>
           <w:ilvl w:val="1"/>
         </w:numPr>
       </w:pPr>
@@ -3584,7 +3587,7 @@
       <w:pPr>
         <w:pStyle w:val="Compact"/>
         <w:numPr>
-          <w:numId w:val="1046"/>
+          <w:numId w:val="1045"/>
           <w:ilvl w:val="1"/>
         </w:numPr>
       </w:pPr>
@@ -3596,7 +3599,7 @@
       <w:pPr>
         <w:pStyle w:val="Compact"/>
         <w:numPr>
-          <w:numId w:val="1046"/>
+          <w:numId w:val="1045"/>
           <w:ilvl w:val="1"/>
         </w:numPr>
       </w:pPr>
@@ -3608,7 +3611,7 @@
       <w:pPr>
         <w:pStyle w:val="Compact"/>
         <w:numPr>
-          <w:numId w:val="1046"/>
+          <w:numId w:val="1045"/>
           <w:ilvl w:val="1"/>
         </w:numPr>
       </w:pPr>
@@ -3620,7 +3623,7 @@
       <w:pPr>
         <w:pStyle w:val="Compact"/>
         <w:numPr>
-          <w:numId w:val="1046"/>
+          <w:numId w:val="1045"/>
           <w:ilvl w:val="1"/>
         </w:numPr>
       </w:pPr>
@@ -3650,7 +3653,7 @@
       <w:pPr>
         <w:pStyle w:val="Compact"/>
         <w:numPr>
-          <w:numId w:val="1046"/>
+          <w:numId w:val="1045"/>
           <w:ilvl w:val="1"/>
         </w:numPr>
       </w:pPr>
@@ -3690,7 +3693,7 @@
       <w:pPr>
         <w:pStyle w:val="Compact"/>
         <w:numPr>
-          <w:numId w:val="1047"/>
+          <w:numId w:val="1046"/>
           <w:ilvl w:val="0"/>
         </w:numPr>
       </w:pPr>
@@ -3714,7 +3717,7 @@
     <w:p>
       <w:pPr>
         <w:numPr>
-          <w:numId w:val="1048"/>
+          <w:numId w:val="1047"/>
           <w:ilvl w:val="0"/>
         </w:numPr>
       </w:pPr>
@@ -3729,7 +3732,7 @@
       <w:pPr>
         <w:pStyle w:val="Compact"/>
         <w:numPr>
-          <w:numId w:val="1048"/>
+          <w:numId w:val="1047"/>
           <w:ilvl w:val="0"/>
         </w:numPr>
       </w:pPr>
@@ -3740,7 +3743,7 @@
     <w:p>
       <w:pPr>
         <w:numPr>
-          <w:numId w:val="1048"/>
+          <w:numId w:val="1047"/>
           <w:ilvl w:val="0"/>
         </w:numPr>
       </w:pPr>
@@ -4026,7 +4029,7 @@
     </w:lvl>
   </w:abstractNum>
   <w:abstractNum w:abstractNumId="990">
-    <w:nsid w:val="36a15c01"/>
+    <w:nsid w:val="7e135c6c"/>
     <w:multiLevelType w:val="multilevel"/>
     <w:lvl w:ilvl="0">
       <w:numFmt w:val="bullet"/>
@@ -4107,7 +4110,7 @@
     </w:lvl>
   </w:abstractNum>
   <w:abstractNum w:abstractNumId="991">
-    <w:nsid w:val="68f07d8e"/>
+    <w:nsid w:val="850ef0b2"/>
     <w:multiLevelType w:val="multilevel"/>
     <w:lvl w:ilvl="0">
       <w:numFmt w:val="bullet"/>
@@ -4188,7 +4191,7 @@
     </w:lvl>
   </w:abstractNum>
   <w:abstractNum w:abstractNumId="99411">
-    <w:nsid w:val="9f53e4bc"/>
+    <w:nsid w:val="6f992926"/>
     <w:multiLevelType w:val="multilevel"/>
     <w:lvl w:ilvl="0">
       <w:start w:val="1"/>
@@ -4318,9 +4321,6 @@
     <w:abstractNumId w:val="991"/>
   </w:num>
   <w:num w:numId="1013">
-    <w:abstractNumId w:val="991"/>
-  </w:num>
-  <w:num w:numId="1014">
     <w:abstractNumId w:val="99411"/>
     <w:lvlOverride w:ilvl="0">
       <w:startOverride w:val="1"/>
@@ -4343,6 +4343,9 @@
     <w:lvlOverride w:ilvl="6">
       <w:startOverride w:val="1"/>
     </w:lvlOverride>
+  </w:num>
+  <w:num w:numId="1014">
+    <w:abstractNumId w:val="991"/>
   </w:num>
   <w:num w:numId="1015">
     <w:abstractNumId w:val="991"/>
@@ -4441,9 +4444,6 @@
     <w:abstractNumId w:val="991"/>
   </w:num>
   <w:num w:numId="1047">
-    <w:abstractNumId w:val="991"/>
-  </w:num>
-  <w:num w:numId="1048">
     <w:abstractNumId w:val="991"/>
   </w:num>
 </w:numbering>

</xml_diff>

<commit_message>
Worked through Reviewer 1's comments
</commit_message>
<xml_diff>
--- a/LaTeX/MHWdetection.docx
+++ b/LaTeX/MHWdetection.docx
@@ -1427,15 +1427,7 @@
       <w:bookmarkStart w:id="20" w:name="__DdeLink__747_1741744949"/>
       <w:r>
         <w:rPr/>
-        <w:t xml:space="preserve">Figure 3: The effect of the three tests on the MHW metrics and count of events. Each panel has three lines, one for each of the reference time series, shown in the legend at the bottom of the figure. These are the original data, not the randomly re-sampled time series. The lines track the change of just one metric for the focus MHWs seen in Figure 1 as the data are made increasingly sub-optimal, as shown along the x-axes. The y-axes show the unit of measurement for each metric. The top row </w:t>
-      </w:r>
-      <w:r>
-        <w:rPr/>
-        <w:t>of panels</w:t>
-      </w:r>
-      <w:r>
-        <w:rPr/>
-        <w:t>, “count (event)” shows if the MHW has been divided up into multiple smaller MHWs due to changes in the values along the x-axes.</w:t>
+        <w:t>Figure 3: The effect of the three tests on the MHW metrics and count of events. Each panel has three lines, one for each of the reference time series, shown in the legend at the bottom of the figure. These are the original data, not the randomly re-sampled time series. The lines track the change of just one metric for the focus MHWs seen in Figure 1 as the data are made increasingly sub-optimal, as shown along the x-axes. The y-axes show the unit of measurement for each metric. The top row of panels, “count (event)” shows if the MHW has been divided up into multiple smaller MHWs due to changes in the values along the x-axes.</w:t>
       </w:r>
       <w:bookmarkEnd w:id="20"/>
     </w:p>
@@ -1814,7 +1806,27 @@
         <w:rPr/>
         <w:t>.X</w:t>
       </w:r>
-      <w:bookmarkStart w:id="31" w:name="ref-Salinger2016"/>
+    </w:p>
+    <w:p>
+      <w:pPr>
+        <w:pStyle w:val="Normal"/>
+        <w:rPr/>
+      </w:pPr>
+      <w:r>
+        <w:rPr/>
+        <w:t xml:space="preserve">Schlegel, R. W., and Smit, A. J. (2018). HeatwaveR: A central algorithm for the detection of heatwaves and cold-spells. </w:t>
+      </w:r>
+      <w:r>
+        <w:rPr>
+          <w:i/>
+        </w:rPr>
+        <w:t>The Journal of Open Source Software</w:t>
+      </w:r>
+      <w:r>
+        <w:rPr/>
+        <w:t xml:space="preserve"> 3, 821.</w:t>
+      </w:r>
+      <w:bookmarkStart w:id="31" w:name="ref-Schlegel2018"/>
       <w:bookmarkEnd w:id="31"/>
     </w:p>
     <w:p>
@@ -1824,42 +1836,20 @@
       </w:pPr>
       <w:r>
         <w:rPr/>
-        <w:t xml:space="preserve">Schlegel, R. W., and Smit, A. J. (2018). HeatwaveR: A central algorithm for the detection of heatwaves and cold-spells. </w:t>
+        <w:t xml:space="preserve">Smale, D. A., Wernberg, T., Oliver, E. C., Thomsen, M., Harvey, B. P., Straub, S. C., et al. (2019). Marine heatwaves threaten global biodiversity and the provision of ecosystem services. </w:t>
       </w:r>
       <w:r>
         <w:rPr>
           <w:i/>
         </w:rPr>
-        <w:t>The Journal of Open Source Software</w:t>
-      </w:r>
-      <w:r>
-        <w:rPr/>
-        <w:t xml:space="preserve"> 3, 821.</w:t>
-      </w:r>
-      <w:bookmarkStart w:id="32" w:name="ref-Schlegel2018"/>
+        <w:t>Nature Climate Change</w:t>
+      </w:r>
+      <w:r>
+        <w:rPr/>
+        <w:t xml:space="preserve"> 9, 306–312.</w:t>
+      </w:r>
+      <w:bookmarkStart w:id="32" w:name="ref-Smale2019"/>
       <w:bookmarkEnd w:id="32"/>
-    </w:p>
-    <w:p>
-      <w:pPr>
-        <w:pStyle w:val="Normal"/>
-        <w:rPr/>
-      </w:pPr>
-      <w:r>
-        <w:rPr/>
-        <w:t xml:space="preserve">Smale, D. A., Wernberg, T., Oliver, E. C., Thomsen, M., Harvey, B. P., Straub, S. C., et al. (2019). Marine heatwaves threaten global biodiversity and the provision of ecosystem services. </w:t>
-      </w:r>
-      <w:r>
-        <w:rPr>
-          <w:i/>
-        </w:rPr>
-        <w:t>Nature Climate Change</w:t>
-      </w:r>
-      <w:r>
-        <w:rPr/>
-        <w:t xml:space="preserve"> 9, 306–312.</w:t>
-      </w:r>
-      <w:bookmarkStart w:id="33" w:name="ref-Smale2019"/>
-      <w:bookmarkEnd w:id="33"/>
     </w:p>
     <w:p>
       <w:pPr>
@@ -1892,8 +1882,6 @@
         <w:rPr/>
         <w:t>.X</w:t>
       </w:r>
-      <w:bookmarkStart w:id="34" w:name="ref-Wasserstein2019"/>
-      <w:bookmarkEnd w:id="34"/>
     </w:p>
     <w:p>
       <w:pPr>
@@ -1966,7 +1954,7 @@
               <wp:positionV relativeFrom="paragraph">
                 <wp:posOffset>635</wp:posOffset>
               </wp:positionV>
-              <wp:extent cx="1509395" cy="433705"/>
+              <wp:extent cx="1510030" cy="433705"/>
               <wp:effectExtent l="0" t="0" r="0" b="0"/>
               <wp:wrapNone/>
               <wp:docPr id="2" name="Text Box 1"/>
@@ -1977,7 +1965,7 @@
                     <wps:spPr>
                       <a:xfrm>
                         <a:off x="0" y="0"/>
-                        <a:ext cx="1508760" cy="433080"/>
+                        <a:ext cx="1509480" cy="433080"/>
                       </a:xfrm>
                       <a:prstGeom prst="rect">
                         <a:avLst/>
@@ -2000,11 +1988,13 @@
                             <w:pStyle w:val="Footer"/>
                             <w:spacing w:before="120" w:after="0"/>
                             <w:jc w:val="right"/>
-                            <w:rPr/>
+                            <w:rPr>
+                              <w:color w:val="000000"/>
+                            </w:rPr>
                           </w:pPr>
                           <w:r>
                             <w:rPr>
-                              <w:color w:val="000000" w:themeColor="text1"/>
+                              <w:color w:val="000000"/>
                               <w:szCs w:val="40"/>
                             </w:rPr>
                             <w:fldChar w:fldCharType="begin"/>
@@ -2013,7 +2003,7 @@
                             <w:rPr>
                               <w:szCs w:val="40"/>
                             </w:rPr>
-                            <w:instrText> PAGE \* ARABIC </w:instrText>
+                            <w:instrText> PAGE </w:instrText>
                           </w:r>
                           <w:r>
                             <w:rPr>
@@ -2048,7 +2038,7 @@
         </mc:Choice>
         <mc:Fallback>
           <w:pict>
-            <v:rect id="shape_0" ID="Text Box 1" stroked="f" style="position:absolute;margin-left:361pt;margin-top:0pt;width:118.75pt;height:34.05pt;mso-position-horizontal:right;mso-position-horizontal-relative:margin;mso-position-vertical:top" wp14:anchorId="51D4B8BD">
+            <v:rect id="shape_0" ID="Text Box 1" stroked="f" style="position:absolute;margin-left:360.95pt;margin-top:0.05pt;width:118.8pt;height:34.05pt;mso-position-horizontal:right;mso-position-horizontal-relative:margin" wp14:anchorId="51D4B8BD">
               <w10:wrap type="square"/>
               <v:fill o:detectmouseclick="t" on="false"/>
               <v:stroke color="#3465a4" weight="6480" joinstyle="round" endcap="flat"/>
@@ -2059,11 +2049,13 @@
                       <w:pStyle w:val="Footer"/>
                       <w:spacing w:before="120" w:after="0"/>
                       <w:jc w:val="right"/>
-                      <w:rPr/>
+                      <w:rPr>
+                        <w:color w:val="000000"/>
+                      </w:rPr>
                     </w:pPr>
                     <w:r>
                       <w:rPr>
-                        <w:color w:val="000000" w:themeColor="text1"/>
+                        <w:color w:val="000000"/>
                         <w:szCs w:val="40"/>
                       </w:rPr>
                       <w:fldChar w:fldCharType="begin"/>
@@ -2072,7 +2064,7 @@
                       <w:rPr>
                         <w:szCs w:val="40"/>
                       </w:rPr>
-                      <w:instrText> PAGE \* ARABIC </w:instrText>
+                      <w:instrText> PAGE </w:instrText>
                     </w:r>
                     <w:r>
                       <w:rPr>
@@ -2108,9 +2100,9 @@
                 <wp:posOffset>-108585</wp:posOffset>
               </wp:positionH>
               <wp:positionV relativeFrom="paragraph">
-                <wp:posOffset>-58420</wp:posOffset>
+                <wp:posOffset>-56515</wp:posOffset>
               </wp:positionV>
-              <wp:extent cx="3672840" cy="434975"/>
+              <wp:extent cx="3673475" cy="434975"/>
               <wp:effectExtent l="0" t="0" r="4445" b="0"/>
               <wp:wrapNone/>
               <wp:docPr id="4" name="Text Box 2"/>
@@ -2121,7 +2113,7 @@
                     <wps:spPr>
                       <a:xfrm>
                         <a:off x="0" y="0"/>
-                        <a:ext cx="3672360" cy="434520"/>
+                        <a:ext cx="3672720" cy="434520"/>
                       </a:xfrm>
                       <a:prstGeom prst="rect">
                         <a:avLst/>
@@ -2172,10 +2164,10 @@
         </mc:Choice>
         <mc:Fallback>
           <w:pict>
-            <v:rect id="shape_0" ID="Text Box 2" fillcolor="white" stroked="f" style="position:absolute;margin-left:-8.55pt;margin-top:-4.6pt;width:289.1pt;height:34.15pt" wp14:anchorId="31D8D0F9">
+            <v:rect id="shape_0" ID="Text Box 2" fillcolor="white" stroked="f" style="position:absolute;margin-left:-8.55pt;margin-top:-4.45pt;width:289.15pt;height:34.15pt" wp14:anchorId="31D8D0F9">
               <w10:wrap type="square"/>
               <v:fill o:detectmouseclick="t" type="solid" color2="black"/>
-              <v:stroke color="#3465a4" weight="9360" joinstyle="miter" endcap="flat"/>
+              <v:stroke color="#3465a4" weight="9360" joinstyle="round" endcap="flat"/>
               <v:textbox>
                 <w:txbxContent>
                   <w:p>
@@ -2234,7 +2226,7 @@
               <wp:positionV relativeFrom="paragraph">
                 <wp:posOffset>635</wp:posOffset>
               </wp:positionV>
-              <wp:extent cx="1509395" cy="433705"/>
+              <wp:extent cx="1510030" cy="433705"/>
               <wp:effectExtent l="0" t="0" r="0" b="0"/>
               <wp:wrapNone/>
               <wp:docPr id="6" name="Text Box 56"/>
@@ -2245,7 +2237,7 @@
                     <wps:spPr>
                       <a:xfrm>
                         <a:off x="0" y="0"/>
-                        <a:ext cx="1508760" cy="433080"/>
+                        <a:ext cx="1509480" cy="433080"/>
                       </a:xfrm>
                       <a:prstGeom prst="rect">
                         <a:avLst/>
@@ -2268,11 +2260,13 @@
                             <w:pStyle w:val="Footer"/>
                             <w:spacing w:before="120" w:after="0"/>
                             <w:jc w:val="right"/>
-                            <w:rPr/>
+                            <w:rPr>
+                              <w:color w:val="000000"/>
+                            </w:rPr>
                           </w:pPr>
                           <w:r>
                             <w:rPr>
-                              <w:color w:val="000000" w:themeColor="text1"/>
+                              <w:color w:val="000000"/>
                               <w:szCs w:val="40"/>
                             </w:rPr>
                             <w:fldChar w:fldCharType="begin"/>
@@ -2281,7 +2275,7 @@
                             <w:rPr>
                               <w:szCs w:val="40"/>
                             </w:rPr>
-                            <w:instrText> PAGE \* ARABIC </w:instrText>
+                            <w:instrText> PAGE </w:instrText>
                           </w:r>
                           <w:r>
                             <w:rPr>
@@ -2316,7 +2310,7 @@
         </mc:Choice>
         <mc:Fallback>
           <w:pict>
-            <v:rect id="shape_0" ID="Text Box 56" stroked="f" style="position:absolute;margin-left:361pt;margin-top:0pt;width:118.75pt;height:34.05pt;mso-position-horizontal:right;mso-position-horizontal-relative:margin;mso-position-vertical:top" wp14:anchorId="2C4AF3B6">
+            <v:rect id="shape_0" ID="Text Box 56" stroked="f" style="position:absolute;margin-left:360.95pt;margin-top:0.05pt;width:118.8pt;height:34.05pt;mso-position-horizontal:right;mso-position-horizontal-relative:margin" wp14:anchorId="2C4AF3B6">
               <w10:wrap type="square"/>
               <v:fill o:detectmouseclick="t" on="false"/>
               <v:stroke color="#3465a4" weight="6480" joinstyle="round" endcap="flat"/>
@@ -2327,11 +2321,13 @@
                       <w:pStyle w:val="Footer"/>
                       <w:spacing w:before="120" w:after="0"/>
                       <w:jc w:val="right"/>
-                      <w:rPr/>
+                      <w:rPr>
+                        <w:color w:val="000000"/>
+                      </w:rPr>
                     </w:pPr>
                     <w:r>
                       <w:rPr>
-                        <w:color w:val="000000" w:themeColor="text1"/>
+                        <w:color w:val="000000"/>
                         <w:szCs w:val="40"/>
                       </w:rPr>
                       <w:fldChar w:fldCharType="begin"/>
@@ -2340,7 +2336,7 @@
                       <w:rPr>
                         <w:szCs w:val="40"/>
                       </w:rPr>
-                      <w:instrText> PAGE \* ARABIC </w:instrText>
+                      <w:instrText> PAGE </w:instrText>
                     </w:r>
                     <w:r>
                       <w:rPr>
@@ -2516,9 +2512,6 @@
       <w:lvlText w:val=""/>
       <w:lvlJc w:val="left"/>
       <w:pPr>
-        <w:tabs>
-          <w:tab w:val="num" w:pos="567"/>
-        </w:tabs>
         <w:ind w:left="567" w:hanging="567"/>
       </w:pPr>
     </w:lvl>
@@ -2530,9 +2523,6 @@
       <w:lvlText w:val=""/>
       <w:lvlJc w:val="left"/>
       <w:pPr>
-        <w:tabs>
-          <w:tab w:val="num" w:pos="567"/>
-        </w:tabs>
         <w:ind w:left="567" w:hanging="567"/>
       </w:pPr>
     </w:lvl>
@@ -2544,9 +2534,6 @@
       <w:lvlText w:val=""/>
       <w:lvlJc w:val="left"/>
       <w:pPr>
-        <w:tabs>
-          <w:tab w:val="num" w:pos="567"/>
-        </w:tabs>
         <w:ind w:left="567" w:hanging="567"/>
       </w:pPr>
     </w:lvl>
@@ -2827,7 +2814,6 @@
         </w:tabs>
         <w:ind w:left="720" w:hanging="360"/>
       </w:pPr>
-      <w:rPr/>
     </w:lvl>
     <w:lvl w:ilvl="1">
       <w:start w:val="1"/>
@@ -2856,7 +2842,6 @@
         </w:tabs>
         <w:ind w:left="1440" w:hanging="360"/>
       </w:pPr>
-      <w:rPr/>
     </w:lvl>
     <w:lvl w:ilvl="3">
       <w:start w:val="1"/>
@@ -2869,7 +2854,6 @@
         </w:tabs>
         <w:ind w:left="1800" w:hanging="360"/>
       </w:pPr>
-      <w:rPr/>
     </w:lvl>
     <w:lvl w:ilvl="4">
       <w:start w:val="1"/>
@@ -2882,7 +2866,6 @@
         </w:tabs>
         <w:ind w:left="2160" w:hanging="360"/>
       </w:pPr>
-      <w:rPr/>
     </w:lvl>
     <w:lvl w:ilvl="5">
       <w:start w:val="1"/>
@@ -2895,7 +2878,6 @@
         </w:tabs>
         <w:ind w:left="2520" w:hanging="360"/>
       </w:pPr>
-      <w:rPr/>
     </w:lvl>
     <w:lvl w:ilvl="6">
       <w:start w:val="1"/>
@@ -2908,7 +2890,6 @@
         </w:tabs>
         <w:ind w:left="2880" w:hanging="360"/>
       </w:pPr>
-      <w:rPr/>
     </w:lvl>
     <w:lvl w:ilvl="7">
       <w:start w:val="1"/>
@@ -2921,7 +2902,6 @@
         </w:tabs>
         <w:ind w:left="3240" w:hanging="360"/>
       </w:pPr>
-      <w:rPr/>
     </w:lvl>
     <w:lvl w:ilvl="8">
       <w:start w:val="1"/>
@@ -2934,7 +2914,6 @@
         </w:tabs>
         <w:ind w:left="3600" w:hanging="360"/>
       </w:pPr>
-      <w:rPr/>
     </w:lvl>
   </w:abstractNum>
   <w:num w:numId="1">
@@ -3364,6 +3343,7 @@
   </w:style>
   <w:style w:type="paragraph" w:styleId="Heading1">
     <w:name w:val="Heading 1"/>
+    <w:basedOn w:val="Normal"/>
     <w:next w:val="Normal"/>
     <w:link w:val="Heading1Char"/>
     <w:uiPriority w:val="2"/>
@@ -3375,7 +3355,9 @@
         <w:ilvl w:val="0"/>
         <w:numId w:val="1"/>
       </w:numPr>
+      <w:bidi w:val="0"/>
       <w:spacing w:before="240" w:after="0"/>
+      <w:jc w:val="left"/>
       <w:outlineLvl w:val="0"/>
     </w:pPr>
     <w:rPr>
@@ -4283,6 +4265,25 @@
     <w:rPr>
       <w:rFonts w:ascii="OpenSymbol" w:hAnsi="OpenSymbol" w:eastAsia="OpenSymbol" w:cs="OpenSymbol"/>
     </w:rPr>
+  </w:style>
+  <w:style w:type="character" w:styleId="ListLabel26">
+    <w:name w:val="ListLabel 26"/>
+    <w:qFormat/>
+    <w:rPr>
+      <w:rFonts w:cs="OpenSymbol"/>
+    </w:rPr>
+  </w:style>
+  <w:style w:type="character" w:styleId="ListLabel27">
+    <w:name w:val="ListLabel 27"/>
+    <w:qFormat/>
+    <w:rPr>
+      <w:rFonts w:cs="OpenSymbol"/>
+    </w:rPr>
+  </w:style>
+  <w:style w:type="character" w:styleId="ListLabel28">
+    <w:name w:val="ListLabel 28"/>
+    <w:qFormat/>
+    <w:rPr/>
   </w:style>
   <w:style w:type="paragraph" w:styleId="Heading">
     <w:name w:val="Heading"/>

</xml_diff>

<commit_message>
Changed tables to .csv files for now as knitting tables to word is f'd.
</commit_message>
<xml_diff>
--- a/LaTeX/MHWdetection.docx
+++ b/LaTeX/MHWdetection.docx
@@ -2356,105 +2356,10 @@
     </w:p>
     <w:p>
       <w:pPr>
-        <w:pStyle w:val="SourceCode"/>
-      </w:pPr>
-      <w:r>
-        <w:rPr>
-          <w:rStyle w:val="NormalTok"/>
-        </w:rPr>
-        <w:t xml:space="preserve">best_table_average &lt;-</w:t>
-      </w:r>
-      <w:r>
-        <w:rPr>
-          <w:rStyle w:val="StringTok"/>
-        </w:rPr>
-        <w:t xml:space="preserve"> </w:t>
-      </w:r>
-      <w:r>
-        <w:rPr>
-          <w:rStyle w:val="KeywordTok"/>
-        </w:rPr>
-        <w:t xml:space="preserve">readRDS</w:t>
-      </w:r>
-      <w:r>
-        <w:rPr>
-          <w:rStyle w:val="NormalTok"/>
-        </w:rPr>
-        <w:t xml:space="preserve">(</w:t>
-      </w:r>
-      <w:r>
-        <w:rPr>
-          <w:rStyle w:val="StringTok"/>
-        </w:rPr>
-        <w:t xml:space="preserve">"../data/best_table_average.Rda"</w:t>
-      </w:r>
-      <w:r>
-        <w:rPr>
-          <w:rStyle w:val="NormalTok"/>
-        </w:rPr>
-        <w:t xml:space="preserve">)</w:t>
-      </w:r>
-      <w:r>
-        <w:br w:type="textWrapping"/>
-      </w:r>
-      <w:r>
-        <w:br w:type="textWrapping"/>
-      </w:r>
-      <w:r>
-        <w:rPr>
-          <w:rStyle w:val="NormalTok"/>
-        </w:rPr>
-        <w:t xml:space="preserve">knitr</w:t>
-      </w:r>
-      <w:r>
-        <w:rPr>
-          <w:rStyle w:val="OperatorTok"/>
-        </w:rPr>
-        <w:t xml:space="preserve">::</w:t>
-      </w:r>
-      <w:r>
-        <w:rPr>
-          <w:rStyle w:val="KeywordTok"/>
-        </w:rPr>
-        <w:t xml:space="preserve">kable</w:t>
-      </w:r>
-      <w:r>
-        <w:rPr>
-          <w:rStyle w:val="NormalTok"/>
-        </w:rPr>
-        <w:t xml:space="preserve">(best_table_average, </w:t>
-      </w:r>
-      <w:r>
-        <w:rPr>
-          <w:rStyle w:val="DataTypeTok"/>
-        </w:rPr>
-        <w:t xml:space="preserve">caption =</w:t>
-      </w:r>
-      <w:r>
-        <w:rPr>
-          <w:rStyle w:val="NormalTok"/>
-        </w:rPr>
-        <w:t xml:space="preserve"> </w:t>
-      </w:r>
-      <w:r>
-        <w:rPr>
-          <w:rStyle w:val="StringTok"/>
-        </w:rPr>
-        <w:t xml:space="preserve">"Table 1: The rate of change in uncertainty as time series become increasingly sub-optimal. The columns containing numerical data show the slope (R^2^) of uncertainty for each step in the range column as percentages. Starting from the left, the 'test' column shows which of the three sub-optimal tests the results are for. The rows labelled 'interp' are for the interpolation fix for the missing data tests. The 'var' column shows the MHW metric that was focussed on in the sub-optimal tests and are seen the other figures in this paper. The 'range' column shows the range of values over which the various uncertainty rates were measured. Note that their are two entries for each variable in the length test. This is done to show the difference in the uncertainty that increasing OR decreasing a time series past the 30 year standard affects the results. The final five columns show the rate of uncertainty in each variable at the five different quantile steps used in the boxplot figures in this paper."</w:t>
-      </w:r>
-      <w:r>
-        <w:rPr>
-          <w:rStyle w:val="NormalTok"/>
-        </w:rPr>
-        <w:t xml:space="preserve">)</w:t>
-      </w:r>
-    </w:p>
-    <w:p>
-      <w:pPr>
-        <w:pStyle w:val="TableCaption"/>
-      </w:pPr>
-      <w:r>
-        <w:t xml:space="preserve">Table 1: The rate of change in uncertainty as time series become increasingly sub-optimal. The columns containing numerical data show the slope (R</w:t>
+        <w:pStyle w:val="FirstParagraph"/>
+      </w:pPr>
+      <w:r>
+        <w:t xml:space="preserve">Table 1: Table 1: The rate of change in uncertainty as time series become increasingly sub-optimal. The columns containing numerical data show the slope (R</w:t>
       </w:r>
       <w:r>
         <w:rPr>
@@ -2538,3289 +2443,14 @@
         <w:t xml:space="preserve">column shows the range of values over which the various uncertainty rates were measured. Note that their are two entries for each variable in the length test. This is done to show the difference in the uncertainty that increasing OR decreasing a time series past the 30 year standard affects the results. The final five columns show the rate of uncertainty in each variable at the five different quantile steps used in the boxplot figures in this paper.</w:t>
       </w:r>
     </w:p>
-    <w:tbl>
-      <w:tblPr>
-        <w:tblStyle w:val="Table"/>
-        <w:tblW w:type="pct" w:w="0.0"/>
-        <w:tblLook w:firstRow="1"/>
-        <w:tblCaption w:val="Table 1: The rate of change in uncertainty as time series become increasingly sub-optimal. The columns containing numerical data show the slope (R2) of uncertainty for each step in the range column as percentages. Starting from the left, the ‘test’ column shows which of the three sub-optimal tests the results are for. The rows labelled ‘interp’ are for the interpolation fix for the missing data tests. The ‘var’ column shows the MHW metric that was focussed on in the sub-optimal tests and are seen the other figures in this paper. The ‘range’ column shows the range of values over which the various uncertainty rates were measured. Note that their are two entries for each variable in the length test. This is done to show the difference in the uncertainty that increasing OR decreasing a time series past the 30 year standard affects the results. The final five columns show the rate of uncertainty in each variable at the five different quantile steps used in the boxplot figures in this paper."/>
-      </w:tblPr>
-      <w:tblGrid/>
-      <w:tr>
-        <w:trPr>
-          <w:cnfStyle w:firstRow="1"/>
-        </w:trPr>
-        <w:tc>
-          <w:tcPr>
-            <w:tcBorders>
-              <w:bottom w:val="single"/>
-            </w:tcBorders>
-            <w:vAlign w:val="bottom"/>
-          </w:tcPr>
-          <w:p>
-            <w:pPr>
-              <w:pStyle w:val="Compact"/>
-              <w:jc w:val="left"/>
-            </w:pPr>
-            <w:r>
-              <w:t xml:space="preserve">test</w:t>
-            </w:r>
-          </w:p>
-        </w:tc>
-        <w:tc>
-          <w:tcPr>
-            <w:tcBorders>
-              <w:bottom w:val="single"/>
-            </w:tcBorders>
-            <w:vAlign w:val="bottom"/>
-          </w:tcPr>
-          <w:p>
-            <w:pPr>
-              <w:pStyle w:val="Compact"/>
-              <w:jc w:val="left"/>
-            </w:pPr>
-            <w:r>
-              <w:t xml:space="preserve">var</w:t>
-            </w:r>
-          </w:p>
-        </w:tc>
-        <w:tc>
-          <w:tcPr>
-            <w:tcBorders>
-              <w:bottom w:val="single"/>
-            </w:tcBorders>
-            <w:vAlign w:val="bottom"/>
-          </w:tcPr>
-          <w:p>
-            <w:pPr>
-              <w:pStyle w:val="Compact"/>
-              <w:jc w:val="left"/>
-            </w:pPr>
-            <w:r>
-              <w:t xml:space="preserve">range</w:t>
-            </w:r>
-          </w:p>
-        </w:tc>
-        <w:tc>
-          <w:tcPr>
-            <w:tcBorders>
-              <w:bottom w:val="single"/>
-            </w:tcBorders>
-            <w:vAlign w:val="bottom"/>
-          </w:tcPr>
-          <w:p>
-            <w:pPr>
-              <w:pStyle w:val="Compact"/>
-              <w:jc w:val="left"/>
-            </w:pPr>
-            <w:r>
-              <w:t xml:space="preserve">q05</w:t>
-            </w:r>
-          </w:p>
-        </w:tc>
-        <w:tc>
-          <w:tcPr>
-            <w:tcBorders>
-              <w:bottom w:val="single"/>
-            </w:tcBorders>
-            <w:vAlign w:val="bottom"/>
-          </w:tcPr>
-          <w:p>
-            <w:pPr>
-              <w:pStyle w:val="Compact"/>
-              <w:jc w:val="left"/>
-            </w:pPr>
-            <w:r>
-              <w:t xml:space="preserve">q25</w:t>
-            </w:r>
-          </w:p>
-        </w:tc>
-        <w:tc>
-          <w:tcPr>
-            <w:tcBorders>
-              <w:bottom w:val="single"/>
-            </w:tcBorders>
-            <w:vAlign w:val="bottom"/>
-          </w:tcPr>
-          <w:p>
-            <w:pPr>
-              <w:pStyle w:val="Compact"/>
-              <w:jc w:val="left"/>
-            </w:pPr>
-            <w:r>
-              <w:t xml:space="preserve">q50</w:t>
-            </w:r>
-          </w:p>
-        </w:tc>
-        <w:tc>
-          <w:tcPr>
-            <w:tcBorders>
-              <w:bottom w:val="single"/>
-            </w:tcBorders>
-            <w:vAlign w:val="bottom"/>
-          </w:tcPr>
-          <w:p>
-            <w:pPr>
-              <w:pStyle w:val="Compact"/>
-              <w:jc w:val="left"/>
-            </w:pPr>
-            <w:r>
-              <w:t xml:space="preserve">q75</w:t>
-            </w:r>
-          </w:p>
-        </w:tc>
-        <w:tc>
-          <w:tcPr>
-            <w:tcBorders>
-              <w:bottom w:val="single"/>
-            </w:tcBorders>
-            <w:vAlign w:val="bottom"/>
-          </w:tcPr>
-          <w:p>
-            <w:pPr>
-              <w:pStyle w:val="Compact"/>
-              <w:jc w:val="left"/>
-            </w:pPr>
-            <w:r>
-              <w:t xml:space="preserve">q95</w:t>
-            </w:r>
-          </w:p>
-        </w:tc>
-      </w:tr>
-      <w:tr>
-        <w:tc>
-          <w:p>
-            <w:pPr>
-              <w:pStyle w:val="Compact"/>
-              <w:jc w:val="left"/>
-            </w:pPr>
-            <w:r>
-              <w:t xml:space="preserve">length</w:t>
-            </w:r>
-          </w:p>
-        </w:tc>
-        <w:tc>
-          <w:p>
-            <w:pPr>
-              <w:pStyle w:val="Compact"/>
-              <w:jc w:val="left"/>
-            </w:pPr>
-            <w:r>
-              <w:t xml:space="preserve">count</w:t>
-            </w:r>
-          </w:p>
-        </w:tc>
-        <w:tc>
-          <w:p>
-            <w:pPr>
-              <w:pStyle w:val="Compact"/>
-              <w:jc w:val="left"/>
-            </w:pPr>
-            <w:r>
-              <w:t xml:space="preserve">30 - 10</w:t>
-            </w:r>
-          </w:p>
-        </w:tc>
-        <w:tc>
-          <w:p>
-            <w:pPr>
-              <w:pStyle w:val="Compact"/>
-              <w:jc w:val="left"/>
-            </w:pPr>
-            <w:r>
-              <w:t xml:space="preserve">-1 (0.76)</w:t>
-            </w:r>
-          </w:p>
-        </w:tc>
-        <w:tc>
-          <w:p>
-            <w:pPr>
-              <w:pStyle w:val="Compact"/>
-              <w:jc w:val="left"/>
-            </w:pPr>
-            <w:r>
-              <w:t xml:space="preserve">-0.39 (0.65)</w:t>
-            </w:r>
-          </w:p>
-        </w:tc>
-        <w:tc>
-          <w:p>
-            <w:pPr>
-              <w:pStyle w:val="Compact"/>
-              <w:jc w:val="left"/>
-            </w:pPr>
-            <w:r>
-              <w:t xml:space="preserve">0.32 (0.65)</w:t>
-            </w:r>
-          </w:p>
-        </w:tc>
-        <w:tc>
-          <w:p>
-            <w:pPr>
-              <w:pStyle w:val="Compact"/>
-              <w:jc w:val="left"/>
-            </w:pPr>
-            <w:r>
-              <w:t xml:space="preserve">1.39 (0.94)</w:t>
-            </w:r>
-          </w:p>
-        </w:tc>
-        <w:tc>
-          <w:p>
-            <w:pPr>
-              <w:pStyle w:val="Compact"/>
-              <w:jc w:val="left"/>
-            </w:pPr>
-            <w:r>
-              <w:t xml:space="preserve">3.77 (0.93)</w:t>
-            </w:r>
-          </w:p>
-        </w:tc>
-      </w:tr>
-      <w:tr>
-        <w:tc>
-          <w:p>
-            <w:pPr>
-              <w:pStyle w:val="Compact"/>
-              <w:jc w:val="left"/>
-            </w:pPr>
-            <w:r>
-              <w:t xml:space="preserve">length</w:t>
-            </w:r>
-          </w:p>
-        </w:tc>
-        <w:tc>
-          <w:p>
-            <w:pPr>
-              <w:pStyle w:val="Compact"/>
-              <w:jc w:val="left"/>
-            </w:pPr>
-            <w:r>
-              <w:t xml:space="preserve">count</w:t>
-            </w:r>
-          </w:p>
-        </w:tc>
-        <w:tc>
-          <w:p>
-            <w:pPr>
-              <w:pStyle w:val="Compact"/>
-              <w:jc w:val="left"/>
-            </w:pPr>
-            <w:r>
-              <w:t xml:space="preserve">30 - 37</w:t>
-            </w:r>
-          </w:p>
-        </w:tc>
-        <w:tc>
-          <w:p>
-            <w:pPr>
-              <w:pStyle w:val="Compact"/>
-              <w:jc w:val="left"/>
-            </w:pPr>
-            <w:r>
-              <w:t xml:space="preserve">-2.89 (0.8)</w:t>
-            </w:r>
-          </w:p>
-        </w:tc>
-        <w:tc>
-          <w:p>
-            <w:pPr>
-              <w:pStyle w:val="Compact"/>
-              <w:jc w:val="left"/>
-            </w:pPr>
-            <w:r>
-              <w:t xml:space="preserve">-1.29 (0.87)</w:t>
-            </w:r>
-          </w:p>
-        </w:tc>
-        <w:tc>
-          <w:p>
-            <w:pPr>
-              <w:pStyle w:val="Compact"/>
-              <w:jc w:val="left"/>
-            </w:pPr>
-            <w:r>
-              <w:t xml:space="preserve">-0.35 (0.22)</w:t>
-            </w:r>
-          </w:p>
-        </w:tc>
-        <w:tc>
-          <w:p>
-            <w:pPr>
-              <w:pStyle w:val="Compact"/>
-              <w:jc w:val="left"/>
-            </w:pPr>
-            <w:r>
-              <w:t xml:space="preserve">0.52 (0.31)</w:t>
-            </w:r>
-          </w:p>
-        </w:tc>
-        <w:tc>
-          <w:p>
-            <w:pPr>
-              <w:pStyle w:val="Compact"/>
-              <w:jc w:val="left"/>
-            </w:pPr>
-            <w:r>
-              <w:t xml:space="preserve">1.97 (0.64)</w:t>
-            </w:r>
-          </w:p>
-        </w:tc>
-      </w:tr>
-      <w:tr>
-        <w:tc>
-          <w:p>
-            <w:pPr>
-              <w:pStyle w:val="Compact"/>
-              <w:jc w:val="left"/>
-            </w:pPr>
-            <w:r>
-              <w:t xml:space="preserve">length</w:t>
-            </w:r>
-          </w:p>
-        </w:tc>
-        <w:tc>
-          <w:p>
-            <w:pPr>
-              <w:pStyle w:val="Compact"/>
-              <w:jc w:val="left"/>
-            </w:pPr>
-            <w:r>
-              <w:t xml:space="preserve">duration</w:t>
-            </w:r>
-          </w:p>
-        </w:tc>
-        <w:tc>
-          <w:p>
-            <w:pPr>
-              <w:pStyle w:val="Compact"/>
-              <w:jc w:val="left"/>
-            </w:pPr>
-            <w:r>
-              <w:t xml:space="preserve">30 - 10</w:t>
-            </w:r>
-          </w:p>
-        </w:tc>
-        <w:tc>
-          <w:p>
-            <w:pPr>
-              <w:pStyle w:val="Compact"/>
-              <w:jc w:val="left"/>
-            </w:pPr>
-            <w:r>
-              <w:t xml:space="preserve">-1.62 (0.95)</w:t>
-            </w:r>
-          </w:p>
-        </w:tc>
-        <w:tc>
-          <w:p>
-            <w:pPr>
-              <w:pStyle w:val="Compact"/>
-              <w:jc w:val="left"/>
-            </w:pPr>
-            <w:r>
-              <w:t xml:space="preserve">-0.96 (0.89)</w:t>
-            </w:r>
-          </w:p>
-        </w:tc>
-        <w:tc>
-          <w:p>
-            <w:pPr>
-              <w:pStyle w:val="Compact"/>
-              <w:jc w:val="left"/>
-            </w:pPr>
-            <w:r>
-              <w:t xml:space="preserve">-0.29 (0.44)</w:t>
-            </w:r>
-          </w:p>
-        </w:tc>
-        <w:tc>
-          <w:p>
-            <w:pPr>
-              <w:pStyle w:val="Compact"/>
-              <w:jc w:val="left"/>
-            </w:pPr>
-            <w:r>
-              <w:t xml:space="preserve">0.86 (0.87)</w:t>
-            </w:r>
-          </w:p>
-        </w:tc>
-        <w:tc>
-          <w:p>
-            <w:pPr>
-              <w:pStyle w:val="Compact"/>
-              <w:jc w:val="left"/>
-            </w:pPr>
-            <w:r>
-              <w:t xml:space="preserve">3.8 (0.93)</w:t>
-            </w:r>
-          </w:p>
-        </w:tc>
-      </w:tr>
-      <w:tr>
-        <w:tc>
-          <w:p>
-            <w:pPr>
-              <w:pStyle w:val="Compact"/>
-              <w:jc w:val="left"/>
-            </w:pPr>
-            <w:r>
-              <w:t xml:space="preserve">length</w:t>
-            </w:r>
-          </w:p>
-        </w:tc>
-        <w:tc>
-          <w:p>
-            <w:pPr>
-              <w:pStyle w:val="Compact"/>
-              <w:jc w:val="left"/>
-            </w:pPr>
-            <w:r>
-              <w:t xml:space="preserve">duration</w:t>
-            </w:r>
-          </w:p>
-        </w:tc>
-        <w:tc>
-          <w:p>
-            <w:pPr>
-              <w:pStyle w:val="Compact"/>
-              <w:jc w:val="left"/>
-            </w:pPr>
-            <w:r>
-              <w:t xml:space="preserve">30 - 37</w:t>
-            </w:r>
-          </w:p>
-        </w:tc>
-        <w:tc>
-          <w:p>
-            <w:pPr>
-              <w:pStyle w:val="Compact"/>
-              <w:jc w:val="left"/>
-            </w:pPr>
-            <w:r>
-              <w:t xml:space="preserve">-2.86 (0.86)</w:t>
-            </w:r>
-          </w:p>
-        </w:tc>
-        <w:tc>
-          <w:p>
-            <w:pPr>
-              <w:pStyle w:val="Compact"/>
-              <w:jc w:val="left"/>
-            </w:pPr>
-            <w:r>
-              <w:t xml:space="preserve">-1.24 (0.83)</w:t>
-            </w:r>
-          </w:p>
-        </w:tc>
-        <w:tc>
-          <w:p>
-            <w:pPr>
-              <w:pStyle w:val="Compact"/>
-              <w:jc w:val="left"/>
-            </w:pPr>
-            <w:r>
-              <w:t xml:space="preserve">-0.33 (0.28)</w:t>
-            </w:r>
-          </w:p>
-        </w:tc>
-        <w:tc>
-          <w:p>
-            <w:pPr>
-              <w:pStyle w:val="Compact"/>
-              <w:jc w:val="left"/>
-            </w:pPr>
-            <w:r>
-              <w:t xml:space="preserve">0.52 (0.43)</w:t>
-            </w:r>
-          </w:p>
-        </w:tc>
-        <w:tc>
-          <w:p>
-            <w:pPr>
-              <w:pStyle w:val="Compact"/>
-              <w:jc w:val="left"/>
-            </w:pPr>
-            <w:r>
-              <w:t xml:space="preserve">1.67 (0.68)</w:t>
-            </w:r>
-          </w:p>
-        </w:tc>
-      </w:tr>
-      <w:tr>
-        <w:tc>
-          <w:p>
-            <w:pPr>
-              <w:pStyle w:val="Compact"/>
-              <w:jc w:val="left"/>
-            </w:pPr>
-            <w:r>
-              <w:t xml:space="preserve">length</w:t>
-            </w:r>
-          </w:p>
-        </w:tc>
-        <w:tc>
-          <w:p>
-            <w:pPr>
-              <w:pStyle w:val="Compact"/>
-              <w:jc w:val="left"/>
-            </w:pPr>
-            <w:r>
-              <w:t xml:space="preserve">intensity_max</w:t>
-            </w:r>
-          </w:p>
-        </w:tc>
-        <w:tc>
-          <w:p>
-            <w:pPr>
-              <w:pStyle w:val="Compact"/>
-              <w:jc w:val="left"/>
-            </w:pPr>
-            <w:r>
-              <w:t xml:space="preserve">30 - 10</w:t>
-            </w:r>
-          </w:p>
-        </w:tc>
-        <w:tc>
-          <w:p>
-            <w:pPr>
-              <w:pStyle w:val="Compact"/>
-              <w:jc w:val="left"/>
-            </w:pPr>
-            <w:r>
-              <w:t xml:space="preserve">-0.72 (0.98)</w:t>
-            </w:r>
-          </w:p>
-        </w:tc>
-        <w:tc>
-          <w:p>
-            <w:pPr>
-              <w:pStyle w:val="Compact"/>
-              <w:jc w:val="left"/>
-            </w:pPr>
-            <w:r>
-              <w:t xml:space="preserve">-0.42 (0.99)</w:t>
-            </w:r>
-          </w:p>
-        </w:tc>
-        <w:tc>
-          <w:p>
-            <w:pPr>
-              <w:pStyle w:val="Compact"/>
-              <w:jc w:val="left"/>
-            </w:pPr>
-            <w:r>
-              <w:t xml:space="preserve">-0.23 (0.97)</w:t>
-            </w:r>
-          </w:p>
-        </w:tc>
-        <w:tc>
-          <w:p>
-            <w:pPr>
-              <w:pStyle w:val="Compact"/>
-              <w:jc w:val="left"/>
-            </w:pPr>
-            <w:r>
-              <w:t xml:space="preserve">-0.06 (0.4)</w:t>
-            </w:r>
-          </w:p>
-        </w:tc>
-        <w:tc>
-          <w:p>
-            <w:pPr>
-              <w:pStyle w:val="Compact"/>
-              <w:jc w:val="left"/>
-            </w:pPr>
-            <w:r>
-              <w:t xml:space="preserve">0.21 (0.67)</w:t>
-            </w:r>
-          </w:p>
-        </w:tc>
-      </w:tr>
-      <w:tr>
-        <w:tc>
-          <w:p>
-            <w:pPr>
-              <w:pStyle w:val="Compact"/>
-              <w:jc w:val="left"/>
-            </w:pPr>
-            <w:r>
-              <w:t xml:space="preserve">length</w:t>
-            </w:r>
-          </w:p>
-        </w:tc>
-        <w:tc>
-          <w:p>
-            <w:pPr>
-              <w:pStyle w:val="Compact"/>
-              <w:jc w:val="left"/>
-            </w:pPr>
-            <w:r>
-              <w:t xml:space="preserve">intensity_max</w:t>
-            </w:r>
-          </w:p>
-        </w:tc>
-        <w:tc>
-          <w:p>
-            <w:pPr>
-              <w:pStyle w:val="Compact"/>
-              <w:jc w:val="left"/>
-            </w:pPr>
-            <w:r>
-              <w:t xml:space="preserve">30 - 37</w:t>
-            </w:r>
-          </w:p>
-        </w:tc>
-        <w:tc>
-          <w:p>
-            <w:pPr>
-              <w:pStyle w:val="Compact"/>
-              <w:jc w:val="left"/>
-            </w:pPr>
-            <w:r>
-              <w:t xml:space="preserve">-0.45 (0.55)</w:t>
-            </w:r>
-          </w:p>
-        </w:tc>
-        <w:tc>
-          <w:p>
-            <w:pPr>
-              <w:pStyle w:val="Compact"/>
-              <w:jc w:val="left"/>
-            </w:pPr>
-            <w:r>
-              <w:t xml:space="preserve">-0.11 (0.33)</w:t>
-            </w:r>
-          </w:p>
-        </w:tc>
-        <w:tc>
-          <w:p>
-            <w:pPr>
-              <w:pStyle w:val="Compact"/>
-              <w:jc w:val="left"/>
-            </w:pPr>
-            <w:r>
-              <w:t xml:space="preserve">0.1 (0.81)</w:t>
-            </w:r>
-          </w:p>
-        </w:tc>
-        <w:tc>
-          <w:p>
-            <w:pPr>
-              <w:pStyle w:val="Compact"/>
-              <w:jc w:val="left"/>
-            </w:pPr>
-            <w:r>
-              <w:t xml:space="preserve">0.36 (0.95)</w:t>
-            </w:r>
-          </w:p>
-        </w:tc>
-        <w:tc>
-          <w:p>
-            <w:pPr>
-              <w:pStyle w:val="Compact"/>
-              <w:jc w:val="left"/>
-            </w:pPr>
-            <w:r>
-              <w:t xml:space="preserve">0.83 (0.86)</w:t>
-            </w:r>
-          </w:p>
-        </w:tc>
-      </w:tr>
-      <w:tr>
-        <w:tc>
-          <w:p>
-            <w:pPr>
-              <w:pStyle w:val="Compact"/>
-              <w:jc w:val="left"/>
-            </w:pPr>
-            <w:r>
-              <w:t xml:space="preserve">missing</w:t>
-            </w:r>
-          </w:p>
-        </w:tc>
-        <w:tc>
-          <w:p>
-            <w:pPr>
-              <w:pStyle w:val="Compact"/>
-              <w:jc w:val="left"/>
-            </w:pPr>
-            <w:r>
-              <w:t xml:space="preserve">count</w:t>
-            </w:r>
-          </w:p>
-        </w:tc>
-        <w:tc>
-          <w:p>
-            <w:pPr>
-              <w:pStyle w:val="Compact"/>
-              <w:jc w:val="left"/>
-            </w:pPr>
-            <w:r>
-              <w:t xml:space="preserve">0.00 - 0.25</w:t>
-            </w:r>
-          </w:p>
-        </w:tc>
-        <w:tc>
-          <w:p>
-            <w:pPr>
-              <w:pStyle w:val="Compact"/>
-              <w:jc w:val="left"/>
-            </w:pPr>
-            <w:r>
-              <w:t xml:space="preserve">-1.45 (0.97)</w:t>
-            </w:r>
-          </w:p>
-        </w:tc>
-        <w:tc>
-          <w:p>
-            <w:pPr>
-              <w:pStyle w:val="Compact"/>
-              <w:jc w:val="left"/>
-            </w:pPr>
-            <w:r>
-              <w:t xml:space="preserve">-0.92 (0.95)</w:t>
-            </w:r>
-          </w:p>
-        </w:tc>
-        <w:tc>
-          <w:p>
-            <w:pPr>
-              <w:pStyle w:val="Compact"/>
-              <w:jc w:val="left"/>
-            </w:pPr>
-            <w:r>
-              <w:t xml:space="preserve">-0.44 (0.59)</w:t>
-            </w:r>
-          </w:p>
-        </w:tc>
-        <w:tc>
-          <w:p>
-            <w:pPr>
-              <w:pStyle w:val="Compact"/>
-              <w:jc w:val="left"/>
-            </w:pPr>
-            <w:r>
-              <w:t xml:space="preserve">0.24 (0.15)</w:t>
-            </w:r>
-          </w:p>
-        </w:tc>
-        <w:tc>
-          <w:p>
-            <w:pPr>
-              <w:pStyle w:val="Compact"/>
-              <w:jc w:val="left"/>
-            </w:pPr>
-            <w:r>
-              <w:t xml:space="preserve">1.53 (0.74)</w:t>
-            </w:r>
-          </w:p>
-        </w:tc>
-      </w:tr>
-      <w:tr>
-        <w:tc>
-          <w:p>
-            <w:pPr>
-              <w:pStyle w:val="Compact"/>
-              <w:jc w:val="left"/>
-            </w:pPr>
-            <w:r>
-              <w:t xml:space="preserve">missing</w:t>
-            </w:r>
-          </w:p>
-        </w:tc>
-        <w:tc>
-          <w:p>
-            <w:pPr>
-              <w:pStyle w:val="Compact"/>
-              <w:jc w:val="left"/>
-            </w:pPr>
-            <w:r>
-              <w:t xml:space="preserve">count</w:t>
-            </w:r>
-          </w:p>
-        </w:tc>
-        <w:tc>
-          <w:p>
-            <w:pPr>
-              <w:pStyle w:val="Compact"/>
-              <w:jc w:val="left"/>
-            </w:pPr>
-            <w:r>
-              <w:t xml:space="preserve">0.26 - 0.50</w:t>
-            </w:r>
-          </w:p>
-        </w:tc>
-        <w:tc>
-          <w:p>
-            <w:pPr>
-              <w:pStyle w:val="Compact"/>
-              <w:jc w:val="left"/>
-            </w:pPr>
-            <w:r>
-              <w:t xml:space="preserve">-1.67 (0.99)</w:t>
-            </w:r>
-          </w:p>
-        </w:tc>
-        <w:tc>
-          <w:p>
-            <w:pPr>
-              <w:pStyle w:val="Compact"/>
-              <w:jc w:val="left"/>
-            </w:pPr>
-            <w:r>
-              <w:t xml:space="preserve">-1.95 (1)</w:t>
-            </w:r>
-          </w:p>
-        </w:tc>
-        <w:tc>
-          <w:p>
-            <w:pPr>
-              <w:pStyle w:val="Compact"/>
-              <w:jc w:val="left"/>
-            </w:pPr>
-            <w:r>
-              <w:t xml:space="preserve">-2.16 (1)</w:t>
-            </w:r>
-          </w:p>
-        </w:tc>
-        <w:tc>
-          <w:p>
-            <w:pPr>
-              <w:pStyle w:val="Compact"/>
-              <w:jc w:val="left"/>
-            </w:pPr>
-            <w:r>
-              <w:t xml:space="preserve">-2.48 (1)</w:t>
-            </w:r>
-          </w:p>
-        </w:tc>
-        <w:tc>
-          <w:p>
-            <w:pPr>
-              <w:pStyle w:val="Compact"/>
-              <w:jc w:val="left"/>
-            </w:pPr>
-            <w:r>
-              <w:t xml:space="preserve">-3.1 (0.99)</w:t>
-            </w:r>
-          </w:p>
-        </w:tc>
-      </w:tr>
-      <w:tr>
-        <w:tc>
-          <w:p>
-            <w:pPr>
-              <w:pStyle w:val="Compact"/>
-              <w:jc w:val="left"/>
-            </w:pPr>
-            <w:r>
-              <w:t xml:space="preserve">missing</w:t>
-            </w:r>
-          </w:p>
-        </w:tc>
-        <w:tc>
-          <w:p>
-            <w:pPr>
-              <w:pStyle w:val="Compact"/>
-              <w:jc w:val="left"/>
-            </w:pPr>
-            <w:r>
-              <w:t xml:space="preserve">duration</w:t>
-            </w:r>
-          </w:p>
-        </w:tc>
-        <w:tc>
-          <w:p>
-            <w:pPr>
-              <w:pStyle w:val="Compact"/>
-              <w:jc w:val="left"/>
-            </w:pPr>
-            <w:r>
-              <w:t xml:space="preserve">0.00 - 0.50</w:t>
-            </w:r>
-          </w:p>
-        </w:tc>
-        <w:tc>
-          <w:p>
-            <w:pPr>
-              <w:pStyle w:val="Compact"/>
-              <w:jc w:val="left"/>
-            </w:pPr>
-            <w:r>
-              <w:t xml:space="preserve">-1.8 (0.97)</w:t>
-            </w:r>
-          </w:p>
-        </w:tc>
-        <w:tc>
-          <w:p>
-            <w:pPr>
-              <w:pStyle w:val="Compact"/>
-              <w:jc w:val="left"/>
-            </w:pPr>
-            <w:r>
-              <w:t xml:space="preserve">-1.81 (0.99)</w:t>
-            </w:r>
-          </w:p>
-        </w:tc>
-        <w:tc>
-          <w:p>
-            <w:pPr>
-              <w:pStyle w:val="Compact"/>
-              <w:jc w:val="left"/>
-            </w:pPr>
-            <w:r>
-              <w:t xml:space="preserve">-1.8 (0.99)</w:t>
-            </w:r>
-          </w:p>
-        </w:tc>
-        <w:tc>
-          <w:p>
-            <w:pPr>
-              <w:pStyle w:val="Compact"/>
-              <w:jc w:val="left"/>
-            </w:pPr>
-            <w:r>
-              <w:t xml:space="preserve">-1.76 (1)</w:t>
-            </w:r>
-          </w:p>
-        </w:tc>
-        <w:tc>
-          <w:p>
-            <w:pPr>
-              <w:pStyle w:val="Compact"/>
-              <w:jc w:val="left"/>
-            </w:pPr>
-            <w:r>
-              <w:t xml:space="preserve">-1.65 (0.99)</w:t>
-            </w:r>
-          </w:p>
-        </w:tc>
-      </w:tr>
-      <w:tr>
-        <w:tc>
-          <w:p>
-            <w:pPr>
-              <w:pStyle w:val="Compact"/>
-              <w:jc w:val="left"/>
-            </w:pPr>
-            <w:r>
-              <w:t xml:space="preserve">missing</w:t>
-            </w:r>
-          </w:p>
-        </w:tc>
-        <w:tc>
-          <w:p>
-            <w:pPr>
-              <w:pStyle w:val="Compact"/>
-              <w:jc w:val="left"/>
-            </w:pPr>
-            <w:r>
-              <w:t xml:space="preserve">intensity_max</w:t>
-            </w:r>
-          </w:p>
-        </w:tc>
-        <w:tc>
-          <w:p>
-            <w:pPr>
-              <w:pStyle w:val="Compact"/>
-              <w:jc w:val="left"/>
-            </w:pPr>
-            <w:r>
-              <w:t xml:space="preserve">0.00 - 0.50</w:t>
-            </w:r>
-          </w:p>
-        </w:tc>
-        <w:tc>
-          <w:p>
-            <w:pPr>
-              <w:pStyle w:val="Compact"/>
-              <w:jc w:val="left"/>
-            </w:pPr>
-            <w:r>
-              <w:t xml:space="preserve">-0.6 (0.99)</w:t>
-            </w:r>
-          </w:p>
-        </w:tc>
-        <w:tc>
-          <w:p>
-            <w:pPr>
-              <w:pStyle w:val="Compact"/>
-              <w:jc w:val="left"/>
-            </w:pPr>
-            <w:r>
-              <w:t xml:space="preserve">-0.42 (0.98)</w:t>
-            </w:r>
-          </w:p>
-        </w:tc>
-        <w:tc>
-          <w:p>
-            <w:pPr>
-              <w:pStyle w:val="Compact"/>
-              <w:jc w:val="left"/>
-            </w:pPr>
-            <w:r>
-              <w:t xml:space="preserve">-0.31 (0.96)</w:t>
-            </w:r>
-          </w:p>
-        </w:tc>
-        <w:tc>
-          <w:p>
-            <w:pPr>
-              <w:pStyle w:val="Compact"/>
-              <w:jc w:val="left"/>
-            </w:pPr>
-            <w:r>
-              <w:t xml:space="preserve">-0.19 (0.89)</w:t>
-            </w:r>
-          </w:p>
-        </w:tc>
-        <w:tc>
-          <w:p>
-            <w:pPr>
-              <w:pStyle w:val="Compact"/>
-              <w:jc w:val="left"/>
-            </w:pPr>
-            <w:r>
-              <w:t xml:space="preserve">-0.01 (0)</w:t>
-            </w:r>
-          </w:p>
-        </w:tc>
-      </w:tr>
-      <w:tr>
-        <w:tc>
-          <w:p>
-            <w:pPr>
-              <w:pStyle w:val="Compact"/>
-              <w:jc w:val="left"/>
-            </w:pPr>
-            <w:r>
-              <w:t xml:space="preserve">interp</w:t>
-            </w:r>
-          </w:p>
-        </w:tc>
-        <w:tc>
-          <w:p>
-            <w:pPr>
-              <w:pStyle w:val="Compact"/>
-              <w:jc w:val="left"/>
-            </w:pPr>
-            <w:r>
-              <w:t xml:space="preserve">count</w:t>
-            </w:r>
-          </w:p>
-        </w:tc>
-        <w:tc>
-          <w:p>
-            <w:pPr>
-              <w:pStyle w:val="Compact"/>
-              <w:jc w:val="left"/>
-            </w:pPr>
-            <w:r>
-              <w:t xml:space="preserve">0.00 - 0.50</w:t>
-            </w:r>
-          </w:p>
-        </w:tc>
-        <w:tc>
-          <w:p>
-            <w:pPr>
-              <w:pStyle w:val="Compact"/>
-              <w:jc w:val="left"/>
-            </w:pPr>
-            <w:r>
-              <w:t xml:space="preserve">-0.17 (0.85)</w:t>
-            </w:r>
-          </w:p>
-        </w:tc>
-        <w:tc>
-          <w:p>
-            <w:pPr>
-              <w:pStyle w:val="Compact"/>
-              <w:jc w:val="left"/>
-            </w:pPr>
-            <w:r>
-              <w:t xml:space="preserve">0 (1)</w:t>
-            </w:r>
-          </w:p>
-        </w:tc>
-        <w:tc>
-          <w:p>
-            <w:pPr>
-              <w:pStyle w:val="Compact"/>
-              <w:jc w:val="left"/>
-            </w:pPr>
-            <w:r>
-              <w:t xml:space="preserve">0.17 (0.9)</w:t>
-            </w:r>
-          </w:p>
-        </w:tc>
-        <w:tc>
-          <w:p>
-            <w:pPr>
-              <w:pStyle w:val="Compact"/>
-              <w:jc w:val="left"/>
-            </w:pPr>
-            <w:r>
-              <w:t xml:space="preserve">0.35 (0.98)</w:t>
-            </w:r>
-          </w:p>
-        </w:tc>
-        <w:tc>
-          <w:p>
-            <w:pPr>
-              <w:pStyle w:val="Compact"/>
-              <w:jc w:val="left"/>
-            </w:pPr>
-            <w:r>
-              <w:t xml:space="preserve">0.7 (0.98)</w:t>
-            </w:r>
-          </w:p>
-        </w:tc>
-      </w:tr>
-      <w:tr>
-        <w:tc>
-          <w:p>
-            <w:pPr>
-              <w:pStyle w:val="Compact"/>
-              <w:jc w:val="left"/>
-            </w:pPr>
-            <w:r>
-              <w:t xml:space="preserve">interp</w:t>
-            </w:r>
-          </w:p>
-        </w:tc>
-        <w:tc>
-          <w:p>
-            <w:pPr>
-              <w:pStyle w:val="Compact"/>
-              <w:jc w:val="left"/>
-            </w:pPr>
-            <w:r>
-              <w:t xml:space="preserve">duration</w:t>
-            </w:r>
-          </w:p>
-        </w:tc>
-        <w:tc>
-          <w:p>
-            <w:pPr>
-              <w:pStyle w:val="Compact"/>
-              <w:jc w:val="left"/>
-            </w:pPr>
-            <w:r>
-              <w:t xml:space="preserve">0.00 - 0.50</w:t>
-            </w:r>
-          </w:p>
-        </w:tc>
-        <w:tc>
-          <w:p>
-            <w:pPr>
-              <w:pStyle w:val="Compact"/>
-              <w:jc w:val="left"/>
-            </w:pPr>
-            <w:r>
-              <w:t xml:space="preserve">0.09 (0.83)</w:t>
-            </w:r>
-          </w:p>
-        </w:tc>
-        <w:tc>
-          <w:p>
-            <w:pPr>
-              <w:pStyle w:val="Compact"/>
-              <w:jc w:val="left"/>
-            </w:pPr>
-            <w:r>
-              <w:t xml:space="preserve">0.19 (0.97)</w:t>
-            </w:r>
-          </w:p>
-        </w:tc>
-        <w:tc>
-          <w:p>
-            <w:pPr>
-              <w:pStyle w:val="Compact"/>
-              <w:jc w:val="left"/>
-            </w:pPr>
-            <w:r>
-              <w:t xml:space="preserve">0.3 (0.99)</w:t>
-            </w:r>
-          </w:p>
-        </w:tc>
-        <w:tc>
-          <w:p>
-            <w:pPr>
-              <w:pStyle w:val="Compact"/>
-              <w:jc w:val="left"/>
-            </w:pPr>
-            <w:r>
-              <w:t xml:space="preserve">0.44 (0.99)</w:t>
-            </w:r>
-          </w:p>
-        </w:tc>
-        <w:tc>
-          <w:p>
-            <w:pPr>
-              <w:pStyle w:val="Compact"/>
-              <w:jc w:val="left"/>
-            </w:pPr>
-            <w:r>
-              <w:t xml:space="preserve">0.85 (0.99)</w:t>
-            </w:r>
-          </w:p>
-        </w:tc>
-      </w:tr>
-      <w:tr>
-        <w:tc>
-          <w:p>
-            <w:pPr>
-              <w:pStyle w:val="Compact"/>
-              <w:jc w:val="left"/>
-            </w:pPr>
-            <w:r>
-              <w:t xml:space="preserve">interp</w:t>
-            </w:r>
-          </w:p>
-        </w:tc>
-        <w:tc>
-          <w:p>
-            <w:pPr>
-              <w:pStyle w:val="Compact"/>
-              <w:jc w:val="left"/>
-            </w:pPr>
-            <w:r>
-              <w:t xml:space="preserve">intensity_max</w:t>
-            </w:r>
-          </w:p>
-        </w:tc>
-        <w:tc>
-          <w:p>
-            <w:pPr>
-              <w:pStyle w:val="Compact"/>
-              <w:jc w:val="left"/>
-            </w:pPr>
-            <w:r>
-              <w:t xml:space="preserve">0.00 - 0.50</w:t>
-            </w:r>
-          </w:p>
-        </w:tc>
-        <w:tc>
-          <w:p>
-            <w:pPr>
-              <w:pStyle w:val="Compact"/>
-              <w:jc w:val="left"/>
-            </w:pPr>
-            <w:r>
-              <w:t xml:space="preserve">-0.22 (0.99)</w:t>
-            </w:r>
-          </w:p>
-        </w:tc>
-        <w:tc>
-          <w:p>
-            <w:pPr>
-              <w:pStyle w:val="Compact"/>
-              <w:jc w:val="left"/>
-            </w:pPr>
-            <w:r>
-              <w:t xml:space="preserve">-0.16 (1)</w:t>
-            </w:r>
-          </w:p>
-        </w:tc>
-        <w:tc>
-          <w:p>
-            <w:pPr>
-              <w:pStyle w:val="Compact"/>
-              <w:jc w:val="left"/>
-            </w:pPr>
-            <w:r>
-              <w:t xml:space="preserve">-0.12 (0.99)</w:t>
-            </w:r>
-          </w:p>
-        </w:tc>
-        <w:tc>
-          <w:p>
-            <w:pPr>
-              <w:pStyle w:val="Compact"/>
-              <w:jc w:val="left"/>
-            </w:pPr>
-            <w:r>
-              <w:t xml:space="preserve">-0.07 (0.91)</w:t>
-            </w:r>
-          </w:p>
-        </w:tc>
-        <w:tc>
-          <w:p>
-            <w:pPr>
-              <w:pStyle w:val="Compact"/>
-              <w:jc w:val="left"/>
-            </w:pPr>
-            <w:r>
-              <w:t xml:space="preserve">-0.02 (0.21)</w:t>
-            </w:r>
-          </w:p>
-        </w:tc>
-      </w:tr>
-      <w:tr>
-        <w:tc>
-          <w:p>
-            <w:pPr>
-              <w:pStyle w:val="Compact"/>
-              <w:jc w:val="left"/>
-            </w:pPr>
-            <w:r>
-              <w:t xml:space="preserve">trend</w:t>
-            </w:r>
-          </w:p>
-        </w:tc>
-        <w:tc>
-          <w:p>
-            <w:pPr>
-              <w:pStyle w:val="Compact"/>
-              <w:jc w:val="left"/>
-            </w:pPr>
-            <w:r>
-              <w:t xml:space="preserve">count</w:t>
-            </w:r>
-          </w:p>
-        </w:tc>
-        <w:tc>
-          <w:p>
-            <w:pPr>
-              <w:pStyle w:val="Compact"/>
-              <w:jc w:val="left"/>
-            </w:pPr>
-            <w:r>
-              <w:t xml:space="preserve">0.00 - 0.30</w:t>
-            </w:r>
-          </w:p>
-        </w:tc>
-        <w:tc>
-          <w:p>
-            <w:pPr>
-              <w:pStyle w:val="Compact"/>
-              <w:jc w:val="left"/>
-            </w:pPr>
-            <w:r>
-              <w:t xml:space="preserve">0.71 (0.95)</w:t>
-            </w:r>
-          </w:p>
-        </w:tc>
-        <w:tc>
-          <w:p>
-            <w:pPr>
-              <w:pStyle w:val="Compact"/>
-              <w:jc w:val="left"/>
-            </w:pPr>
-            <w:r>
-              <w:t xml:space="preserve">1.74 (1)</w:t>
-            </w:r>
-          </w:p>
-        </w:tc>
-        <w:tc>
-          <w:p>
-            <w:pPr>
-              <w:pStyle w:val="Compact"/>
-              <w:jc w:val="left"/>
-            </w:pPr>
-            <w:r>
-              <w:t xml:space="preserve">2.69 (1)</w:t>
-            </w:r>
-          </w:p>
-        </w:tc>
-        <w:tc>
-          <w:p>
-            <w:pPr>
-              <w:pStyle w:val="Compact"/>
-              <w:jc w:val="left"/>
-            </w:pPr>
-            <w:r>
-              <w:t xml:space="preserve">3.97 (1)</w:t>
-            </w:r>
-          </w:p>
-        </w:tc>
-        <w:tc>
-          <w:p>
-            <w:pPr>
-              <w:pStyle w:val="Compact"/>
-              <w:jc w:val="left"/>
-            </w:pPr>
-            <w:r>
-              <w:t xml:space="preserve">7.44 (0.99)</w:t>
-            </w:r>
-          </w:p>
-        </w:tc>
-      </w:tr>
-      <w:tr>
-        <w:tc>
-          <w:p>
-            <w:pPr>
-              <w:pStyle w:val="Compact"/>
-              <w:jc w:val="left"/>
-            </w:pPr>
-            <w:r>
-              <w:t xml:space="preserve">trend</w:t>
-            </w:r>
-          </w:p>
-        </w:tc>
-        <w:tc>
-          <w:p>
-            <w:pPr>
-              <w:pStyle w:val="Compact"/>
-              <w:jc w:val="left"/>
-            </w:pPr>
-            <w:r>
-              <w:t xml:space="preserve">duration</w:t>
-            </w:r>
-          </w:p>
-        </w:tc>
-        <w:tc>
-          <w:p>
-            <w:pPr>
-              <w:pStyle w:val="Compact"/>
-              <w:jc w:val="left"/>
-            </w:pPr>
-            <w:r>
-              <w:t xml:space="preserve">0.00 - 0.30</w:t>
-            </w:r>
-          </w:p>
-        </w:tc>
-        <w:tc>
-          <w:p>
-            <w:pPr>
-              <w:pStyle w:val="Compact"/>
-              <w:jc w:val="left"/>
-            </w:pPr>
-            <w:r>
-              <w:t xml:space="preserve">1.66 (1)</w:t>
-            </w:r>
-          </w:p>
-        </w:tc>
-        <w:tc>
-          <w:p>
-            <w:pPr>
-              <w:pStyle w:val="Compact"/>
-              <w:jc w:val="left"/>
-            </w:pPr>
-            <w:r>
-              <w:t xml:space="preserve">2.87 (1)</w:t>
-            </w:r>
-          </w:p>
-        </w:tc>
-        <w:tc>
-          <w:p>
-            <w:pPr>
-              <w:pStyle w:val="Compact"/>
-              <w:jc w:val="left"/>
-            </w:pPr>
-            <w:r>
-              <w:t xml:space="preserve">3.97 (1)</w:t>
-            </w:r>
-          </w:p>
-        </w:tc>
-        <w:tc>
-          <w:p>
-            <w:pPr>
-              <w:pStyle w:val="Compact"/>
-              <w:jc w:val="left"/>
-            </w:pPr>
-            <w:r>
-              <w:t xml:space="preserve">5.66 (1)</w:t>
-            </w:r>
-          </w:p>
-        </w:tc>
-        <w:tc>
-          <w:p>
-            <w:pPr>
-              <w:pStyle w:val="Compact"/>
-              <w:jc w:val="left"/>
-            </w:pPr>
-            <w:r>
-              <w:t xml:space="preserve">11.47 (1)</w:t>
-            </w:r>
-          </w:p>
-        </w:tc>
-      </w:tr>
-      <w:tr>
-        <w:tc>
-          <w:p>
-            <w:pPr>
-              <w:pStyle w:val="Compact"/>
-              <w:jc w:val="left"/>
-            </w:pPr>
-            <w:r>
-              <w:t xml:space="preserve">trend</w:t>
-            </w:r>
-          </w:p>
-        </w:tc>
-        <w:tc>
-          <w:p>
-            <w:pPr>
-              <w:pStyle w:val="Compact"/>
-              <w:jc w:val="left"/>
-            </w:pPr>
-            <w:r>
-              <w:t xml:space="preserve">intensity_max</w:t>
-            </w:r>
-          </w:p>
-        </w:tc>
-        <w:tc>
-          <w:p>
-            <w:pPr>
-              <w:pStyle w:val="Compact"/>
-              <w:jc w:val="left"/>
-            </w:pPr>
-            <w:r>
-              <w:t xml:space="preserve">0.00 - 0.30</w:t>
-            </w:r>
-          </w:p>
-        </w:tc>
-        <w:tc>
-          <w:p>
-            <w:pPr>
-              <w:pStyle w:val="Compact"/>
-              <w:jc w:val="left"/>
-            </w:pPr>
-            <w:r>
-              <w:t xml:space="preserve">-0.12 (0.4)</w:t>
-            </w:r>
-          </w:p>
-        </w:tc>
-        <w:tc>
-          <w:p>
-            <w:pPr>
-              <w:pStyle w:val="Compact"/>
-              <w:jc w:val="left"/>
-            </w:pPr>
-            <w:r>
-              <w:t xml:space="preserve">0.14 (0.79)</w:t>
-            </w:r>
-          </w:p>
-        </w:tc>
-        <w:tc>
-          <w:p>
-            <w:pPr>
-              <w:pStyle w:val="Compact"/>
-              <w:jc w:val="left"/>
-            </w:pPr>
-            <w:r>
-              <w:t xml:space="preserve">0.29 (0.97)</w:t>
-            </w:r>
-          </w:p>
-        </w:tc>
-        <w:tc>
-          <w:p>
-            <w:pPr>
-              <w:pStyle w:val="Compact"/>
-              <w:jc w:val="left"/>
-            </w:pPr>
-            <w:r>
-              <w:t xml:space="preserve">0.42 (0.99)</w:t>
-            </w:r>
-          </w:p>
-        </w:tc>
-        <w:tc>
-          <w:p>
-            <w:pPr>
-              <w:pStyle w:val="Compact"/>
-              <w:jc w:val="left"/>
-            </w:pPr>
-            <w:r>
-              <w:t xml:space="preserve">0.61 (0.99)</w:t>
-            </w:r>
-          </w:p>
-        </w:tc>
-      </w:tr>
-    </w:tbl>
-    <w:p>
-      <w:pPr>
-        <w:pStyle w:val="SourceCode"/>
-      </w:pPr>
-      <w:r>
-        <w:rPr>
-          <w:rStyle w:val="NormalTok"/>
-        </w:rPr>
-        <w:t xml:space="preserve">best_table_focus &lt;-</w:t>
-      </w:r>
-      <w:r>
-        <w:rPr>
-          <w:rStyle w:val="StringTok"/>
-        </w:rPr>
-        <w:t xml:space="preserve"> </w:t>
-      </w:r>
-      <w:r>
-        <w:rPr>
-          <w:rStyle w:val="KeywordTok"/>
-        </w:rPr>
-        <w:t xml:space="preserve">readRDS</w:t>
-      </w:r>
-      <w:r>
-        <w:rPr>
-          <w:rStyle w:val="NormalTok"/>
-        </w:rPr>
-        <w:t xml:space="preserve">(</w:t>
-      </w:r>
-      <w:r>
-        <w:rPr>
-          <w:rStyle w:val="StringTok"/>
-        </w:rPr>
-        <w:t xml:space="preserve">"../data/best_table_focus.Rda"</w:t>
-      </w:r>
-      <w:r>
-        <w:rPr>
-          <w:rStyle w:val="NormalTok"/>
-        </w:rPr>
-        <w:t xml:space="preserve">)</w:t>
-      </w:r>
-      <w:r>
-        <w:br w:type="textWrapping"/>
-      </w:r>
-      <w:r>
-        <w:br w:type="textWrapping"/>
-      </w:r>
-      <w:r>
-        <w:rPr>
-          <w:rStyle w:val="NormalTok"/>
-        </w:rPr>
-        <w:t xml:space="preserve">knitr</w:t>
-      </w:r>
-      <w:r>
-        <w:rPr>
-          <w:rStyle w:val="OperatorTok"/>
-        </w:rPr>
-        <w:t xml:space="preserve">::</w:t>
-      </w:r>
-      <w:r>
-        <w:rPr>
-          <w:rStyle w:val="KeywordTok"/>
-        </w:rPr>
-        <w:t xml:space="preserve">kable</w:t>
-      </w:r>
-      <w:r>
-        <w:rPr>
-          <w:rStyle w:val="NormalTok"/>
-        </w:rPr>
-        <w:t xml:space="preserve">(best_table_focus, </w:t>
-      </w:r>
-      <w:r>
-        <w:rPr>
-          <w:rStyle w:val="DataTypeTok"/>
-        </w:rPr>
-        <w:t xml:space="preserve">caption =</w:t>
-      </w:r>
-      <w:r>
-        <w:rPr>
-          <w:rStyle w:val="NormalTok"/>
-        </w:rPr>
-        <w:t xml:space="preserve"> </w:t>
-      </w:r>
-      <w:r>
-        <w:rPr>
-          <w:rStyle w:val="StringTok"/>
-        </w:rPr>
-        <w:t xml:space="preserve">"Table 2: The rate of change in uncertainty in the measurements of the focus marine heatwave as a time series become increasingly sub-optimal. All elements of this table are the same as Table 1."</w:t>
-      </w:r>
-      <w:r>
-        <w:rPr>
-          <w:rStyle w:val="NormalTok"/>
-        </w:rPr>
-        <w:t xml:space="preserve">)</w:t>
-      </w:r>
-    </w:p>
-    <w:p>
-      <w:pPr>
-        <w:pStyle w:val="TableCaption"/>
+    <w:p>
+      <w:pPr>
+        <w:pStyle w:val="BodyText"/>
       </w:pPr>
       <w:r>
         <w:t xml:space="preserve">Table 2: The rate of change in uncertainty in the measurements of the focus marine heatwave as a time series become increasingly sub-optimal. All elements of this table are the same as Table 1.</w:t>
       </w:r>
     </w:p>
-    <w:tbl>
-      <w:tblPr>
-        <w:tblStyle w:val="Table"/>
-        <w:tblW w:type="pct" w:w="0.0"/>
-        <w:tblLook w:firstRow="1"/>
-        <w:tblCaption w:val="Table 2: The rate of change in uncertainty in the measurements of the focus marine heatwave as a time series become increasingly sub-optimal. All elements of this table are the same as Table 1."/>
-      </w:tblPr>
-      <w:tblGrid/>
-      <w:tr>
-        <w:trPr>
-          <w:cnfStyle w:firstRow="1"/>
-        </w:trPr>
-        <w:tc>
-          <w:tcPr>
-            <w:tcBorders>
-              <w:bottom w:val="single"/>
-            </w:tcBorders>
-            <w:vAlign w:val="bottom"/>
-          </w:tcPr>
-          <w:p>
-            <w:pPr>
-              <w:pStyle w:val="Compact"/>
-              <w:jc w:val="left"/>
-            </w:pPr>
-            <w:r>
-              <w:t xml:space="preserve">test</w:t>
-            </w:r>
-          </w:p>
-        </w:tc>
-        <w:tc>
-          <w:tcPr>
-            <w:tcBorders>
-              <w:bottom w:val="single"/>
-            </w:tcBorders>
-            <w:vAlign w:val="bottom"/>
-          </w:tcPr>
-          <w:p>
-            <w:pPr>
-              <w:pStyle w:val="Compact"/>
-              <w:jc w:val="left"/>
-            </w:pPr>
-            <w:r>
-              <w:t xml:space="preserve">var</w:t>
-            </w:r>
-          </w:p>
-        </w:tc>
-        <w:tc>
-          <w:tcPr>
-            <w:tcBorders>
-              <w:bottom w:val="single"/>
-            </w:tcBorders>
-            <w:vAlign w:val="bottom"/>
-          </w:tcPr>
-          <w:p>
-            <w:pPr>
-              <w:pStyle w:val="Compact"/>
-              <w:jc w:val="left"/>
-            </w:pPr>
-            <w:r>
-              <w:t xml:space="preserve">range</w:t>
-            </w:r>
-          </w:p>
-        </w:tc>
-        <w:tc>
-          <w:tcPr>
-            <w:tcBorders>
-              <w:bottom w:val="single"/>
-            </w:tcBorders>
-            <w:vAlign w:val="bottom"/>
-          </w:tcPr>
-          <w:p>
-            <w:pPr>
-              <w:pStyle w:val="Compact"/>
-              <w:jc w:val="left"/>
-            </w:pPr>
-            <w:r>
-              <w:t xml:space="preserve">q05</w:t>
-            </w:r>
-          </w:p>
-        </w:tc>
-        <w:tc>
-          <w:tcPr>
-            <w:tcBorders>
-              <w:bottom w:val="single"/>
-            </w:tcBorders>
-            <w:vAlign w:val="bottom"/>
-          </w:tcPr>
-          <w:p>
-            <w:pPr>
-              <w:pStyle w:val="Compact"/>
-              <w:jc w:val="left"/>
-            </w:pPr>
-            <w:r>
-              <w:t xml:space="preserve">q25</w:t>
-            </w:r>
-          </w:p>
-        </w:tc>
-        <w:tc>
-          <w:tcPr>
-            <w:tcBorders>
-              <w:bottom w:val="single"/>
-            </w:tcBorders>
-            <w:vAlign w:val="bottom"/>
-          </w:tcPr>
-          <w:p>
-            <w:pPr>
-              <w:pStyle w:val="Compact"/>
-              <w:jc w:val="left"/>
-            </w:pPr>
-            <w:r>
-              <w:t xml:space="preserve">q50</w:t>
-            </w:r>
-          </w:p>
-        </w:tc>
-        <w:tc>
-          <w:tcPr>
-            <w:tcBorders>
-              <w:bottom w:val="single"/>
-            </w:tcBorders>
-            <w:vAlign w:val="bottom"/>
-          </w:tcPr>
-          <w:p>
-            <w:pPr>
-              <w:pStyle w:val="Compact"/>
-              <w:jc w:val="left"/>
-            </w:pPr>
-            <w:r>
-              <w:t xml:space="preserve">q75</w:t>
-            </w:r>
-          </w:p>
-        </w:tc>
-        <w:tc>
-          <w:tcPr>
-            <w:tcBorders>
-              <w:bottom w:val="single"/>
-            </w:tcBorders>
-            <w:vAlign w:val="bottom"/>
-          </w:tcPr>
-          <w:p>
-            <w:pPr>
-              <w:pStyle w:val="Compact"/>
-              <w:jc w:val="left"/>
-            </w:pPr>
-            <w:r>
-              <w:t xml:space="preserve">q95</w:t>
-            </w:r>
-          </w:p>
-        </w:tc>
-      </w:tr>
-      <w:tr>
-        <w:tc>
-          <w:p>
-            <w:pPr>
-              <w:pStyle w:val="Compact"/>
-              <w:jc w:val="left"/>
-            </w:pPr>
-            <w:r>
-              <w:t xml:space="preserve">length</w:t>
-            </w:r>
-          </w:p>
-        </w:tc>
-        <w:tc>
-          <w:p>
-            <w:pPr>
-              <w:pStyle w:val="Compact"/>
-              <w:jc w:val="left"/>
-            </w:pPr>
-            <w:r>
-              <w:t xml:space="preserve">focus_count</w:t>
-            </w:r>
-          </w:p>
-        </w:tc>
-        <w:tc>
-          <w:p>
-            <w:pPr>
-              <w:pStyle w:val="Compact"/>
-              <w:jc w:val="left"/>
-            </w:pPr>
-            <w:r>
-              <w:t xml:space="preserve">30 - 10</w:t>
-            </w:r>
-          </w:p>
-        </w:tc>
-        <w:tc>
-          <w:p>
-            <w:pPr>
-              <w:pStyle w:val="Compact"/>
-              <w:jc w:val="left"/>
-            </w:pPr>
-            <w:r>
-              <w:t xml:space="preserve">0 (1)</w:t>
-            </w:r>
-          </w:p>
-        </w:tc>
-        <w:tc>
-          <w:p>
-            <w:pPr>
-              <w:pStyle w:val="Compact"/>
-              <w:jc w:val="left"/>
-            </w:pPr>
-            <w:r>
-              <w:t xml:space="preserve">0 (1)</w:t>
-            </w:r>
-          </w:p>
-        </w:tc>
-        <w:tc>
-          <w:p>
-            <w:pPr>
-              <w:pStyle w:val="Compact"/>
-              <w:jc w:val="left"/>
-            </w:pPr>
-            <w:r>
-              <w:t xml:space="preserve">0 (1)</w:t>
-            </w:r>
-          </w:p>
-        </w:tc>
-        <w:tc>
-          <w:p>
-            <w:pPr>
-              <w:pStyle w:val="Compact"/>
-              <w:jc w:val="left"/>
-            </w:pPr>
-            <w:r>
-              <w:t xml:space="preserve">3.51 (0.33)</w:t>
-            </w:r>
-          </w:p>
-        </w:tc>
-        <w:tc>
-          <w:p>
-            <w:pPr>
-              <w:pStyle w:val="Compact"/>
-              <w:jc w:val="left"/>
-            </w:pPr>
-            <w:r>
-              <w:t xml:space="preserve">9.59 (0.78)</w:t>
-            </w:r>
-          </w:p>
-        </w:tc>
-      </w:tr>
-      <w:tr>
-        <w:tc>
-          <w:p>
-            <w:pPr>
-              <w:pStyle w:val="Compact"/>
-              <w:jc w:val="left"/>
-            </w:pPr>
-            <w:r>
-              <w:t xml:space="preserve">length</w:t>
-            </w:r>
-          </w:p>
-        </w:tc>
-        <w:tc>
-          <w:p>
-            <w:pPr>
-              <w:pStyle w:val="Compact"/>
-              <w:jc w:val="left"/>
-            </w:pPr>
-            <w:r>
-              <w:t xml:space="preserve">focus_count</w:t>
-            </w:r>
-          </w:p>
-        </w:tc>
-        <w:tc>
-          <w:p>
-            <w:pPr>
-              <w:pStyle w:val="Compact"/>
-              <w:jc w:val="left"/>
-            </w:pPr>
-            <w:r>
-              <w:t xml:space="preserve">30 - 37</w:t>
-            </w:r>
-          </w:p>
-        </w:tc>
-        <w:tc>
-          <w:p>
-            <w:pPr>
-              <w:pStyle w:val="Compact"/>
-              <w:jc w:val="left"/>
-            </w:pPr>
-            <w:r>
-              <w:t xml:space="preserve">-8.93 (0.67)</w:t>
-            </w:r>
-          </w:p>
-        </w:tc>
-        <w:tc>
-          <w:p>
-            <w:pPr>
-              <w:pStyle w:val="Compact"/>
-              <w:jc w:val="left"/>
-            </w:pPr>
-            <w:r>
-              <w:t xml:space="preserve">0 (1)</w:t>
-            </w:r>
-          </w:p>
-        </w:tc>
-        <w:tc>
-          <w:p>
-            <w:pPr>
-              <w:pStyle w:val="Compact"/>
-              <w:jc w:val="left"/>
-            </w:pPr>
-            <w:r>
-              <w:t xml:space="preserve">0 (1)</w:t>
-            </w:r>
-          </w:p>
-        </w:tc>
-        <w:tc>
-          <w:p>
-            <w:pPr>
-              <w:pStyle w:val="Compact"/>
-              <w:jc w:val="left"/>
-            </w:pPr>
-            <w:r>
-              <w:t xml:space="preserve">0 (1)</w:t>
-            </w:r>
-          </w:p>
-        </w:tc>
-        <w:tc>
-          <w:p>
-            <w:pPr>
-              <w:pStyle w:val="Compact"/>
-              <w:jc w:val="left"/>
-            </w:pPr>
-            <w:r>
-              <w:t xml:space="preserve">0 (1)</w:t>
-            </w:r>
-          </w:p>
-        </w:tc>
-      </w:tr>
-      <w:tr>
-        <w:tc>
-          <w:p>
-            <w:pPr>
-              <w:pStyle w:val="Compact"/>
-              <w:jc w:val="left"/>
-            </w:pPr>
-            <w:r>
-              <w:t xml:space="preserve">length</w:t>
-            </w:r>
-          </w:p>
-        </w:tc>
-        <w:tc>
-          <w:p>
-            <w:pPr>
-              <w:pStyle w:val="Compact"/>
-              <w:jc w:val="left"/>
-            </w:pPr>
-            <w:r>
-              <w:t xml:space="preserve">focus_duration</w:t>
-            </w:r>
-          </w:p>
-        </w:tc>
-        <w:tc>
-          <w:p>
-            <w:pPr>
-              <w:pStyle w:val="Compact"/>
-              <w:jc w:val="left"/>
-            </w:pPr>
-            <w:r>
-              <w:t xml:space="preserve">30 - 10</w:t>
-            </w:r>
-          </w:p>
-        </w:tc>
-        <w:tc>
-          <w:p>
-            <w:pPr>
-              <w:pStyle w:val="Compact"/>
-              <w:jc w:val="left"/>
-            </w:pPr>
-            <w:r>
-              <w:t xml:space="preserve">-2.16 (0.95)</w:t>
-            </w:r>
-          </w:p>
-        </w:tc>
-        <w:tc>
-          <w:p>
-            <w:pPr>
-              <w:pStyle w:val="Compact"/>
-              <w:jc w:val="left"/>
-            </w:pPr>
-            <w:r>
-              <w:t xml:space="preserve">-1.12 (0.94)</w:t>
-            </w:r>
-          </w:p>
-        </w:tc>
-        <w:tc>
-          <w:p>
-            <w:pPr>
-              <w:pStyle w:val="Compact"/>
-              <w:jc w:val="left"/>
-            </w:pPr>
-            <w:r>
-              <w:t xml:space="preserve">-0.34 (0.66)</w:t>
-            </w:r>
-          </w:p>
-        </w:tc>
-        <w:tc>
-          <w:p>
-            <w:pPr>
-              <w:pStyle w:val="Compact"/>
-              <w:jc w:val="left"/>
-            </w:pPr>
-            <w:r>
-              <w:t xml:space="preserve">0 (1)</w:t>
-            </w:r>
-          </w:p>
-        </w:tc>
-        <w:tc>
-          <w:p>
-            <w:pPr>
-              <w:pStyle w:val="Compact"/>
-              <w:jc w:val="left"/>
-            </w:pPr>
-            <w:r>
-              <w:t xml:space="preserve">1.05 (0.71)</w:t>
-            </w:r>
-          </w:p>
-        </w:tc>
-      </w:tr>
-      <w:tr>
-        <w:tc>
-          <w:p>
-            <w:pPr>
-              <w:pStyle w:val="Compact"/>
-              <w:jc w:val="left"/>
-            </w:pPr>
-            <w:r>
-              <w:t xml:space="preserve">length</w:t>
-            </w:r>
-          </w:p>
-        </w:tc>
-        <w:tc>
-          <w:p>
-            <w:pPr>
-              <w:pStyle w:val="Compact"/>
-              <w:jc w:val="left"/>
-            </w:pPr>
-            <w:r>
-              <w:t xml:space="preserve">focus_duration</w:t>
-            </w:r>
-          </w:p>
-        </w:tc>
-        <w:tc>
-          <w:p>
-            <w:pPr>
-              <w:pStyle w:val="Compact"/>
-              <w:jc w:val="left"/>
-            </w:pPr>
-            <w:r>
-              <w:t xml:space="preserve">30 - 37</w:t>
-            </w:r>
-          </w:p>
-        </w:tc>
-        <w:tc>
-          <w:p>
-            <w:pPr>
-              <w:pStyle w:val="Compact"/>
-              <w:jc w:val="left"/>
-            </w:pPr>
-            <w:r>
-              <w:t xml:space="preserve">-2.58 (0.87)</w:t>
-            </w:r>
-          </w:p>
-        </w:tc>
-        <w:tc>
-          <w:p>
-            <w:pPr>
-              <w:pStyle w:val="Compact"/>
-              <w:jc w:val="left"/>
-            </w:pPr>
-            <w:r>
-              <w:t xml:space="preserve">0 (1)</w:t>
-            </w:r>
-          </w:p>
-        </w:tc>
-        <w:tc>
-          <w:p>
-            <w:pPr>
-              <w:pStyle w:val="Compact"/>
-              <w:jc w:val="left"/>
-            </w:pPr>
-            <w:r>
-              <w:t xml:space="preserve">0 (1)</w:t>
-            </w:r>
-          </w:p>
-        </w:tc>
-        <w:tc>
-          <w:p>
-            <w:pPr>
-              <w:pStyle w:val="Compact"/>
-              <w:jc w:val="left"/>
-            </w:pPr>
-            <w:r>
-              <w:t xml:space="preserve">0 (1)</w:t>
-            </w:r>
-          </w:p>
-        </w:tc>
-        <w:tc>
-          <w:p>
-            <w:pPr>
-              <w:pStyle w:val="Compact"/>
-              <w:jc w:val="left"/>
-            </w:pPr>
-            <w:r>
-              <w:t xml:space="preserve">2.06 (0.82)</w:t>
-            </w:r>
-          </w:p>
-        </w:tc>
-      </w:tr>
-      <w:tr>
-        <w:tc>
-          <w:p>
-            <w:pPr>
-              <w:pStyle w:val="Compact"/>
-              <w:jc w:val="left"/>
-            </w:pPr>
-            <w:r>
-              <w:t xml:space="preserve">length</w:t>
-            </w:r>
-          </w:p>
-        </w:tc>
-        <w:tc>
-          <w:p>
-            <w:pPr>
-              <w:pStyle w:val="Compact"/>
-              <w:jc w:val="left"/>
-            </w:pPr>
-            <w:r>
-              <w:t xml:space="preserve">focus_intensity_max</w:t>
-            </w:r>
-          </w:p>
-        </w:tc>
-        <w:tc>
-          <w:p>
-            <w:pPr>
-              <w:pStyle w:val="Compact"/>
-              <w:jc w:val="left"/>
-            </w:pPr>
-            <w:r>
-              <w:t xml:space="preserve">30 - 10</w:t>
-            </w:r>
-          </w:p>
-        </w:tc>
-        <w:tc>
-          <w:p>
-            <w:pPr>
-              <w:pStyle w:val="Compact"/>
-              <w:jc w:val="left"/>
-            </w:pPr>
-            <w:r>
-              <w:t xml:space="preserve">-0.65 (0.98)</w:t>
-            </w:r>
-          </w:p>
-        </w:tc>
-        <w:tc>
-          <w:p>
-            <w:pPr>
-              <w:pStyle w:val="Compact"/>
-              <w:jc w:val="left"/>
-            </w:pPr>
-            <w:r>
-              <w:t xml:space="preserve">-0.36 (0.98)</w:t>
-            </w:r>
-          </w:p>
-        </w:tc>
-        <w:tc>
-          <w:p>
-            <w:pPr>
-              <w:pStyle w:val="Compact"/>
-              <w:jc w:val="left"/>
-            </w:pPr>
-            <w:r>
-              <w:t xml:space="preserve">-0.15 (0.97)</w:t>
-            </w:r>
-          </w:p>
-        </w:tc>
-        <w:tc>
-          <w:p>
-            <w:pPr>
-              <w:pStyle w:val="Compact"/>
-              <w:jc w:val="left"/>
-            </w:pPr>
-            <w:r>
-              <w:t xml:space="preserve">0.02 (0.23)</w:t>
-            </w:r>
-          </w:p>
-        </w:tc>
-        <w:tc>
-          <w:p>
-            <w:pPr>
-              <w:pStyle w:val="Compact"/>
-              <w:jc w:val="left"/>
-            </w:pPr>
-            <w:r>
-              <w:t xml:space="preserve">0.29 (0.91)</w:t>
-            </w:r>
-          </w:p>
-        </w:tc>
-      </w:tr>
-      <w:tr>
-        <w:tc>
-          <w:p>
-            <w:pPr>
-              <w:pStyle w:val="Compact"/>
-              <w:jc w:val="left"/>
-            </w:pPr>
-            <w:r>
-              <w:t xml:space="preserve">length</w:t>
-            </w:r>
-          </w:p>
-        </w:tc>
-        <w:tc>
-          <w:p>
-            <w:pPr>
-              <w:pStyle w:val="Compact"/>
-              <w:jc w:val="left"/>
-            </w:pPr>
-            <w:r>
-              <w:t xml:space="preserve">focus_intensity_max</w:t>
-            </w:r>
-          </w:p>
-        </w:tc>
-        <w:tc>
-          <w:p>
-            <w:pPr>
-              <w:pStyle w:val="Compact"/>
-              <w:jc w:val="left"/>
-            </w:pPr>
-            <w:r>
-              <w:t xml:space="preserve">30 - 37</w:t>
-            </w:r>
-          </w:p>
-        </w:tc>
-        <w:tc>
-          <w:p>
-            <w:pPr>
-              <w:pStyle w:val="Compact"/>
-              <w:jc w:val="left"/>
-            </w:pPr>
-            <w:r>
-              <w:t xml:space="preserve">-0.4 (0.82)</w:t>
-            </w:r>
-          </w:p>
-        </w:tc>
-        <w:tc>
-          <w:p>
-            <w:pPr>
-              <w:pStyle w:val="Compact"/>
-              <w:jc w:val="left"/>
-            </w:pPr>
-            <w:r>
-              <w:t xml:space="preserve">-0.13 (0.66)</w:t>
-            </w:r>
-          </w:p>
-        </w:tc>
-        <w:tc>
-          <w:p>
-            <w:pPr>
-              <w:pStyle w:val="Compact"/>
-              <w:jc w:val="left"/>
-            </w:pPr>
-            <w:r>
-              <w:t xml:space="preserve">0.04 (0.42)</w:t>
-            </w:r>
-          </w:p>
-        </w:tc>
-        <w:tc>
-          <w:p>
-            <w:pPr>
-              <w:pStyle w:val="Compact"/>
-              <w:jc w:val="left"/>
-            </w:pPr>
-            <w:r>
-              <w:t xml:space="preserve">0.19 (0.89)</w:t>
-            </w:r>
-          </w:p>
-        </w:tc>
-        <w:tc>
-          <w:p>
-            <w:pPr>
-              <w:pStyle w:val="Compact"/>
-              <w:jc w:val="left"/>
-            </w:pPr>
-            <w:r>
-              <w:t xml:space="preserve">0.44 (0.84)</w:t>
-            </w:r>
-          </w:p>
-        </w:tc>
-      </w:tr>
-      <w:tr>
-        <w:tc>
-          <w:p>
-            <w:pPr>
-              <w:pStyle w:val="Compact"/>
-              <w:jc w:val="left"/>
-            </w:pPr>
-            <w:r>
-              <w:t xml:space="preserve">missing</w:t>
-            </w:r>
-          </w:p>
-        </w:tc>
-        <w:tc>
-          <w:p>
-            <w:pPr>
-              <w:pStyle w:val="Compact"/>
-              <w:jc w:val="left"/>
-            </w:pPr>
-            <w:r>
-              <w:t xml:space="preserve">focus_count</w:t>
-            </w:r>
-          </w:p>
-        </w:tc>
-        <w:tc>
-          <w:p>
-            <w:pPr>
-              <w:pStyle w:val="Compact"/>
-              <w:jc w:val="left"/>
-            </w:pPr>
-            <w:r>
-              <w:t xml:space="preserve">0.00 - 0.25</w:t>
-            </w:r>
-          </w:p>
-        </w:tc>
-        <w:tc>
-          <w:p>
-            <w:pPr>
-              <w:pStyle w:val="Compact"/>
-              <w:jc w:val="left"/>
-            </w:pPr>
-            <w:r>
-              <w:t xml:space="preserve">0 (1)</w:t>
-            </w:r>
-          </w:p>
-        </w:tc>
-        <w:tc>
-          <w:p>
-            <w:pPr>
-              <w:pStyle w:val="Compact"/>
-              <w:jc w:val="left"/>
-            </w:pPr>
-            <w:r>
-              <w:t xml:space="preserve">0 (1)</w:t>
-            </w:r>
-          </w:p>
-        </w:tc>
-        <w:tc>
-          <w:p>
-            <w:pPr>
-              <w:pStyle w:val="Compact"/>
-              <w:jc w:val="left"/>
-            </w:pPr>
-            <w:r>
-              <w:t xml:space="preserve">5.23 (0.67)</w:t>
-            </w:r>
-          </w:p>
-        </w:tc>
-        <w:tc>
-          <w:p>
-            <w:pPr>
-              <w:pStyle w:val="Compact"/>
-              <w:jc w:val="left"/>
-            </w:pPr>
-            <w:r>
-              <w:t xml:space="preserve">8.75 (0.78)</w:t>
-            </w:r>
-          </w:p>
-        </w:tc>
-        <w:tc>
-          <w:p>
-            <w:pPr>
-              <w:pStyle w:val="Compact"/>
-              <w:jc w:val="left"/>
-            </w:pPr>
-            <w:r>
-              <w:t xml:space="preserve">19.12 (0.86)</w:t>
-            </w:r>
-          </w:p>
-        </w:tc>
-      </w:tr>
-      <w:tr>
-        <w:tc>
-          <w:p>
-            <w:pPr>
-              <w:pStyle w:val="Compact"/>
-              <w:jc w:val="left"/>
-            </w:pPr>
-            <w:r>
-              <w:t xml:space="preserve">missing</w:t>
-            </w:r>
-          </w:p>
-        </w:tc>
-        <w:tc>
-          <w:p>
-            <w:pPr>
-              <w:pStyle w:val="Compact"/>
-              <w:jc w:val="left"/>
-            </w:pPr>
-            <w:r>
-              <w:t xml:space="preserve">focus_count</w:t>
-            </w:r>
-          </w:p>
-        </w:tc>
-        <w:tc>
-          <w:p>
-            <w:pPr>
-              <w:pStyle w:val="Compact"/>
-              <w:jc w:val="left"/>
-            </w:pPr>
-            <w:r>
-              <w:t xml:space="preserve">0.26 - 0.50</w:t>
-            </w:r>
-          </w:p>
-        </w:tc>
-        <w:tc>
-          <w:p>
-            <w:pPr>
-              <w:pStyle w:val="Compact"/>
-              <w:jc w:val="left"/>
-            </w:pPr>
-            <w:r>
-              <w:t xml:space="preserve">-0.85 (0.07)</w:t>
-            </w:r>
-          </w:p>
-        </w:tc>
-        <w:tc>
-          <w:p>
-            <w:pPr>
-              <w:pStyle w:val="Compact"/>
-              <w:jc w:val="left"/>
-            </w:pPr>
-            <w:r>
-              <w:t xml:space="preserve">-5.47 (0.7)</w:t>
-            </w:r>
-          </w:p>
-        </w:tc>
-        <w:tc>
-          <w:p>
-            <w:pPr>
-              <w:pStyle w:val="Compact"/>
-              <w:jc w:val="left"/>
-            </w:pPr>
-            <w:r>
-              <w:t xml:space="preserve">-5.64 (0.72)</w:t>
-            </w:r>
-          </w:p>
-        </w:tc>
-        <w:tc>
-          <w:p>
-            <w:pPr>
-              <w:pStyle w:val="Compact"/>
-              <w:jc w:val="left"/>
-            </w:pPr>
-            <w:r>
-              <w:t xml:space="preserve">-8.41 (0.81)</w:t>
-            </w:r>
-          </w:p>
-        </w:tc>
-        <w:tc>
-          <w:p>
-            <w:pPr>
-              <w:pStyle w:val="Compact"/>
-              <w:jc w:val="left"/>
-            </w:pPr>
-            <w:r>
-              <w:t xml:space="preserve">-12.12 (0.85)</w:t>
-            </w:r>
-          </w:p>
-        </w:tc>
-      </w:tr>
-      <w:tr>
-        <w:tc>
-          <w:p>
-            <w:pPr>
-              <w:pStyle w:val="Compact"/>
-              <w:jc w:val="left"/>
-            </w:pPr>
-            <w:r>
-              <w:t xml:space="preserve">missing</w:t>
-            </w:r>
-          </w:p>
-        </w:tc>
-        <w:tc>
-          <w:p>
-            <w:pPr>
-              <w:pStyle w:val="Compact"/>
-              <w:jc w:val="left"/>
-            </w:pPr>
-            <w:r>
-              <w:t xml:space="preserve">focus_duration</w:t>
-            </w:r>
-          </w:p>
-        </w:tc>
-        <w:tc>
-          <w:p>
-            <w:pPr>
-              <w:pStyle w:val="Compact"/>
-              <w:jc w:val="left"/>
-            </w:pPr>
-            <w:r>
-              <w:t xml:space="preserve">0.00 - 0.50</w:t>
-            </w:r>
-          </w:p>
-        </w:tc>
-        <w:tc>
-          <w:p>
-            <w:pPr>
-              <w:pStyle w:val="Compact"/>
-              <w:jc w:val="left"/>
-            </w:pPr>
-            <w:r>
-              <w:t xml:space="preserve">-1.8 (0.81)</w:t>
-            </w:r>
-          </w:p>
-        </w:tc>
-        <w:tc>
-          <w:p>
-            <w:pPr>
-              <w:pStyle w:val="Compact"/>
-              <w:jc w:val="left"/>
-            </w:pPr>
-            <w:r>
-              <w:t xml:space="preserve">-2.17 (0.97)</w:t>
-            </w:r>
-          </w:p>
-        </w:tc>
-        <w:tc>
-          <w:p>
-            <w:pPr>
-              <w:pStyle w:val="Compact"/>
-              <w:jc w:val="left"/>
-            </w:pPr>
-            <w:r>
-              <w:t xml:space="preserve">-2.07 (0.99)</w:t>
-            </w:r>
-          </w:p>
-        </w:tc>
-        <w:tc>
-          <w:p>
-            <w:pPr>
-              <w:pStyle w:val="Compact"/>
-              <w:jc w:val="left"/>
-            </w:pPr>
-            <w:r>
-              <w:t xml:space="preserve">-1.95 (0.99)</w:t>
-            </w:r>
-          </w:p>
-        </w:tc>
-        <w:tc>
-          <w:p>
-            <w:pPr>
-              <w:pStyle w:val="Compact"/>
-              <w:jc w:val="left"/>
-            </w:pPr>
-            <w:r>
-              <w:t xml:space="preserve">-1.59 (0.93)</w:t>
-            </w:r>
-          </w:p>
-        </w:tc>
-      </w:tr>
-      <w:tr>
-        <w:tc>
-          <w:p>
-            <w:pPr>
-              <w:pStyle w:val="Compact"/>
-              <w:jc w:val="left"/>
-            </w:pPr>
-            <w:r>
-              <w:t xml:space="preserve">missing</w:t>
-            </w:r>
-          </w:p>
-        </w:tc>
-        <w:tc>
-          <w:p>
-            <w:pPr>
-              <w:pStyle w:val="Compact"/>
-              <w:jc w:val="left"/>
-            </w:pPr>
-            <w:r>
-              <w:t xml:space="preserve">focus_intensity_max</w:t>
-            </w:r>
-          </w:p>
-        </w:tc>
-        <w:tc>
-          <w:p>
-            <w:pPr>
-              <w:pStyle w:val="Compact"/>
-              <w:jc w:val="left"/>
-            </w:pPr>
-            <w:r>
-              <w:t xml:space="preserve">0.00 - 0.50</w:t>
-            </w:r>
-          </w:p>
-        </w:tc>
-        <w:tc>
-          <w:p>
-            <w:pPr>
-              <w:pStyle w:val="Compact"/>
-              <w:jc w:val="left"/>
-            </w:pPr>
-            <w:r>
-              <w:t xml:space="preserve">-2.66 (0.86)</w:t>
-            </w:r>
-          </w:p>
-        </w:tc>
-        <w:tc>
-          <w:p>
-            <w:pPr>
-              <w:pStyle w:val="Compact"/>
-              <w:jc w:val="left"/>
-            </w:pPr>
-            <w:r>
-              <w:t xml:space="preserve">-2.17 (0.74)</w:t>
-            </w:r>
-          </w:p>
-        </w:tc>
-        <w:tc>
-          <w:p>
-            <w:pPr>
-              <w:pStyle w:val="Compact"/>
-              <w:jc w:val="left"/>
-            </w:pPr>
-            <w:r>
-              <w:t xml:space="preserve">-0.7 (0.74)</w:t>
-            </w:r>
-          </w:p>
-        </w:tc>
-        <w:tc>
-          <w:p>
-            <w:pPr>
-              <w:pStyle w:val="Compact"/>
-              <w:jc w:val="left"/>
-            </w:pPr>
-            <w:r>
-              <w:t xml:space="preserve">-0.2 (0.54)</w:t>
-            </w:r>
-          </w:p>
-        </w:tc>
-        <w:tc>
-          <w:p>
-            <w:pPr>
-              <w:pStyle w:val="Compact"/>
-              <w:jc w:val="left"/>
-            </w:pPr>
-            <w:r>
-              <w:t xml:space="preserve">-0.01 (0.1)</w:t>
-            </w:r>
-          </w:p>
-        </w:tc>
-      </w:tr>
-      <w:tr>
-        <w:tc>
-          <w:p>
-            <w:pPr>
-              <w:pStyle w:val="Compact"/>
-              <w:jc w:val="left"/>
-            </w:pPr>
-            <w:r>
-              <w:t xml:space="preserve">interp</w:t>
-            </w:r>
-          </w:p>
-        </w:tc>
-        <w:tc>
-          <w:p>
-            <w:pPr>
-              <w:pStyle w:val="Compact"/>
-              <w:jc w:val="left"/>
-            </w:pPr>
-            <w:r>
-              <w:t xml:space="preserve">focus_count</w:t>
-            </w:r>
-          </w:p>
-        </w:tc>
-        <w:tc>
-          <w:p>
-            <w:pPr>
-              <w:pStyle w:val="Compact"/>
-              <w:jc w:val="left"/>
-            </w:pPr>
-            <w:r>
-              <w:t xml:space="preserve">0.00 - 0.50</w:t>
-            </w:r>
-          </w:p>
-        </w:tc>
-        <w:tc>
-          <w:p>
-            <w:pPr>
-              <w:pStyle w:val="Compact"/>
-              <w:jc w:val="left"/>
-            </w:pPr>
-            <w:r>
-              <w:t xml:space="preserve">0 (1)</w:t>
-            </w:r>
-          </w:p>
-        </w:tc>
-        <w:tc>
-          <w:p>
-            <w:pPr>
-              <w:pStyle w:val="Compact"/>
-              <w:jc w:val="left"/>
-            </w:pPr>
-            <w:r>
-              <w:t xml:space="preserve">0 (1)</w:t>
-            </w:r>
-          </w:p>
-        </w:tc>
-        <w:tc>
-          <w:p>
-            <w:pPr>
-              <w:pStyle w:val="Compact"/>
-              <w:jc w:val="left"/>
-            </w:pPr>
-            <w:r>
-              <w:t xml:space="preserve">0 (1)</w:t>
-            </w:r>
-          </w:p>
-        </w:tc>
-        <w:tc>
-          <w:p>
-            <w:pPr>
-              <w:pStyle w:val="Compact"/>
-              <w:jc w:val="left"/>
-            </w:pPr>
-            <w:r>
-              <w:t xml:space="preserve">0 (1)</w:t>
-            </w:r>
-          </w:p>
-        </w:tc>
-        <w:tc>
-          <w:p>
-            <w:pPr>
-              <w:pStyle w:val="Compact"/>
-              <w:jc w:val="left"/>
-            </w:pPr>
-            <w:r>
-              <w:t xml:space="preserve">0 (1)</w:t>
-            </w:r>
-          </w:p>
-        </w:tc>
-      </w:tr>
-      <w:tr>
-        <w:tc>
-          <w:p>
-            <w:pPr>
-              <w:pStyle w:val="Compact"/>
-              <w:jc w:val="left"/>
-            </w:pPr>
-            <w:r>
-              <w:t xml:space="preserve">interp</w:t>
-            </w:r>
-          </w:p>
-        </w:tc>
-        <w:tc>
-          <w:p>
-            <w:pPr>
-              <w:pStyle w:val="Compact"/>
-              <w:jc w:val="left"/>
-            </w:pPr>
-            <w:r>
-              <w:t xml:space="preserve">focus_duration</w:t>
-            </w:r>
-          </w:p>
-        </w:tc>
-        <w:tc>
-          <w:p>
-            <w:pPr>
-              <w:pStyle w:val="Compact"/>
-              <w:jc w:val="left"/>
-            </w:pPr>
-            <w:r>
-              <w:t xml:space="preserve">0.00 - 0.50</w:t>
-            </w:r>
-          </w:p>
-        </w:tc>
-        <w:tc>
-          <w:p>
-            <w:pPr>
-              <w:pStyle w:val="Compact"/>
-              <w:jc w:val="left"/>
-            </w:pPr>
-            <w:r>
-              <w:t xml:space="preserve">-0.12 (0.91)</w:t>
-            </w:r>
-          </w:p>
-        </w:tc>
-        <w:tc>
-          <w:p>
-            <w:pPr>
-              <w:pStyle w:val="Compact"/>
-              <w:jc w:val="left"/>
-            </w:pPr>
-            <w:r>
-              <w:t xml:space="preserve">0 (1)</w:t>
-            </w:r>
-          </w:p>
-        </w:tc>
-        <w:tc>
-          <w:p>
-            <w:pPr>
-              <w:pStyle w:val="Compact"/>
-              <w:jc w:val="left"/>
-            </w:pPr>
-            <w:r>
-              <w:t xml:space="preserve">0.02 (0.32)</w:t>
-            </w:r>
-          </w:p>
-        </w:tc>
-        <w:tc>
-          <w:p>
-            <w:pPr>
-              <w:pStyle w:val="Compact"/>
-              <w:jc w:val="left"/>
-            </w:pPr>
-            <w:r>
-              <w:t xml:space="preserve">0.2 (0.88)</w:t>
-            </w:r>
-          </w:p>
-        </w:tc>
-        <w:tc>
-          <w:p>
-            <w:pPr>
-              <w:pStyle w:val="Compact"/>
-              <w:jc w:val="left"/>
-            </w:pPr>
-            <w:r>
-              <w:t xml:space="preserve">1.26 (0.97)</w:t>
-            </w:r>
-          </w:p>
-        </w:tc>
-      </w:tr>
-      <w:tr>
-        <w:tc>
-          <w:p>
-            <w:pPr>
-              <w:pStyle w:val="Compact"/>
-              <w:jc w:val="left"/>
-            </w:pPr>
-            <w:r>
-              <w:t xml:space="preserve">interp</w:t>
-            </w:r>
-          </w:p>
-        </w:tc>
-        <w:tc>
-          <w:p>
-            <w:pPr>
-              <w:pStyle w:val="Compact"/>
-              <w:jc w:val="left"/>
-            </w:pPr>
-            <w:r>
-              <w:t xml:space="preserve">focus_intensity_max</w:t>
-            </w:r>
-          </w:p>
-        </w:tc>
-        <w:tc>
-          <w:p>
-            <w:pPr>
-              <w:pStyle w:val="Compact"/>
-              <w:jc w:val="left"/>
-            </w:pPr>
-            <w:r>
-              <w:t xml:space="preserve">0.00 - 0.50</w:t>
-            </w:r>
-          </w:p>
-        </w:tc>
-        <w:tc>
-          <w:p>
-            <w:pPr>
-              <w:pStyle w:val="Compact"/>
-              <w:jc w:val="left"/>
-            </w:pPr>
-            <w:r>
-              <w:t xml:space="preserve">-0.31 (0.98)</w:t>
-            </w:r>
-          </w:p>
-        </w:tc>
-        <w:tc>
-          <w:p>
-            <w:pPr>
-              <w:pStyle w:val="Compact"/>
-              <w:jc w:val="left"/>
-            </w:pPr>
-            <w:r>
-              <w:t xml:space="preserve">-0.09 (0.81)</w:t>
-            </w:r>
-          </w:p>
-        </w:tc>
-        <w:tc>
-          <w:p>
-            <w:pPr>
-              <w:pStyle w:val="Compact"/>
-              <w:jc w:val="left"/>
-            </w:pPr>
-            <w:r>
-              <w:t xml:space="preserve">-0.01 (0.77)</w:t>
-            </w:r>
-          </w:p>
-        </w:tc>
-        <w:tc>
-          <w:p>
-            <w:pPr>
-              <w:pStyle w:val="Compact"/>
-              <w:jc w:val="left"/>
-            </w:pPr>
-            <w:r>
-              <w:t xml:space="preserve">0 (0.02)</w:t>
-            </w:r>
-          </w:p>
-        </w:tc>
-        <w:tc>
-          <w:p>
-            <w:pPr>
-              <w:pStyle w:val="Compact"/>
-              <w:jc w:val="left"/>
-            </w:pPr>
-            <w:r>
-              <w:t xml:space="preserve">0.01 (0.98)</w:t>
-            </w:r>
-          </w:p>
-        </w:tc>
-      </w:tr>
-      <w:tr>
-        <w:tc>
-          <w:p>
-            <w:pPr>
-              <w:pStyle w:val="Compact"/>
-              <w:jc w:val="left"/>
-            </w:pPr>
-            <w:r>
-              <w:t xml:space="preserve">trend</w:t>
-            </w:r>
-          </w:p>
-        </w:tc>
-        <w:tc>
-          <w:p>
-            <w:pPr>
-              <w:pStyle w:val="Compact"/>
-              <w:jc w:val="left"/>
-            </w:pPr>
-            <w:r>
-              <w:t xml:space="preserve">focus_count</w:t>
-            </w:r>
-          </w:p>
-        </w:tc>
-        <w:tc>
-          <w:p>
-            <w:pPr>
-              <w:pStyle w:val="Compact"/>
-              <w:jc w:val="left"/>
-            </w:pPr>
-            <w:r>
-              <w:t xml:space="preserve">0.00 - 0.30</w:t>
-            </w:r>
-          </w:p>
-        </w:tc>
-        <w:tc>
-          <w:p>
-            <w:pPr>
-              <w:pStyle w:val="Compact"/>
-              <w:jc w:val="left"/>
-            </w:pPr>
-            <w:r>
-              <w:t xml:space="preserve">0 (1)</w:t>
-            </w:r>
-          </w:p>
-        </w:tc>
-        <w:tc>
-          <w:p>
-            <w:pPr>
-              <w:pStyle w:val="Compact"/>
-              <w:jc w:val="left"/>
-            </w:pPr>
-            <w:r>
-              <w:t xml:space="preserve">0 (1)</w:t>
-            </w:r>
-          </w:p>
-        </w:tc>
-        <w:tc>
-          <w:p>
-            <w:pPr>
-              <w:pStyle w:val="Compact"/>
-              <w:jc w:val="left"/>
-            </w:pPr>
-            <w:r>
-              <w:t xml:space="preserve">0 (1)</w:t>
-            </w:r>
-          </w:p>
-        </w:tc>
-        <w:tc>
-          <w:p>
-            <w:pPr>
-              <w:pStyle w:val="Compact"/>
-              <w:jc w:val="left"/>
-            </w:pPr>
-            <w:r>
-              <w:t xml:space="preserve">0 (1)</w:t>
-            </w:r>
-          </w:p>
-        </w:tc>
-        <w:tc>
-          <w:p>
-            <w:pPr>
-              <w:pStyle w:val="Compact"/>
-              <w:jc w:val="left"/>
-            </w:pPr>
-            <w:r>
-              <w:t xml:space="preserve">0 (1)</w:t>
-            </w:r>
-          </w:p>
-        </w:tc>
-      </w:tr>
-      <w:tr>
-        <w:tc>
-          <w:p>
-            <w:pPr>
-              <w:pStyle w:val="Compact"/>
-              <w:jc w:val="left"/>
-            </w:pPr>
-            <w:r>
-              <w:t xml:space="preserve">trend</w:t>
-            </w:r>
-          </w:p>
-        </w:tc>
-        <w:tc>
-          <w:p>
-            <w:pPr>
-              <w:pStyle w:val="Compact"/>
-              <w:jc w:val="left"/>
-            </w:pPr>
-            <w:r>
-              <w:t xml:space="preserve">focus_duration</w:t>
-            </w:r>
-          </w:p>
-        </w:tc>
-        <w:tc>
-          <w:p>
-            <w:pPr>
-              <w:pStyle w:val="Compact"/>
-              <w:jc w:val="left"/>
-            </w:pPr>
-            <w:r>
-              <w:t xml:space="preserve">0.00 - 0.30</w:t>
-            </w:r>
-          </w:p>
-        </w:tc>
-        <w:tc>
-          <w:p>
-            <w:pPr>
-              <w:pStyle w:val="Compact"/>
-              <w:jc w:val="left"/>
-            </w:pPr>
-            <w:r>
-              <w:t xml:space="preserve">0 (1)</w:t>
-            </w:r>
-          </w:p>
-        </w:tc>
-        <w:tc>
-          <w:p>
-            <w:pPr>
-              <w:pStyle w:val="Compact"/>
-              <w:jc w:val="left"/>
-            </w:pPr>
-            <w:r>
-              <w:t xml:space="preserve">0.35 (0.92)</w:t>
-            </w:r>
-          </w:p>
-        </w:tc>
-        <w:tc>
-          <w:p>
-            <w:pPr>
-              <w:pStyle w:val="Compact"/>
-              <w:jc w:val="left"/>
-            </w:pPr>
-            <w:r>
-              <w:t xml:space="preserve">1.07 (0.98)</w:t>
-            </w:r>
-          </w:p>
-        </w:tc>
-        <w:tc>
-          <w:p>
-            <w:pPr>
-              <w:pStyle w:val="Compact"/>
-              <w:jc w:val="left"/>
-            </w:pPr>
-            <w:r>
-              <w:t xml:space="preserve">2.7 (1)</w:t>
-            </w:r>
-          </w:p>
-        </w:tc>
-        <w:tc>
-          <w:p>
-            <w:pPr>
-              <w:pStyle w:val="Compact"/>
-              <w:jc w:val="left"/>
-            </w:pPr>
-            <w:r>
-              <w:t xml:space="preserve">5.66 (0.98)</w:t>
-            </w:r>
-          </w:p>
-        </w:tc>
-      </w:tr>
-      <w:tr>
-        <w:tc>
-          <w:p>
-            <w:pPr>
-              <w:pStyle w:val="Compact"/>
-              <w:jc w:val="left"/>
-            </w:pPr>
-            <w:r>
-              <w:t xml:space="preserve">trend</w:t>
-            </w:r>
-          </w:p>
-        </w:tc>
-        <w:tc>
-          <w:p>
-            <w:pPr>
-              <w:pStyle w:val="Compact"/>
-              <w:jc w:val="left"/>
-            </w:pPr>
-            <w:r>
-              <w:t xml:space="preserve">focus_intensity_max</w:t>
-            </w:r>
-          </w:p>
-        </w:tc>
-        <w:tc>
-          <w:p>
-            <w:pPr>
-              <w:pStyle w:val="Compact"/>
-              <w:jc w:val="left"/>
-            </w:pPr>
-            <w:r>
-              <w:t xml:space="preserve">0.00 - 0.30</w:t>
-            </w:r>
-          </w:p>
-        </w:tc>
-        <w:tc>
-          <w:p>
-            <w:pPr>
-              <w:pStyle w:val="Compact"/>
-              <w:jc w:val="left"/>
-            </w:pPr>
-            <w:r>
-              <w:t xml:space="preserve">0.27 (1)</w:t>
-            </w:r>
-          </w:p>
-        </w:tc>
-        <w:tc>
-          <w:p>
-            <w:pPr>
-              <w:pStyle w:val="Compact"/>
-              <w:jc w:val="left"/>
-            </w:pPr>
-            <w:r>
-              <w:t xml:space="preserve">0.44 (1)</w:t>
-            </w:r>
-          </w:p>
-        </w:tc>
-        <w:tc>
-          <w:p>
-            <w:pPr>
-              <w:pStyle w:val="Compact"/>
-              <w:jc w:val="left"/>
-            </w:pPr>
-            <w:r>
-              <w:t xml:space="preserve">0.59 (1)</w:t>
-            </w:r>
-          </w:p>
-        </w:tc>
-        <w:tc>
-          <w:p>
-            <w:pPr>
-              <w:pStyle w:val="Compact"/>
-              <w:jc w:val="left"/>
-            </w:pPr>
-            <w:r>
-              <w:t xml:space="preserve">0.79 (1)</w:t>
-            </w:r>
-          </w:p>
-        </w:tc>
-        <w:tc>
-          <w:p>
-            <w:pPr>
-              <w:pStyle w:val="Compact"/>
-              <w:jc w:val="left"/>
-            </w:pPr>
-            <w:r>
-              <w:t xml:space="preserve">1.19 (1)</w:t>
-            </w:r>
-          </w:p>
-        </w:tc>
-      </w:tr>
-    </w:tbl>
     <w:p>
       <w:pPr>
         <w:pStyle w:val="Heading1"/>

</xml_diff>

<commit_message>
Last run through the post-knitted manuscript
</commit_message>
<xml_diff>
--- a/LaTeX/MHWdetection.docx
+++ b/LaTeX/MHWdetection.docx
@@ -57,7 +57,7 @@
         <w:t xml:space="preserve"> </w:t>
       </w:r>
       <w:r>
-        <w:t xml:space="preserve">Schlegel1,2,*,#,</w:t>
+        <w:t xml:space="preserve">Schlegel1,2,*,</w:t>
       </w:r>
       <w:r>
         <w:t xml:space="preserve"> </w:t>
@@ -125,19 +125,37 @@
         <w:pStyle w:val="FirstParagraph"/>
       </w:pPr>
       <w:r>
-        <w:t xml:space="preserve">1Department of Oceanography, Dalhousie University, Halifax, Nova Scotia, Canada</w:t>
+        <w:rPr>
+          <w:vertAlign w:val="superscript"/>
+        </w:rPr>
+        <w:t xml:space="preserve">1</w:t>
+      </w:r>
+      <w:r>
+        <w:t xml:space="preserve">Department of Oceanography, Dalhousie University, Halifax, Nova Scotia, Canada</w:t>
       </w:r>
       <w:r>
         <w:br w:type="textWrapping"/>
       </w:r>
       <w:r>
-        <w:t xml:space="preserve">2Department of Biodiversity and Conservation Biology, University of the Western Cape, Bellville, South Africa</w:t>
+        <w:rPr>
+          <w:vertAlign w:val="superscript"/>
+        </w:rPr>
+        <w:t xml:space="preserve">2</w:t>
+      </w:r>
+      <w:r>
+        <w:t xml:space="preserve">Department of Biodiversity and Conservation Biology, University of the Western Cape, Bellville, South Africa</w:t>
       </w:r>
       <w:r>
         <w:br w:type="textWrapping"/>
       </w:r>
       <w:r>
-        <w:t xml:space="preserve">3CSIRO Oceans and Atmosphere, Hobart, Tasmania, 7000, Australia</w:t>
+        <w:rPr>
+          <w:vertAlign w:val="superscript"/>
+        </w:rPr>
+        <w:t xml:space="preserve">3</w:t>
+      </w:r>
+      <w:r>
+        <w:t xml:space="preserve">SIRO Oceans and Atmosphere, Hobart, Tasmania, 7000, Australia</w:t>
       </w:r>
     </w:p>
     <w:p>
@@ -164,12 +182,6 @@
           <w:t xml:space="preserve">robert.schlegel@dal.ca</w:t>
         </w:r>
       </w:hyperlink>
-      <w:r>
-        <w:br w:type="textWrapping"/>
-      </w:r>
-      <w:r>
-        <w:t xml:space="preserve"># Currently based at the Department of Physical Oceanography, Woods Hole Oceanographic Institution, Woods Hole, Massachusetts, USA</w:t>
-      </w:r>
     </w:p>
     <w:p>
       <w:pPr>
@@ -197,10 +209,10 @@
         <w:pStyle w:val="FirstParagraph"/>
       </w:pPr>
       <w:r>
-        <w:t xml:space="preserve">Marine heatwaves (MHWs), or prolonged periods of anomalously warm sea water temperature, have been increasing in duration and intensity globally for decades. However, there are many coastal, oceanic, polar, and sub-surface regions where our ability to detect MHWs is uncertain due to limited high quality data. Here we investigate the effect that short time series length, missing data, or linear long-term temperature trends may have on the detection of MHWs. We show that MHWs detected in time series as short as 10 years did not have durations or intensities appreciably different from events detected in a standard 30 year long time series. We also show that the output of our MHW algorithm for time series missing less than 25% data did not differ appreciably from a complete time series, and that the level of allowable missing data could cautiously be increased to 50% when gaps were filled by linear interpolation. Finally, linear long-term trends of 0.10°C/dec or greater added to a time series caused larger changes (increases) to the count and duration of detected MHWs than shortening a time series to 10 years or missing more than 25% of the data. The long-term trend in a time series has the largest effect on the detection of MHWs and has the largest range in added uncertainty of the results. Time series length has less of an effect on MHW detection than missing data, but is the most difficult to predict. We provide suggestions for best practices to improve the accuracy of MHW detection with sub-optimal time series and show how the accuracy of these corrections may change regionally.</w:t>
-      </w:r>
-      <w:r>
-        <w:br w:type="textWrapping"/>
+        <w:t xml:space="preserve">Marine heatwaves (MHWs), or prolonged periods of anomalously warm sea water temperature, have been increasing in duration and intensity globally for decades. However, there are many coastal, oceanic, polar, and sub-surface regions where our ability to detect MHWs is uncertain due to limited high quality data. Here we investigate the effect that short time series length, missing data, or linear long-term temperature trends may have on the detection of MHWs. We show that MHWs detected in time series as short as 10 years did not have durations or intensities appreciably different from events detected in a standard 30 year long time series. We also show that the output of our MHW algorithm for time series missing less than 25% data did not differ appreciably from a complete time series, and that the level of allowable missing data could cautiously be increased to 50% when gaps were filled by linear interpolation. Finally, linear long-term trends of 0.10°C/decade or greater added to a time series caused larger changes (increases) to the count and duration of detected MHWs than shortening a time series to 10 years or missing more than 25% of the data. The long-term trend in a time series has the largest effect on the detection of MHWs and has the largest range in added uncertainty in the results. Time series length has less of an effect on MHW detection than missing data, but adds a larger range of uncertainty to the results. We provide suggestions for best practices to improve the accuracy of MHW detection with sub-optimal time series and show how the accuracy of these corrections may change regionally.</w:t>
+      </w:r>
+      <w:r>
+        <w:t xml:space="preserve"> </w:t>
       </w:r>
     </w:p>
     <w:p>
@@ -227,7 +239,7 @@
         <w:t xml:space="preserve">(e.g. Baumgartner, 1992; Salinger et al., 2016)</w:t>
       </w:r>
       <w:r>
-        <w:t xml:space="preserve">. The study of the effects of anomalously warm seawater temperatures began in earnest in the early 1980’s when research into the ENSO phenomenon intensified</w:t>
+        <w:t xml:space="preserve">. The study of the effects of anomalously warm seawater temperatures began in earnest in the early 1980s when research into the ENSO phenomenon intensified</w:t>
       </w:r>
       <w:r>
         <w:t xml:space="preserve"> </w:t>
@@ -236,7 +248,7 @@
         <w:t xml:space="preserve">(e.g. Philander, 1983)</w:t>
       </w:r>
       <w:r>
-        <w:t xml:space="preserve">. After the 1980’s, researchers began noticing that warm water events were becoming more frequent and with large ecosystem impacts</w:t>
+        <w:t xml:space="preserve">. After the 1980s, researchers began noticing that warm water events were becoming more frequent and with large ecosystem impacts</w:t>
       </w:r>
       <w:r>
         <w:t xml:space="preserve"> </w:t>
@@ -271,7 +283,7 @@
         <w:t xml:space="preserve">(Hobday et al., 2016)</w:t>
       </w:r>
       <w:r>
-        <w:t xml:space="preserve">. One limitation with this algorithm that has not yet been addressed is the assumption that a researcher has access to the highest quality data available when detecting MHWs. In the context of MHW detection, a</w:t>
+        <w:t xml:space="preserve">. One limitation with this definition that has not yet been addressed is the assumption that a researcher has access to the highest quality data available when detecting MHWs. In the context of MHW detection, a</w:t>
       </w:r>
       <w:r>
         <w:t xml:space="preserve"> </w:t>
@@ -295,7 +307,7 @@
         <w:t xml:space="preserve"> </w:t>
       </w:r>
       <w:r>
-        <w:t xml:space="preserve">(Table 3 in Hobday et al., 2016)</w:t>
+        <w:t xml:space="preserve">(Hobday et al., 2016, Table 3)</w:t>
       </w:r>
       <w:r>
         <w:t xml:space="preserve">. While not stated explicitly in</w:t>
@@ -382,7 +394,7 @@
         <w:t xml:space="preserve"> </w:t>
       </w:r>
       <w:r>
-        <w:t xml:space="preserve">algorithm, which does not fall within the requirements for optimal data, is how much of an effect the long-term (secular) trend in a time series may have on MHWs detected in it when compared to that same time series when the trend has been removed.</w:t>
+        <w:t xml:space="preserve">algorithm, which does not fall within the requirements for optimal data, is how much of an effect the long-term (secular) trend in a time series may have on detection of MHWs compared to that same time series when the trend has been removed.</w:t>
       </w:r>
     </w:p>
     <w:p>
@@ -390,7 +402,40 @@
         <w:pStyle w:val="BodyText"/>
       </w:pPr>
       <w:r>
-        <w:t xml:space="preserve">Most remotely-sensed data, and more recently output from ocean models and reanalyses, consist of over 30 years of data and utilise statistical techniques to fill gaps in their time series from a number of environmental and technical sources. This means that these data are considered optimal for MHW detection. An excellent reference for the remotely-sensed products currently available, as well as their strengths and weaknesses, is provided by</w:t>
+        <w:t xml:space="preserve">Most remotely-sensed data, and more recently output from ocean models and reanalyses, consist of over 30 years of data and utilise</w:t>
+      </w:r>
+      <w:r>
+        <w:t xml:space="preserve"> </w:t>
+      </w:r>
+      <w:r>
+        <w:rPr>
+          <w:i/>
+        </w:rPr>
+        <w:t xml:space="preserve">in situ</w:t>
+      </w:r>
+      <w:r>
+        <w:t xml:space="preserve"> </w:t>
+      </w:r>
+      <w:r>
+        <w:t xml:space="preserve">collected data or statistical techniques to fill gaps in their time series. This means that these</w:t>
+      </w:r>
+      <w:r>
+        <w:t xml:space="preserve"> </w:t>
+      </w:r>
+      <w:r>
+        <w:t xml:space="preserve">‘</w:t>
+      </w:r>
+      <w:r>
+        <w:t xml:space="preserve">complete</w:t>
+      </w:r>
+      <w:r>
+        <w:t xml:space="preserve">’</w:t>
+      </w:r>
+      <w:r>
+        <w:t xml:space="preserve"> </w:t>
+      </w:r>
+      <w:r>
+        <w:t xml:space="preserve">data are considered optimal for MHW detection. A summary of remotely-sensed products currently available, as well as their strengths and weaknesses, is provided by</w:t>
       </w:r>
       <w:r>
         <w:t xml:space="preserve"> </w:t>
@@ -399,7 +444,7 @@
         <w:t xml:space="preserve">Harrison et al. (2019)</w:t>
       </w:r>
       <w:r>
-        <w:t xml:space="preserve">. Even though remotely-sensed data products are considered optimal, they still have other issues (e.g. land bleed, incorrect data flagging, spatial and temporal infilling) and so it may be necessary that for coastal applications researchers utilise sub-optimal data, such as sporadically collected</w:t>
+        <w:t xml:space="preserve">. Even though remotely-sensed data products are considered optimal, they still have other issues (e.g. land bleed, incorrect data flagging, spatial and temporal infilling) and so it may be necessary that for coastal MHW applications, researchers utilise sub-optimal data, such as sporadically collected</w:t>
       </w:r>
       <w:r>
         <w:t xml:space="preserve"> </w:t>
@@ -493,7 +538,7 @@
         <w:pStyle w:val="FirstParagraph"/>
       </w:pPr>
       <w:r>
-        <w:t xml:space="preserve">The definition used in this paper for a MHW is</w:t>
+        <w:t xml:space="preserve">The MHW definition used here is</w:t>
       </w:r>
       <w:r>
         <w:t xml:space="preserve"> </w:t>
@@ -514,7 +559,7 @@
         <w:t xml:space="preserve">(Hobday et al., 2016)</w:t>
       </w:r>
       <w:r>
-        <w:t xml:space="preserve">. This qualitative definition is quantified with an algorithm that calculates a suite of metrics. These metrics may then be used to characterise MHWs and allow comparison with ecological impacts. The calculation of these metrics first requires determining the mean and 90th percentile temperature for each calendar day-of-year (</w:t>
+        <w:t xml:space="preserve">. This qualitative definition is quantified with an algorithm that calculates a suite of metrics. These metrics may then be used to characterise MHWs and allow comparison with ecological observations. The calculation of these metrics first requires determining the mean and 90th percentile temperature for each calendar day-of-year (</w:t>
       </w:r>
       <w:r>
         <w:t xml:space="preserve">‘</w:t>
@@ -562,7 +607,7 @@
         <w:t xml:space="preserve"> </w:t>
       </w:r>
       <w:r>
-        <w:t xml:space="preserve">temperatures serve as the threshold that must be exceeded for 5 or more consecutive days for the anomalously warm temperatures to be classified as a MHW and for the calculation of the additional MHW metrics.</w:t>
+        <w:t xml:space="preserve">temperatures serve as the threshold that must be exceeded for five or more consecutive days for the anomalously warm temperatures to be classified as a MHW and for the calculation of the additional MHW metrics.</w:t>
       </w:r>
     </w:p>
     <w:p>
@@ -570,7 +615,7 @@
         <w:pStyle w:val="BodyText"/>
       </w:pPr>
       <w:r>
-        <w:t xml:space="preserve">In this paper we focus on the three metrics that succinctly summarise a MHW, of the set described in Table 2 of</w:t>
+        <w:t xml:space="preserve">In this paper we focus on the three metrics that succinctly summarise a MHW, from the set described in Table 2 of</w:t>
       </w:r>
       <w:r>
         <w:t xml:space="preserve"> </w:t>
@@ -591,7 +636,7 @@
         <w:t xml:space="preserve">duration</w:t>
       </w:r>
       <w:r>
-        <w:t xml:space="preserve">, is defined as the period of time that the temperature remains at or above the 90th percentile threshold without dipping below it for more than 2 consecutive days. The duration of an event may be used as a measurement of the chronic stress that a MHW may inflict upon a target species or ecosystem</w:t>
+        <w:t xml:space="preserve">, is defined as the period of time that the temperature remains at or above the 90th percentile threshold without dipping below it for more than two consecutive days. The duration of an event may be used as a measurement of the chronic stress that a MHW may inflict upon a target species or ecosystem</w:t>
       </w:r>
       <w:r>
         <w:t xml:space="preserve"> </w:t>
@@ -612,7 +657,7 @@
         <w:t xml:space="preserve">maximum intensity</w:t>
       </w:r>
       <w:r>
-        <w:t xml:space="preserve">, is the largest temperature anomaly during the event and is calculated by subtracting the climatological mean</w:t>
+        <w:t xml:space="preserve">, is the highest temperature anomaly during the event and is calculated by subtracting the climatological mean</w:t>
       </w:r>
       <w:r>
         <w:t xml:space="preserve"> </w:t>
@@ -669,7 +714,7 @@
         <w:t xml:space="preserve"> </w:t>
       </w:r>
       <w:r>
-        <w:t xml:space="preserve">MHW in a time series (see Methods). This metric is the integral of the temperature anomalies of a MHW, and so has units of °C-days not °C, but represents the sum of temperature anomalies over the duration of the MHW, therefore; cumulative intensity is comparable to the degree heating days metric used in coral reef studies</w:t>
+        <w:t xml:space="preserve">MHW in a time series (see Methods). This metric is the integral of the temperature anomalies of a MHW, and so has units of °C-days, and represents the sum of temperature anomalies over the duration of the MHW. Cumulative intensity is comparable to the degree heating day metrics used in coral reef studies</w:t>
       </w:r>
       <w:r>
         <w:t xml:space="preserve"> </w:t>
@@ -698,7 +743,16 @@
         <w:t xml:space="preserve"> </w:t>
       </w:r>
       <w:r>
-        <w:t xml:space="preserve">MHW definition, which is available in python (</w:t>
+        <w:t xml:space="preserve">MHW definition</w:t>
+      </w:r>
+      <w:r>
+        <w:t xml:space="preserve"> </w:t>
+      </w:r>
+      <w:r>
+        <w:t xml:space="preserve">(Schlegel and Smit, 2018)</w:t>
+      </w:r>
+      <w:r>
+        <w:t xml:space="preserve">, which is also available in python (</w:t>
       </w:r>
       <w:hyperlink r:id="rId24">
         <w:r>
@@ -709,16 +763,7 @@
         </w:r>
       </w:hyperlink>
       <w:r>
-        <w:t xml:space="preserve">), R</w:t>
-      </w:r>
-      <w:r>
-        <w:t xml:space="preserve"> </w:t>
-      </w:r>
-      <w:r>
-        <w:t xml:space="preserve">(Schlegel and Smit, 2018)</w:t>
-      </w:r>
-      <w:r>
-        <w:t xml:space="preserve">, and MATLAB</w:t>
+        <w:t xml:space="preserve">), and MATLAB</w:t>
       </w:r>
       <w:r>
         <w:t xml:space="preserve"> </w:t>
@@ -810,6 +855,9 @@
       <w:r>
         <w:t xml:space="preserve">A time series length of at least 30 years</w:t>
       </w:r>
+      <w:r>
+        <w:br w:type="textWrapping"/>
+      </w:r>
     </w:p>
     <w:p>
       <w:pPr>
@@ -888,7 +936,7 @@
         <w:t xml:space="preserve"> </w:t>
       </w:r>
       <w:r>
-        <w:t xml:space="preserve">Hobday et al. (2016)</w:t>
+        <w:t xml:space="preserve">(Hobday et al., 2016)</w:t>
       </w:r>
       <w:r>
         <w:t xml:space="preserve"> </w:t>
@@ -900,7 +948,7 @@
         <w:t xml:space="preserve"> </w:t>
       </w:r>
       <w:r>
-        <w:t xml:space="preserve">Oliver et al. (2018)</w:t>
+        <w:t xml:space="preserve">(Oliver et al., 2018)</w:t>
       </w:r>
       <w:r>
         <w:t xml:space="preserve"> </w:t>
@@ -914,7 +962,7 @@
         <w:pStyle w:val="BodyText"/>
       </w:pPr>
       <w:r>
-        <w:t xml:space="preserve">A time series with a sub-optimal length may impact the detection of MHWs by negatively affecting the creation of the daily climatology relative to which MHWs are detected in two primary ways. The first is that with fewer years of data to draw from, the presence of an anomalously warm or cold year will have a larger effect on the climatology than with a sample size of 30 years. The second cause is that because the world is generally warming</w:t>
+        <w:t xml:space="preserve">A time series with a sub-optimal length may impact the detection of MHWs by negatively affecting the creation of the daily climatology relative to which MHWs are detected in two primary ways. The first is that with fewer years of data, the presence of an anomalously warm or cold year will have a larger effect on the climatology than with a sample size of 30 years. The second cause is that because the world is generally warming</w:t>
       </w:r>
       <w:r>
         <w:t xml:space="preserve"> </w:t>
@@ -923,7 +971,7 @@
         <w:t xml:space="preserve">(Pachauri et al., 2014)</w:t>
       </w:r>
       <w:r>
-        <w:t xml:space="preserve">, the use of a shorter time series will almost certainly introduce a warm bias into the results. This means, counterintuitively, that the MHWs detected in a shorter time series will appear to be cooler than the same MHWs detected in a longer time series. This is because the average temperature in a time series consisting of recent data will likely be warmer, which will raise the 90th percentile relative to the observed temperatures and the reported MHW metrics will appear to be less/lower.</w:t>
+        <w:t xml:space="preserve">, the use of a shorter time series will almost certainly introduce a warm bias into the results. This means, counterintuitively, that the MHWs detected in a shorter time series will appear to be cooler than the same MHWs detected in a longer time series. This is because the average temperature in a time series consisting of recent data will likely be warmer, which will raise the 90th percentile relative to the observed temperatures and the reported MHW metrics will appear to be less/lower than would be obtained with a longer time series.</w:t>
       </w:r>
     </w:p>
     <w:p>
@@ -937,7 +985,7 @@
         <w:t xml:space="preserve"> </w:t>
       </w:r>
       <w:r>
-        <w:t xml:space="preserve">(Organization, 2017)</w:t>
+        <w:t xml:space="preserve">(WMO, 2017)</w:t>
       </w:r>
       <w:r>
         <w:t xml:space="preserve">; 1) it serves as a</w:t>
@@ -964,7 +1012,7 @@
         <w:t xml:space="preserve"> </w:t>
       </w:r>
       <w:r>
-        <w:t xml:space="preserve">(Organization, 2011)</w:t>
+        <w:t xml:space="preserve">(WMO, 2011)</w:t>
       </w:r>
       <w:r>
         <w:t xml:space="preserve"> </w:t>
@@ -992,6 +1040,15 @@
       </w:r>
       <w:r>
         <w:t xml:space="preserve">(Hobday et al., 2016)</w:t>
+      </w:r>
+      <w:r>
+        <w:t xml:space="preserve">, and a fixed reference period (e.g. 1983 – 2012) proposed</w:t>
+      </w:r>
+      <w:r>
+        <w:t xml:space="preserve"> </w:t>
+      </w:r>
+      <w:r>
+        <w:t xml:space="preserve">(Hobday et al., 2018)</w:t>
       </w:r>
       <w:r>
         <w:t xml:space="preserve">.</w:t>
@@ -1044,10 +1101,7 @@
         <w:t xml:space="preserve">(Smit et al., 2013)</w:t>
       </w:r>
       <w:r>
-        <w:t xml:space="preserve"> </w:t>
-      </w:r>
-      <w:r>
-        <w:t xml:space="preserve">however; there is also research that has shown there may be no bias between these different data types</w:t>
+        <w:t xml:space="preserve">, however; other research that has shown similarity between these different data types</w:t>
       </w:r>
       <w:r>
         <w:t xml:space="preserve"> </w:t>
@@ -1056,7 +1110,83 @@
         <w:t xml:space="preserve">(Smale and Wernberg, 2009; Stobart et al., 2016)</w:t>
       </w:r>
       <w:r>
-        <w:t xml:space="preserve">. This is why the use of imperfect</w:t>
+        <w:t xml:space="preserve">. These data are also prone to large gaps and so issues with regards to accurate MHW detection are also uncertain.</w:t>
+      </w:r>
+    </w:p>
+    <w:p>
+      <w:pPr>
+        <w:pStyle w:val="Heading1"/>
+      </w:pPr>
+      <w:bookmarkStart w:id="26" w:name="methods"/>
+      <w:r>
+        <w:t xml:space="preserve">Methods</w:t>
+      </w:r>
+      <w:bookmarkEnd w:id="26"/>
+    </w:p>
+    <w:p>
+      <w:pPr>
+        <w:pStyle w:val="FirstParagraph"/>
+      </w:pPr>
+      <w:r>
+        <w:t xml:space="preserve">To quantify the effects that time series length, missing data, and long-term trends have on MHW detection we compare the count, duration (days), and maximum intensity (°C) of MHWs from time series as they become increasingly sub-optimal. To ensure approximately equal sample sizes across all tests, only the results for MHWs in the final 10 years of data (2009 – 2018) are used for each test and are hereafter referred to as the</w:t>
+      </w:r>
+      <w:r>
+        <w:t xml:space="preserve"> </w:t>
+      </w:r>
+      <w:r>
+        <w:t xml:space="preserve">‘</w:t>
+      </w:r>
+      <w:r>
+        <w:t xml:space="preserve">average MHWs</w:t>
+      </w:r>
+      <w:r>
+        <w:t xml:space="preserve">’</w:t>
+      </w:r>
+      <w:r>
+        <w:t xml:space="preserve">. The single largest MHW in each time series, as determined by cumulative intensity, is drawn from the same ten year sample and is referred to hereafter as the</w:t>
+      </w:r>
+      <w:r>
+        <w:t xml:space="preserve"> </w:t>
+      </w:r>
+      <w:r>
+        <w:t xml:space="preserve">‘</w:t>
+      </w:r>
+      <w:r>
+        <w:t xml:space="preserve">focal MHW</w:t>
+      </w:r>
+      <w:r>
+        <w:t xml:space="preserve">’</w:t>
+      </w:r>
+      <w:r>
+        <w:t xml:space="preserve">.</w:t>
+      </w:r>
+    </w:p>
+    <w:p>
+      <w:pPr>
+        <w:pStyle w:val="BodyText"/>
+      </w:pPr>
+      <w:r>
+        <w:t xml:space="preserve">The amount of uncertainty that the sub-optimal tests (see sub-sections below) introduce into the results is calculated by measuring the percent of change in the results from the control (optimal) time series as the data become more sub-optimal. No significance test is used here, rather the increasing uncertainty range in the results is shown so as to provide a benchmark against which one may decide how much uncertainty is too much depending on the given application. Linear models are used to quantify the increasing rates of uncertainty that these sub-optimal tests introduce. These rates are analysed at a global scale to investigate spatial patterns before being discussed in more depth in the Best Practices section.</w:t>
+      </w:r>
+    </w:p>
+    <w:p>
+      <w:pPr>
+        <w:pStyle w:val="BodyText"/>
+      </w:pPr>
+      <w:r>
+        <w:t xml:space="preserve">We use the remotely sensed NOAA OISST dataset</w:t>
+      </w:r>
+      <w:r>
+        <w:t xml:space="preserve"> </w:t>
+      </w:r>
+      <w:r>
+        <w:t xml:space="preserve">(Reynolds et al., 2007; Banzon et al., 2016)</w:t>
+      </w:r>
+      <w:r>
+        <w:t xml:space="preserve"> </w:t>
+      </w:r>
+      <w:r>
+        <w:t xml:space="preserve">in this study. This daily remotely-sensed global SST product has a 1/4 degree spatial resolution with 1982 the first full year of sampling. These data are interpolated and where possible verified against a database of</w:t>
       </w:r>
       <w:r>
         <w:t xml:space="preserve"> </w:t>
@@ -1071,55 +1201,78 @@
         <w:t xml:space="preserve"> </w:t>
       </w:r>
       <w:r>
-        <w:t xml:space="preserve">collected time series may be needed for coastal MHW applications. These data are also prone to large gaps and so issues with regards to accurate MHW detection are also uncertain. It must be stressed here that the methods proposed in the Best Practices section for working with sub-optimal data do not address the issues that remotely-sensed data have near coastlines.</w:t>
-      </w:r>
-    </w:p>
-    <w:p>
-      <w:pPr>
-        <w:pStyle w:val="Heading1"/>
-      </w:pPr>
-      <w:bookmarkStart w:id="26" w:name="methods"/>
-      <w:r>
-        <w:t xml:space="preserve">Methods</w:t>
-      </w:r>
-      <w:bookmarkEnd w:id="26"/>
+        <w:t xml:space="preserve">collected temperatures so that the final product does not have any spatial or temporal gaps. The NOAA OISST dataset was used during the creation of the MHW algorithm in</w:t>
+      </w:r>
+      <w:r>
+        <w:t xml:space="preserve"> </w:t>
+      </w:r>
+      <w:r>
+        <w:t xml:space="preserve">(Hobday et al., 2016)</w:t>
+      </w:r>
+      <w:r>
+        <w:t xml:space="preserve"> </w:t>
+      </w:r>
+      <w:r>
+        <w:t xml:space="preserve">and is used here for consistency. A simple linear model is fit to the time series at each location (pixel) and the residuals are taken as the de-trended anomaly values on which the MHW algorithm is run. This must be performed to control for the effects of time series length and long-term trends separately. Once de-trended, each anomaly time series (hereafter referred to as</w:t>
+      </w:r>
+      <w:r>
+        <w:t xml:space="preserve"> </w:t>
+      </w:r>
+      <w:r>
+        <w:t xml:space="preserve">‘</w:t>
+      </w:r>
+      <w:r>
+        <w:t xml:space="preserve">time series</w:t>
+      </w:r>
+      <w:r>
+        <w:t xml:space="preserve">’</w:t>
+      </w:r>
+      <w:r>
+        <w:t xml:space="preserve">) is treated to the suite of sub-optimal controls (see following sub-sections) and the results are extracted.</w:t>
+      </w:r>
+    </w:p>
+    <w:p>
+      <w:pPr>
+        <w:pStyle w:val="BodyText"/>
+      </w:pPr>
+      <w:r>
+        <w:t xml:space="preserve">The percent change in the average and focal MHW results from sub-optimal data is highlighted with the three reference OISST time series from</w:t>
+      </w:r>
+      <w:r>
+        <w:t xml:space="preserve"> </w:t>
+      </w:r>
+      <w:r>
+        <w:t xml:space="preserve">(Hobday et al., 2016)</w:t>
+      </w:r>
+      <w:r>
+        <w:t xml:space="preserve">. These time series are taken from the coast of Western Australia (WA; Figure 1A), the Northwest Atlantic Ocean (NWA; Figure 1B), and the Mediterranean Sea (Med; Figure 1C). These time series are used here for ease of reproducibility and because they each contain a MHW that has been the focus of multiple publications</w:t>
+      </w:r>
+      <w:r>
+        <w:t xml:space="preserve"> </w:t>
+      </w:r>
+      <w:r>
+        <w:t xml:space="preserve">(e.g. Mass mortality in Northwestern Mediterranean rocky benthic communities: effects of the 2003 heat wave, 2009; Wernberg et al., 2012; Mills et al., 2013)</w:t>
+      </w:r>
+      <w:r>
+        <w:t xml:space="preserve">. The effect of the sub-optimal tests on these three time series are overlaid on the effect of the same sub-optimal tests on 1000 randomly selected pixels from the global OISST dataset. The following three sub-sections describe how the three sub-optimal time series tests are implemented. While not a specific focus in this study, the effects that the sub-optimal tests have on the seasonal mean and threshold climatologies have been included in the supplementary material (Figure S1).</w:t>
+      </w:r>
+    </w:p>
+    <w:p>
+      <w:pPr>
+        <w:pStyle w:val="Heading2"/>
+      </w:pPr>
+      <w:bookmarkStart w:id="27" w:name="controlling-for-time-series-length"/>
+      <w:r>
+        <w:t xml:space="preserve">Controlling for time series length</w:t>
+      </w:r>
+      <w:bookmarkEnd w:id="27"/>
     </w:p>
     <w:p>
       <w:pPr>
         <w:pStyle w:val="FirstParagraph"/>
       </w:pPr>
       <w:r>
-        <w:t xml:space="preserve">To quantify the effects that time series length, missing data, and long-term trends have on MHW detection we compare the count, duration (days), and maximum intensity (°C) of MHWs from time series as they become increasingly sub-optimal. To ensure approximately equal sample sizes across all tests, only the results for MHWs in the final 10 years of data (2009 – 2018) are used for each test and are hereafter referred to as the</w:t>
-      </w:r>
-      <w:r>
-        <w:t xml:space="preserve"> </w:t>
-      </w:r>
-      <w:r>
-        <w:t xml:space="preserve">‘</w:t>
-      </w:r>
-      <w:r>
-        <w:t xml:space="preserve">average MHWs</w:t>
-      </w:r>
-      <w:r>
-        <w:t xml:space="preserve">’</w:t>
-      </w:r>
-      <w:r>
-        <w:t xml:space="preserve">. The single largest MHW in each time series, as determined by cumulative intensity, is drawn from the same ten year sample and is referred to hereafter as the</w:t>
-      </w:r>
-      <w:r>
-        <w:t xml:space="preserve"> </w:t>
-      </w:r>
-      <w:r>
-        <w:t xml:space="preserve">‘</w:t>
-      </w:r>
-      <w:r>
-        <w:t xml:space="preserve">focus MHW</w:t>
-      </w:r>
-      <w:r>
-        <w:t xml:space="preserve">’</w:t>
-      </w:r>
-      <w:r>
-        <w:t xml:space="preserve">.</w:t>
+        <w:t xml:space="preserve">There are currently 37 complete years of data available in the NOAA OISST dataset (1982 – 2018). In order to determine the effect that time series length has on the output we systematically shorten each time series one year at a time from 37 years down to 10 years (2009 – 2018), before running the MHW detection algorithm. The MHW results for each one year step for each of the time series are then compared against the output from the 30 year (1989 – 2018) version of the same time series as the control.</w:t>
       </w:r>
     </w:p>
     <w:p>
@@ -1127,7 +1280,7 @@
         <w:pStyle w:val="BodyText"/>
       </w:pPr>
       <w:r>
-        <w:t xml:space="preserve">The amount of uncertainty that the sub-optimal tests (see sub-sections below) introduce into the results is calculated by measuring the percent of change in the results from the control (optimal) time series as the data become more sub-optimal. No significance test is used here, rather the increasing uncertainty range in the results is shown so as to provide a benchmark against which one may decide how much uncertainty is too much depending on ones applications. Linear models are used to quantify the increasing rates of uncertainty that these sub-optimal tests introduce. These rates are analysed at a global scale to investigate spatial patterns before being discussed in more depth in the Best Practices section.</w:t>
+        <w:t xml:space="preserve">In order to ensure equitable sample sizes we only compare the MHW metrics for events detected within the last 10 years of each test as this is the period of time during which all of the different tests overlap. This is also why we limited the shortening of the time series lengths to 10 years, so that we would still have a reasonable sample size for all of the other tests.</w:t>
       </w:r>
     </w:p>
     <w:p>
@@ -1135,19 +1288,24 @@
         <w:pStyle w:val="BodyText"/>
       </w:pPr>
       <w:r>
-        <w:t xml:space="preserve">We use the remotely sensed NOAA OISST dataset</w:t>
-      </w:r>
-      <w:r>
-        <w:t xml:space="preserve"> </w:t>
-      </w:r>
-      <w:r>
-        <w:t xml:space="preserve">(Reynolds et al., 2007; Banzon et al., 2016)</w:t>
-      </w:r>
-      <w:r>
-        <w:t xml:space="preserve"> </w:t>
-      </w:r>
-      <w:r>
-        <w:t xml:space="preserve">in this study. This daily remotely-sensed global SST product has a 1/4 degree spatial resolution with 1982 the first full year of sampling. These data are interpolated and where possible verified against a database of</w:t>
+        <w:t xml:space="preserve">Because the lengths of the time series were being varied, and were usually less than 30 years in length, it was also necessary that the climatology periods vary likewise. To maintain consistency across the results we use the full range of years within each shortened time series to determine the climatology. For example, if the time series had been shortened from 37 to 32 years (1987 – 2018), the 32 year period was used to create the climatology. If the shortened time series was 15 years long (2004 – 2018), this base period was used. The control time series were those with a 30 year length ending in the most recent full year of data available (1989 – 2018). Note that due to necessity this differs from the suggested climatology period of 1983 – 2012 that would more closely match the WMO standard</w:t>
+      </w:r>
+      <w:r>
+        <w:t xml:space="preserve"> </w:t>
+      </w:r>
+      <w:r>
+        <w:t xml:space="preserve">(Hobday et al., 2018)</w:t>
+      </w:r>
+      <w:r>
+        <w:t xml:space="preserve">. The effect of shifting the 30 year climatology base is shown in the supplementary material (Figure S2).</w:t>
+      </w:r>
+    </w:p>
+    <w:p>
+      <w:pPr>
+        <w:pStyle w:val="BodyText"/>
+      </w:pPr>
+      <w:r>
+        <w:t xml:space="preserve">The</w:t>
       </w:r>
       <w:r>
         <w:t xml:space="preserve"> </w:t>
@@ -1156,104 +1314,43 @@
         <w:rPr>
           <w:i/>
         </w:rPr>
-        <w:t xml:space="preserve">in situ</w:t>
-      </w:r>
-      <w:r>
-        <w:t xml:space="preserve"> </w:t>
-      </w:r>
-      <w:r>
-        <w:t xml:space="preserve">collected temperatures so that the final product does not have any spatial or temporal gaps. The NOAA OISST dataset was used during the creation of the MHW algorithm in</w:t>
-      </w:r>
-      <w:r>
-        <w:t xml:space="preserve"> </w:t>
-      </w:r>
-      <w:r>
-        <w:t xml:space="preserve">Hobday et al. (2016)</w:t>
-      </w:r>
-      <w:r>
-        <w:t xml:space="preserve"> </w:t>
-      </w:r>
-      <w:r>
-        <w:t xml:space="preserve">and is used here for consistency. Before being used in this study, the time series at each location (pixel) is de-trended by fitting a simple linear model and removing the residuals from the data. This must be performed so that we may control for the effects of time series length and long-term trends separately. Once de-trended, each time series is treated to the suite of sub-optimal controls (see following sub-sections) and the desired results itemised above are extracted.</w:t>
-      </w:r>
-      <w:r>
-        <w:t xml:space="preserve"> </w:t>
-      </w:r>
-    </w:p>
-    <w:p>
-      <w:pPr>
-        <w:pStyle w:val="BodyText"/>
-      </w:pPr>
-      <w:r>
-        <w:t xml:space="preserve">The percent change in the average and focus MHW results from sub-optimal data is highlighted with the three reference OISST time series from</w:t>
-      </w:r>
-      <w:r>
-        <w:t xml:space="preserve"> </w:t>
-      </w:r>
-      <w:r>
-        <w:t xml:space="preserve">Hobday et al. (2016)</w:t>
-      </w:r>
-      <w:r>
-        <w:t xml:space="preserve">. These time series are taken from the coast of Western Australia (WA; Figure 1A), the Northwest Atlantic Ocean (NWA; Figure 1B), and the Mediterranean Sea (Med; Figure 1C). These time series are used here for ease of reproducibility and because they each contain a MHW that has been the focus of multiple publications</w:t>
-      </w:r>
-      <w:r>
-        <w:t xml:space="preserve"> </w:t>
-      </w:r>
-      <w:r>
-        <w:t xml:space="preserve">(e.g. Garrabou et al., 2009; Wernberg et al., 2012; Mills et al., 2013)</w:t>
-      </w:r>
-      <w:r>
-        <w:t xml:space="preserve">. The effect of the sub-optimal tests on these three time series are overlaid on 1000 randomly selected pixels from the global OISST dataset to show a range of results.</w:t>
-      </w:r>
-    </w:p>
-    <w:p>
-      <w:pPr>
-        <w:pStyle w:val="BodyText"/>
-      </w:pPr>
-      <w:r>
-        <w:t xml:space="preserve">While not a specific focus in this study, the effects that the sub-optimal tests have on the seasonal mean and threshold climatologies have been included in the supplementary material (Figure S1).</w:t>
-      </w:r>
-    </w:p>
-    <w:p>
-      <w:pPr>
-        <w:pStyle w:val="BodyText"/>
-      </w:pPr>
-      <w:r>
-        <w:t xml:space="preserve">The following three sub-sections describe how the three sub-optimal time series tests are implemented.</w:t>
+        <w:t xml:space="preserve">a priori</w:t>
+      </w:r>
+      <w:r>
+        <w:t xml:space="preserve"> </w:t>
+      </w:r>
+      <w:r>
+        <w:t xml:space="preserve">fix proposed to address the issue of short time series length is to use a different climatology estimation technique. The option currently available within the MHW detection algorithm is to expand the window half width used when smoothing the climatology. Other techniques, such as harmonic regression/Fourier analysis, would have a similar effect but are not used here in favour of the</w:t>
+      </w:r>
+      <w:r>
+        <w:t xml:space="preserve"> </w:t>
+      </w:r>
+      <w:r>
+        <w:t xml:space="preserve">(Hobday et al., 2016)</w:t>
+      </w:r>
+      <w:r>
+        <w:t xml:space="preserve"> </w:t>
+      </w:r>
+      <w:r>
+        <w:t xml:space="preserve">method. It is beyond the scope of this paper to compare every possible climatology calculation technique.</w:t>
       </w:r>
     </w:p>
     <w:p>
       <w:pPr>
         <w:pStyle w:val="Heading2"/>
       </w:pPr>
-      <w:bookmarkStart w:id="27" w:name="controlling-for-time-series-length"/>
-      <w:r>
-        <w:t xml:space="preserve">Controlling for time series length</w:t>
-      </w:r>
-      <w:bookmarkEnd w:id="27"/>
+      <w:bookmarkStart w:id="28" w:name="controlling-for-missing-data"/>
+      <w:r>
+        <w:t xml:space="preserve">Controlling for missing data</w:t>
+      </w:r>
+      <w:bookmarkEnd w:id="28"/>
     </w:p>
     <w:p>
       <w:pPr>
         <w:pStyle w:val="FirstParagraph"/>
       </w:pPr>
       <w:r>
-        <w:t xml:space="preserve">There are currently 37 complete years of data available in the NOAA OISST dataset (1982 – 2018). In order to determine the effect that time series length has on the focus output we systematically shorten each time series one year at a time from 37 years down to 10 years (2009 – 2018), before running the MHW detection algorithm. The MHW results for each one year step for each of the time series are then compared against the output from the 30 year (1989 – 2018) version of the same time series as the control.</w:t>
-      </w:r>
-    </w:p>
-    <w:p>
-      <w:pPr>
-        <w:pStyle w:val="BodyText"/>
-      </w:pPr>
-      <w:r>
-        <w:t xml:space="preserve">In order to ensure equitable sample sizes we only compare the MHW metrics for events detected within the last 10 years of each test as this is the period of time during which all of the different tests overlap. This is also why we limited the shortening of the time series lengths to 10 years, so that we would still have a reasonable sample size to draw from for all of the other tests, too.</w:t>
-      </w:r>
-    </w:p>
-    <w:p>
-      <w:pPr>
-        <w:pStyle w:val="BodyText"/>
-      </w:pPr>
-      <w:r>
-        <w:t xml:space="preserve">Because the lengths of the time series were being varied, and were usually less than 30 years in length, it was also necessary that the climatology periods vary likewise. To maintain consistency across the results we use the full range of years within each shortened time series to determine the climatology. For example, if the time series had been shortened from 37 to 32 years (1987 – 2018), the 32 year period was used to create the climatology. If the shortened time series was 15 years long (2004 – 2018), this base period was used. The control time series were those with a 30 year length ending in the most recent full year of data available (1989 – 2018). Note that due to necessity this differs from the climatology period of 1982 – 2011 that would most closely match the WMO standard. The effect of shifting the 30 year climatology base is shown in the supplementary material (Figure S2).</w:t>
+        <w:t xml:space="preserve">In order to determine the effect of random missing data on the MHW results, each time series has 0 – 50% of its data removed in 1% steps before running the MHW algorithm. The control time series are the complete versions.</w:t>
       </w:r>
     </w:p>
     <w:p>
@@ -1270,43 +1367,31 @@
         <w:rPr>
           <w:i/>
         </w:rPr>
-        <w:t xml:space="preserve">a-priori</w:t>
-      </w:r>
-      <w:r>
-        <w:t xml:space="preserve"> </w:t>
-      </w:r>
-      <w:r>
-        <w:t xml:space="preserve">fix proposed to address the issue of short time series length is to use a different climatology estimation technique. The option currently available within the MHW detection algorithm is to expand the window half width used when smoothing the climatology. Other techniques, such as harmonic regression/Fourier analysis, would have a similar effect but are not used here in favour of the</w:t>
-      </w:r>
-      <w:r>
-        <w:t xml:space="preserve"> </w:t>
-      </w:r>
-      <w:r>
-        <w:t xml:space="preserve">Hobday et al. (2016)</w:t>
-      </w:r>
-      <w:r>
-        <w:t xml:space="preserve"> </w:t>
-      </w:r>
-      <w:r>
-        <w:t xml:space="preserve">method. It is beyond the scope of this paper to compare every possible climatology calculation technique.</w:t>
+        <w:t xml:space="preserve">a priori</w:t>
+      </w:r>
+      <w:r>
+        <w:t xml:space="preserve"> </w:t>
+      </w:r>
+      <w:r>
+        <w:t xml:space="preserve">fix for missing data in the time series is to linearly interpolate over any gaps. There are many methods of interpolating (imputing) gaps in time series, such as spline interpolation, but we choose linear interpolation here due to its speed, simplicity, and it imposes fewer assumptions on the data. It is beyond the scope of this paper to account for every possible method of interpolation.</w:t>
       </w:r>
     </w:p>
     <w:p>
       <w:pPr>
         <w:pStyle w:val="Heading2"/>
       </w:pPr>
-      <w:bookmarkStart w:id="28" w:name="controlling-for-missing-data"/>
-      <w:r>
-        <w:t xml:space="preserve">Controlling for missing data</w:t>
-      </w:r>
-      <w:bookmarkEnd w:id="28"/>
+      <w:bookmarkStart w:id="29" w:name="controlling-for-long-term-trend"/>
+      <w:r>
+        <w:t xml:space="preserve">Controlling for long-term trend</w:t>
+      </w:r>
+      <w:bookmarkEnd w:id="29"/>
     </w:p>
     <w:p>
       <w:pPr>
         <w:pStyle w:val="FirstParagraph"/>
       </w:pPr>
       <w:r>
-        <w:t xml:space="preserve">In order to determine the effect of random missing data on the MHW results, each time series has 0 – 50% of its data removed in 1% steps before running the MHW algorithm. The control time series are the complete versions.</w:t>
+        <w:t xml:space="preserve">To quantify the effect of a long-term (secular) trend on the MHW results we add linear trends of 0.00 – 0.30°C/decade in 0.01°C/decade steps to each time series. The control time series are those with no added trend (e.g. 0.00°C/decade).</w:t>
       </w:r>
     </w:p>
     <w:p>
@@ -1314,7 +1399,7 @@
         <w:pStyle w:val="BodyText"/>
       </w:pPr>
       <w:r>
-        <w:t xml:space="preserve">The</w:t>
+        <w:t xml:space="preserve">There is no proposed</w:t>
       </w:r>
       <w:r>
         <w:t xml:space="preserve"> </w:t>
@@ -1323,39 +1408,13 @@
         <w:rPr>
           <w:i/>
         </w:rPr>
-        <w:t xml:space="preserve">a-priori</w:t>
-      </w:r>
-      <w:r>
-        <w:t xml:space="preserve"> </w:t>
-      </w:r>
-      <w:r>
-        <w:t xml:space="preserve">fix for missing data in the time series is to linearly interpolate over any gaps. There are many methods of interpolating (imputing) gaps in time series, such as spline interpolation, but we choose linear interpolation here due to its speed, simplicity, and the lack of assumptions it imposes on the data. It is beyond the scope of this paper to account for every possible method of interpolation.</w:t>
-      </w:r>
-    </w:p>
-    <w:p>
-      <w:pPr>
-        <w:pStyle w:val="Heading2"/>
-      </w:pPr>
-      <w:bookmarkStart w:id="29" w:name="controlling-for-long-term-trend"/>
-      <w:r>
-        <w:t xml:space="preserve">Controlling for long-term trend</w:t>
-      </w:r>
-      <w:bookmarkEnd w:id="29"/>
-    </w:p>
-    <w:p>
-      <w:pPr>
-        <w:pStyle w:val="FirstParagraph"/>
-      </w:pPr>
-      <w:r>
-        <w:t xml:space="preserve">To quantify the effect of a long-term (secular) trend on the MHW results we add linear trends of 0.00 – 0.30°C/dec in 0.01°C/dec steps to each time series. The control time series are those with no added trend (e.g. 0.00°C/dec).</w:t>
-      </w:r>
-    </w:p>
-    <w:p>
-      <w:pPr>
-        <w:pStyle w:val="BodyText"/>
-      </w:pPr>
-      <w:r>
-        <w:t xml:space="preserve">There is no proposed</w:t>
+        <w:t xml:space="preserve">a priori</w:t>
+      </w:r>
+      <w:r>
+        <w:t xml:space="preserve"> </w:t>
+      </w:r>
+      <w:r>
+        <w:t xml:space="preserve">method to correct for the added linear trend in these data as this would be simply not to add a trend. Rather it is proposed that the relationship between the slope of the added trend and the effect it has on the results be documented to determine if a predictable relationship may be used for any</w:t>
       </w:r>
       <w:r>
         <w:t xml:space="preserve"> </w:t>
@@ -1364,22 +1423,7 @@
         <w:rPr>
           <w:i/>
         </w:rPr>
-        <w:t xml:space="preserve">a-priori</w:t>
-      </w:r>
-      <w:r>
-        <w:t xml:space="preserve"> </w:t>
-      </w:r>
-      <w:r>
-        <w:t xml:space="preserve">method to correct for the added linear trend in these data as this would be simply not to add a trend. Rather it is proposed that the relationship between the slope of the added trend and the effect it has on the results be documented to determine if a predictable relationship may be used for any</w:t>
-      </w:r>
-      <w:r>
-        <w:t xml:space="preserve"> </w:t>
-      </w:r>
-      <w:r>
-        <w:rPr>
-          <w:i/>
-        </w:rPr>
-        <w:t xml:space="preserve">post-hoc</w:t>
+        <w:t xml:space="preserve">post hoc</w:t>
       </w:r>
       <w:r>
         <w:t xml:space="preserve"> </w:t>
@@ -1421,7 +1465,16 @@
         <w:pStyle w:val="BodyText"/>
       </w:pPr>
       <w:r>
-        <w:t xml:space="preserve">Increasing the climatology period longer than 30 years had almost as rapid an effect on creating dissimilar results as using fewer years of data. This result stresses the importance of adhering to the WMO standard as closely as possible to ensure the comparability of results. It also demonstrates the arbitrariness of the 30 year climatological base period.</w:t>
+        <w:t xml:space="preserve">Increasing the climatology period to more than 30 years had almost as rapid an effect on creating dissimilar results as using fewer years of data. This result stresses the importance of adhering to the WMO standard as closely as possible to ensure the comparability of results</w:t>
+      </w:r>
+      <w:r>
+        <w:t xml:space="preserve"> </w:t>
+      </w:r>
+      <w:r>
+        <w:t xml:space="preserve">(Hobday et al., 2018)</w:t>
+      </w:r>
+      <w:r>
+        <w:t xml:space="preserve">. It also demonstrates the arbitrariness of the 30 year climatological base period.</w:t>
       </w:r>
     </w:p>
     <w:p>
@@ -1429,7 +1482,7 @@
         <w:pStyle w:val="BodyText"/>
       </w:pPr>
       <w:r>
-        <w:t xml:space="preserve">Shortening time series length tended to decrease both the duration and maximum intensity of the focus MHW from each time series (Figure 3B and 3C), while the count of MHWs within the duration of the focus MHW increased (Figure 3A). This is because shortening a time series may increase the seasonal and threshold climatologies, so the shorter a time series becomes, the lower the maximum intensity and shorter the duration of the MHWs may become. MHWs with many spikes (Figure 1A), rather than a smooth hump (Figure 1C), will be particularly affected by this change in the climatology as it will more rapidly break the focus MHW into smaller events (Figure 3A).</w:t>
+        <w:t xml:space="preserve">Shortening time series length tended to decrease both the duration and maximum intensity of the focal MHW from each time series (Figure 3B and 3C), while the count of MHWs within the duration of the focal MHW increased (Figure 3A). This is because shortening a time series may increase the seasonal and threshold climatologies, so the shorter a time series becomes, the lower the maximum intensity and shorter the duration of the MHWs may become. MHWs with many spikes (Figure 1A), rather than a smooth hump (Figure 1C), will be particularly affected by this change in the climatology as it will more rapidly break the focal MHW into smaller events (Figure 3A).</w:t>
       </w:r>
     </w:p>
     <w:p>
@@ -1437,7 +1490,7 @@
         <w:pStyle w:val="BodyText"/>
       </w:pPr>
       <w:r>
-        <w:t xml:space="preserve">There are clear global patterns in the changes in MHW results as time series are shortened from 30 to 10 years (Figure 4). The median change in the count of average MHWs due to changes in time series length is nearly 0, but much of the western Pacific and northern Atlantic oceans show large rates of increasing MHW counts as time series are shortened (Figure 4A). The rates of change in the eastern Pacific, southern Atlantic, and the Indian Ocean show a mix of both increasing and decreasing counts of MHWs as time series become shorter. The patterns of change in the sum of MHW days closely resemble the change in the count of MHWs (Figure 4B). The change in the maximum intensity of average MHWs from decreasing time series lengths occurred throughout most of the oceans at a median rate of -0.21% per year (Figure 4C) . This means that, on average, a MHW detected in a 10 year time series will have a maximum intensity about 4.2% cooler than a MHW detected in a 30 year time series (0.21%/year times 20 year difference). This small difference shows the robustness of the MHW detection algorithm. There are areas where decreasing a time series tends to increase the maximum intensities of the MHWs detected. These areas are roughly the same regions where the shortening of a time series causes a decrease in the count of MHW days detected. It is important to note that the long-term trends in these data were removed beforehand so the patterns observed in Figure 4 are due to the properties of the time series themselves and not the climate change signal that would otherwise be dominant in the results.</w:t>
+        <w:t xml:space="preserve">There are clear global patterns in the changes in MHW results as time series are shortened from 30 to 10 years (Figure 4). The median change in the count of average MHWs due to changes in time series length is nearly 0, but much of the western Pacific and northern Atlantic oceans show large rates of increasing MHW counts as time series are shortened (Figure 4A). The rates of change in the eastern Pacific, southern Atlantic, and the Indian Ocean show a mix of both increasing and decreasing counts of MHWs as time series become shorter. The patterns of change in the sum of MHW days closely resemble the change in the count of MHWs (Figure 4B). The change in the maximum intensity of average MHWs from decreasing time series lengths occurred throughout most of the oceans at a median rate of -0.21% per year (Figure 4C). This means that, on average, a MHW detected in a 10 year time series will have a maximum intensity about 4.2% cooler than a MHW detected in a 30 year time series (0.21%/year times 20 year difference). This small difference shows the robustness of the MHW detection algorithm. There are areas where decreasing a time series tends to increase the maximum intensities of the MHWs detected. These areas are roughly the same regions where the shortening of a time series causes a decrease in the count of MHW days detected. It is important to note that the long-term trends in these data were removed beforehand so the patterns observed in Figure 4 are due to the properties of the time series themselves and not the climate change signal that would otherwise be dominant in the results.</w:t>
       </w:r>
     </w:p>
     <w:p>
@@ -1445,7 +1498,7 @@
         <w:pStyle w:val="BodyText"/>
       </w:pPr>
       <w:r>
-        <w:t xml:space="preserve">The same global patterns of the effect of shortened time series on the average MHWs are roughly seen in the effects on the focus MHW. Much of the ocean that shows a decrease in the count of MHWs as a time series is shortened (Figure 4A) also show an increase in the count of MHWs during the duration of the focus MHW at 0.1 additional MHWs per year the time series is shortened (Figure 4D). This may seem contradictory, but this increase in the count of MHWs during the focus MHW in a time series is due to it being broken into smaller events. When this occurs on the smaller MHWs they may be broken up enough to no longer be counted, and therefore the count of average MHWs decreases. The decrease in the durations of the focus MHWs are greater than the decreases for the average MHWs, but the spatial homogeneity of this pattern is more broken up (Figure 4B and 4E). The regions that show increasing durations in the focus MHW are spatially smaller than the average MHWs and the rates of increase are roughly one quarter of those for the average MHWs (Figure 4B and 4E). Finally, the increasing and decreasing maximum intensities were similar in scale, but differed somewhat in their spatial patterns. Whereas the average MHWs show clear warming trends in the northeast and south Pacific (Figure 4C), these features are much reduced for the focus MHWs (Figure 4F). The strong cooling signal in the average MHWs north of Europe is replaced by a spatially broad warming trend in the focus MHWs in the area. The minor warming trend in the average MHWs around the Kuroshio current is replaced by a spatially larger and more intense warming trend in the focus MHWs.</w:t>
+        <w:t xml:space="preserve">The global patterns of the effect of shortened time series on the focal MHWs are similar to the average MHWs. Much of the ocean that shows a decrease in the count of MHWs as a time series is shortened (Figure 4A) also show an increase in the count of MHWs during the duration of the focal MHW at 10% more MHWs per year the time series is shortened (Figure 4D). This may seem contradictory, but this increase in the count of MHWs during the focal MHW in a time series is due to it being broken into smaller events. When this occurs on the smaller MHWs they may be broken up enough to no longer be counted, and therefore the count of average MHWs decreases. The decrease in the durations of the focal MHWs are greater than the decreases for the average MHWs and the spatial homogeneity of this pattern is more broken up (Figure 4B and 4E). The regions that show increasing durations in the focal MHW are spatially smaller than the average MHWs and the rates of increase are roughly one quarter of those for the average MHWs (Figure 4B and 4E). Finally, the increasing and decreasing maximum intensities were similar in scale, but differed somewhat in their spatial patterns. Whereas the average MHWs show clear warming trends in the northeast and south Pacific (Figure 4C), these features are much reduced for the focal MHWs (Figure 4F). The strong cooling signal in the average MHWs north of Europe is replaced by a spatially broad warming trend in the focal MHWs in the area. The minor warming trend in the average MHWs around the Kuroshio Current is replaced by a spatially larger and more intense warming trend in the focal MHWs.</w:t>
       </w:r>
     </w:p>
     <w:p>
@@ -1471,7 +1524,7 @@
         <w:pStyle w:val="BodyText"/>
       </w:pPr>
       <w:r>
-        <w:t xml:space="preserve">The effect of random missing data on the focus MHW in each time series was dramatic. As missing data in a time series increased, it becomes increasingly likely that the focus MHW is broken into multiple smaller events. It is not uncommon for this to begin with as little as 1% missing data, and increases in severity up to 25 – 30% (Figure 3D). From this point the number of separate events the MHW is broken into decreases as the smaller events are completely missed due to the loss of data. The duration of the focus MHW was almost always negatively impacted by missing data (Figure 3E). The decrease in duration follows a linear trend of a reduction ranging from 1 – 3% per 1% of missing data. At 26% missing data at least 5% of the time series had their focus MHW removed entirely from the time series, as seen by a reduction in maximum intensity of 100% (Figure 3F). At 41% missing data at least 25% of the time series had their focus MHW removed.</w:t>
+        <w:t xml:space="preserve">The effect of random missing data on the focal MHW in each time series was dramatic. As missing data in a time series increased, it becomes increasingly likely that the focal MHW is broken into multiple smaller events. It is not uncommon for this to begin with as little as 1% missing data, and increases in severity up to 25 – 30% (Figure 3D). From this point the number of separate events the MHW is broken into decreases as the smaller events are completely missed due to the loss of data. The duration of the focal MHW was almost always negatively impacted by missing data (Figure 3E). The decrease in duration follows a linear trend of a reduction ranging from 1 – 3% per 1% of missing data. At 26% missing data at least 5% of the time series had their focal MHW removed entirely from the time series, as seen by a reduction in maximum intensity of 100% (Figure 3F). At 41% missing data at least 25% of the time series had their focal MHW removed.</w:t>
       </w:r>
     </w:p>
     <w:p>
@@ -1479,7 +1532,25 @@
         <w:pStyle w:val="BodyText"/>
       </w:pPr>
       <w:r>
-        <w:t xml:space="preserve">The effect of missing data on a MHW depends largely on their shape, which is the area above the threshold climatology and below the observed anomaly. The WA event has a very pronounced peak (Figure 1A), so when more data are missing we see how likely it becomes that this peak is not being recorded. The maximum intensity measured in the control time series is 6.5°C, but because very few days of this MHW were so intense, increases in missing data become more likely to remove these large values and the maximum intensity of the WA event begins to decrease more rapidly than either the NWA or Med MHWs.</w:t>
+        <w:t xml:space="preserve">The effect of missing data on a MHW depends largely on their shape, which is the area above the threshold climatology and below the observed anomaly. The WA event has a very pronounced peak (Figure 1A), so when more data are missing it becomes increasingly likely that this peak is not recorded. The maximum intensity measured in the control time series is 6.5°C, but because very few days of this MHW were so intense, increases in missing data become more likely to remove these large values and the maximum intensity of the WA event begins to decrease more rapidly than either the NWA or Mediterranean MHWs. The global patterns in missing data are unremarkable and generally consistent across the oceans (Figure S3).</w:t>
+      </w:r>
+    </w:p>
+    <w:p>
+      <w:pPr>
+        <w:pStyle w:val="Heading2"/>
+      </w:pPr>
+      <w:bookmarkStart w:id="33" w:name="long-term-trend"/>
+      <w:r>
+        <w:t xml:space="preserve">Long-term trend</w:t>
+      </w:r>
+      <w:bookmarkEnd w:id="33"/>
+    </w:p>
+    <w:p>
+      <w:pPr>
+        <w:pStyle w:val="FirstParagraph"/>
+      </w:pPr>
+      <w:r>
+        <w:t xml:space="preserve">The effect of a long-term trend on MHW detection was the most linear of the three tests and resulted in the largest changes in the results. An added linear trend can lead to a reduction in the count of average MHWs in a time series, but generally it causes a linear increase at roughly 3% additional average MHWs detected for every 0.01°C/decade added (Figure 2G). The effect that these additional MHWs had on the sum of average MHW days was an increase, ranging from 1.7 – 11.5% for every 0.01°C/decade added (Figure 2H). This means that the average MHWs detected in a time series with a long-term trend of 0.30°C/decade could be 48 – 347% longer than in the same time series with no long-term trend. The effect of linear trends on the maximum intensity of the average MHWs, though generally linear, could be either positive or negative at a rate of -0.1 – 0.6% per 0.01°C/decade added.</w:t>
       </w:r>
     </w:p>
     <w:p>
@@ -1487,59 +1558,25 @@
         <w:pStyle w:val="BodyText"/>
       </w:pPr>
       <w:r>
-        <w:t xml:space="preserve">The global patterns in missing data are unremarkable and generally consistent across the oceans. They may be seen in the supplementary material (Figure S3).</w:t>
-      </w:r>
-    </w:p>
-    <w:p>
-      <w:pPr>
-        <w:pStyle w:val="Heading2"/>
-      </w:pPr>
-      <w:bookmarkStart w:id="33" w:name="long-term-trend"/>
-      <w:r>
-        <w:t xml:space="preserve">Long-term trend</w:t>
-      </w:r>
-      <w:bookmarkEnd w:id="33"/>
+        <w:t xml:space="preserve">The focal MHW in each time series was never broken into multiple events due to the added long-term trend (Figure 3G), however, the duration of the focal MHWs were affected differently. The Mediterranean MHW showed practically no increase in duration due to an added long-term trend, the WA MHW saw a large jump at 0.03°C/decade, and the NWA MHW had a dramatic jump at an added trend of 0.09°C/decade, followed by a few other increases at larger added trends (Figure 3H). Likewise, all of the other 1000 time series included in Figure 3 tend to jump up in dramatic steps, as seen by the very large range in the 90% and 50% confidence intervals (CI). These jumps in duration occur as the temperature anomalies increase more rapidly than the threshold and neighbouring MHWs in a time series connect into one event. The effect that the long-term trend had on the maximum intensity of focal MHWs was also linear and at an added trend of 0.30°C/decade the 90% CI was from 8 – 35% of the control value (Figure 3I). The global patterns in added long-term trends generally show that MHW metrics increase (Figure S4).</w:t>
+      </w:r>
+    </w:p>
+    <w:p>
+      <w:pPr>
+        <w:pStyle w:val="Heading1"/>
+      </w:pPr>
+      <w:bookmarkStart w:id="34" w:name="best-practices"/>
+      <w:r>
+        <w:t xml:space="preserve">Best practices</w:t>
+      </w:r>
+      <w:bookmarkEnd w:id="34"/>
     </w:p>
     <w:p>
       <w:pPr>
         <w:pStyle w:val="FirstParagraph"/>
       </w:pPr>
       <w:r>
-        <w:t xml:space="preserve">The effect of a long-term trend on MHW detection was the most linear of the three tests and resulted in the largest changes in the results. An added linear trend can lead to a reduction in the count of average MHWs in a time series, but generally it causes a linear increase at roughly 3% additional average MHWs detected for every 0.01°C/dec added (Figure 2G). The effect that these additional MHWs had on the sum of average MHW days was an increase, ranging from 1.7 – 11.5% for every 0.01°C/dec added (Figure 2H). This means that the average MHWs detected in a time series with a long-term trend of 0.30°C/dec could be anywhere from 48 – 347% longer than in the same time series with no long-term trend. The effect of linear trends on the maximum intensity of the average MHWs, though generally linear, could be either positive or negative at a rate of -0.1 – 0.6% per 0.01°C/dec added.</w:t>
-      </w:r>
-    </w:p>
-    <w:p>
-      <w:pPr>
-        <w:pStyle w:val="BodyText"/>
-      </w:pPr>
-      <w:r>
-        <w:t xml:space="preserve">The focus MHW in each time series was never broken into multiple events due to the added long-term trend (Figure 3G) however; the duration of the focus MHWs were affected differently. The Mediterranean focus MHW showed practically no increase in duration due to an added long-term trend, the Western Australia MHW saw a large jump at 0.03°C/dec, and the Northwest Atlantic MHW had a dramatic jump at an added trend of 0.09°C/dec, followed by a few other increases at larger added trends (Figure 3H). Likewise, all of the other 1000 time series included in Figure 3 tend to jump up in dramatic steps, as seen by the very large range in the 90% and 50% confidence intervals (CI). These jumps in duration occur as the temperature anomalies increase more rapidly than the threshold and neighbouring MHWs in a time series connect into one event. The effect that the long-term trend had on the maximum intensity of focus MHWs was also linear and at an added trend of 0.30°C/dec the 90% CI was from 8 – 35% (Figure 3I).</w:t>
-      </w:r>
-    </w:p>
-    <w:p>
-      <w:pPr>
-        <w:pStyle w:val="BodyText"/>
-      </w:pPr>
-      <w:r>
-        <w:t xml:space="preserve">The global patterns in added long-term trends generally show that MHW metrics increase. The patterns may be seen in the supplementary material (Figure S4).</w:t>
-      </w:r>
-    </w:p>
-    <w:p>
-      <w:pPr>
-        <w:pStyle w:val="Heading1"/>
-      </w:pPr>
-      <w:bookmarkStart w:id="34" w:name="best-practices"/>
-      <w:r>
-        <w:t xml:space="preserve">Best practices</w:t>
-      </w:r>
-      <w:bookmarkEnd w:id="34"/>
-    </w:p>
-    <w:p>
-      <w:pPr>
-        <w:pStyle w:val="FirstParagraph"/>
-      </w:pPr>
-      <w:r>
-        <w:t xml:space="preserve">There are many factors in the detection of MHWs that cannot be predicted due to the anomalous nature of these events. It is however possible to know how much confidence one may have in the results. In Table 1 the increasing rates of uncertainty per step in the sub-optimal tests for average MHWs is shown, while Table 2 shows the uncertainty for focus MHWs. From this information it is possible to say that, if we have a time series that is 20 years in length (10 years shorter than optimal), the median difference in the duration of average MHWs will be 3% lower, and the 90% CI will be +-27% around that median difference. These rates of uncertainty at the 90% CI are large, but if one knows where in the world one’s time series comes from it is possible to make a more accurate inference. For example, the change in the duration of average MHWs in the North Sea as the time series are shortened is very consistently positive and near the high end of the global distribution (Figure 4). This means that one can be more confident that the upper range of the 90% CI is an appropriate choice when estimating the possible change in ones results if they had been calculated with an optimal time series (30 years). One final point of consideration in the application of this information for judging uncertainty is to consider how linear the response of the results to the sub-optimal tests is. The values in both tables that are seen in parentheses show the R</w:t>
+        <w:t xml:space="preserve">Given the effect of time series length, missing data, and long-term trends on the detection of MHWs, we can quantify the uncertainty in the results when using sub-optimal data. In Table 1 the increasing rates of uncertainty per step in the sub-optimal tests for average MHWs is shown, while Table 2 shows the uncertainty for the focal MHWs. For example, a time series that is 20 years in length (10 years shorter than optimal), will result in a median difference in the duration of average MHWs that is 3% lower, and the 90% CI will be ±27% around that median difference. These rates of uncertainty at the 90% CI are large, but knowing where in the world a time series comes from it is possible to make a more accurate inference. For example, the change in the duration of average MHWs in the North Sea as the time series are shortened is very consistently positive and near the high end of the global distribution (Figure 4B). This means that one can be more confident that the upper range of the 90% CI is an appropriate choice when estimating the possible change in results if they had been calculated with an optimal time series (30 years). One final point of consideration in the application of this information for judging uncertainty is to consider how linear the response of the results to the sub-optimal tests is. The values in parentheses in Table 1 and 2 show the R</w:t>
       </w:r>
       <w:r>
         <w:rPr>
@@ -1551,7 +1588,240 @@
         <w:t xml:space="preserve"> </w:t>
       </w:r>
       <w:r>
-        <w:t xml:space="preserve">(coefficient of determination) for each linear model that was used to determine the change in uncertainty as time series become more sub-optimal. The closer the R</w:t>
+        <w:t xml:space="preserve">(coefficient of determination) for each linear model that was used to determine the change in uncertainty as time series become more sub-optimal. More examples, as well as a step-by-step walk through for how to use the numbers in these tables, are provided in each sub-section below. The</w:t>
+      </w:r>
+      <w:r>
+        <w:t xml:space="preserve"> </w:t>
+      </w:r>
+      <w:r>
+        <w:rPr>
+          <w:i/>
+        </w:rPr>
+        <w:t xml:space="preserve">a priori</w:t>
+      </w:r>
+      <w:r>
+        <w:t xml:space="preserve"> </w:t>
+      </w:r>
+      <w:r>
+        <w:t xml:space="preserve">and</w:t>
+      </w:r>
+      <w:r>
+        <w:t xml:space="preserve"> </w:t>
+      </w:r>
+      <w:r>
+        <w:rPr>
+          <w:i/>
+        </w:rPr>
+        <w:t xml:space="preserve">post hoc</w:t>
+      </w:r>
+      <w:r>
+        <w:t xml:space="preserve"> </w:t>
+      </w:r>
+      <w:r>
+        <w:t xml:space="preserve">fixes proposed in the methods are also covered in more detail in the following sub-sections. It must be stressed here that the methods proposed below for working with sub-optimal data do not address the issues that remotely-sensed data have near coastlines.</w:t>
+      </w:r>
+    </w:p>
+    <w:p>
+      <w:pPr>
+        <w:pStyle w:val="Heading2"/>
+      </w:pPr>
+      <w:bookmarkStart w:id="35" w:name="correcting-for-time-series-length"/>
+      <w:r>
+        <w:t xml:space="preserve">Correcting for time series length</w:t>
+      </w:r>
+      <w:bookmarkEnd w:id="35"/>
+    </w:p>
+    <w:p>
+      <w:pPr>
+        <w:pStyle w:val="FirstParagraph"/>
+      </w:pPr>
+      <w:r>
+        <w:t xml:space="preserve">The</w:t>
+      </w:r>
+      <w:r>
+        <w:t xml:space="preserve"> </w:t>
+      </w:r>
+      <w:r>
+        <w:rPr>
+          <w:i/>
+        </w:rPr>
+        <w:t xml:space="preserve">a priori</w:t>
+      </w:r>
+      <w:r>
+        <w:t xml:space="preserve"> </w:t>
+      </w:r>
+      <w:r>
+        <w:t xml:space="preserve">fix proposed for shorter time series, creating a smoother seasonal signal by expanding the window half-width of the moving average, was not a reliable option and this should be left as the standard 5 day period. Increasing the window half-width to as much as 30 days has very little effect on the 50% (interquartile) and 90% CI ranges for the count of average MHWs, the effect on individual time series is inconsistent (Figure 5, top row). The effect of this change to the detection algorithm on the duration of average MHWs was negligible at all window half-widths tested (Figure 5, middle row). The effect of wider window half-widths on the maximum intensity of the average MHWs appeared to help keep the results comparable (Figure 5, bottom row), but upon closer inspection this was found to be misleading. The effect of widening the window half-widths was similar for the results of the focal MHWs (Figure S5). The widening of the window half-widths affects MHW detection by flattening the shape of the sinusoidal seasonal climatology. The overall mean value does not change, but the peaks and troughs are pulled closer to the mean while the slopes between them become more gradual. Because the mean of the seasonal signal does not change, the total anomalous observations remain similar, but where along the seasonal signal those anomalies are detected may shift dramatically. This is particularly noticeable for MHWs that occur at the peak of summer because the seasonal and threshold climatologies are lowered the most here, making these events appear more intense.</w:t>
+      </w:r>
+    </w:p>
+    <w:p>
+      <w:pPr>
+        <w:pStyle w:val="BodyText"/>
+      </w:pPr>
+      <w:r>
+        <w:t xml:space="preserve">Although an</w:t>
+      </w:r>
+      <w:r>
+        <w:t xml:space="preserve"> </w:t>
+      </w:r>
+      <w:r>
+        <w:rPr>
+          <w:i/>
+        </w:rPr>
+        <w:t xml:space="preserve">a priori</w:t>
+      </w:r>
+      <w:r>
+        <w:t xml:space="preserve"> </w:t>
+      </w:r>
+      <w:r>
+        <w:t xml:space="preserve">fix for time series length is not effective, the known rates of uncertainty can be used to provide the</w:t>
+      </w:r>
+      <w:r>
+        <w:t xml:space="preserve"> </w:t>
+      </w:r>
+      <w:r>
+        <w:rPr>
+          <w:i/>
+        </w:rPr>
+        <w:t xml:space="preserve">post hoc</w:t>
+      </w:r>
+      <w:r>
+        <w:t xml:space="preserve"> </w:t>
+      </w:r>
+      <w:r>
+        <w:t xml:space="preserve">uncertainty to detected MHWs. Using the focal MHW uncertainty rates as an example, the first six rows of Table 2 show the rate of uncertainty introduced into results for a focal MHW for each year less or more than 30 years. The</w:t>
+      </w:r>
+      <w:r>
+        <w:t xml:space="preserve"> </w:t>
+      </w:r>
+      <w:r>
+        <w:t xml:space="preserve">‘</w:t>
+      </w:r>
+      <w:r>
+        <w:t xml:space="preserve">range</w:t>
+      </w:r>
+      <w:r>
+        <w:t xml:space="preserve">’</w:t>
+      </w:r>
+      <w:r>
+        <w:t xml:space="preserve"> </w:t>
+      </w:r>
+      <w:r>
+        <w:t xml:space="preserve">column in Tables 1 and 2 indicate which direction from the 30 year control the slope in uncertainty is moving. The focal MHW detected in a 10 year time series will have a median (50th quantile) difference in maximum intensity of -3% from that same MHW in a 30 year time series (Table 2, row 5, column</w:t>
+      </w:r>
+      <w:r>
+        <w:t xml:space="preserve"> </w:t>
+      </w:r>
+      <w:r>
+        <w:t xml:space="preserve">‘</w:t>
+      </w:r>
+      <w:r>
+        <w:t xml:space="preserve">q50</w:t>
+      </w:r>
+      <w:r>
+        <w:t xml:space="preserve">’</w:t>
+      </w:r>
+      <w:r>
+        <w:t xml:space="preserve">, value = -0.15%/year shorter than 30). This may be estimated by taking the value found in the corresponding cell of the table and multiplying it by the number of years that the time series is shorter (or longer) than the 30 year optimal length. It is unlikely that results will match the median difference. It is more likely that the detected MHW will fall somewhere within the 50% CI (Table 1 and 2, column</w:t>
+      </w:r>
+      <w:r>
+        <w:t xml:space="preserve"> </w:t>
+      </w:r>
+      <w:r>
+        <w:t xml:space="preserve">‘</w:t>
+      </w:r>
+      <w:r>
+        <w:t xml:space="preserve">q25</w:t>
+      </w:r>
+      <w:r>
+        <w:t xml:space="preserve">’</w:t>
+      </w:r>
+      <w:r>
+        <w:t xml:space="preserve"> </w:t>
+      </w:r>
+      <w:r>
+        <w:t xml:space="preserve">to</w:t>
+      </w:r>
+      <w:r>
+        <w:t xml:space="preserve"> </w:t>
+      </w:r>
+      <w:r>
+        <w:t xml:space="preserve">‘</w:t>
+      </w:r>
+      <w:r>
+        <w:t xml:space="preserve">q75</w:t>
+      </w:r>
+      <w:r>
+        <w:t xml:space="preserve">’</w:t>
+      </w:r>
+      <w:r>
+        <w:t xml:space="preserve">), or the 90% CI (Table 1 and 2, column</w:t>
+      </w:r>
+      <w:r>
+        <w:t xml:space="preserve"> </w:t>
+      </w:r>
+      <w:r>
+        <w:t xml:space="preserve">‘</w:t>
+      </w:r>
+      <w:r>
+        <w:t xml:space="preserve">q05</w:t>
+      </w:r>
+      <w:r>
+        <w:t xml:space="preserve">’</w:t>
+      </w:r>
+      <w:r>
+        <w:t xml:space="preserve"> </w:t>
+      </w:r>
+      <w:r>
+        <w:t xml:space="preserve">to</w:t>
+      </w:r>
+      <w:r>
+        <w:t xml:space="preserve"> </w:t>
+      </w:r>
+      <w:r>
+        <w:t xml:space="preserve">‘</w:t>
+      </w:r>
+      <w:r>
+        <w:t xml:space="preserve">q95</w:t>
+      </w:r>
+      <w:r>
+        <w:t xml:space="preserve">’</w:t>
+      </w:r>
+      <w:r>
+        <w:t xml:space="preserve">) range. To determine these ranges in uncertainty, an approach is to use the slope found in the respective columns and multiply each slope by the number of years that the time series is shorter or longer than the 30 year control. This provides the full range of uncertainty within the 50% CI or 90% CI as well as the median change. For example, the 50% CI in the change in the maximum intensity of a focal MHW in a 10 year time series is found by multiplying the 25th and 75th quantiles of change. Using the 10 year time series example described above, this means that the overall range of uncertainty around the median change is: 0.38% x 20 (difference in years) = 7.6%, the change in the 25th quantile is -0.36% x 20 = -7.2%, and the change in the 75th percentile is 0.02% x 20 = 0.4%. The final estimate of the 50 CI around the median change in maximum intensity is therefore: -7.2% – -3.8% – 0.4%. This means that in a 10 year time series one can assume that the focal MHW detected has a 50% chance of having a maximum intensity that is somewhere between -7.2% to 0.4% of the same MHW estimated using a 30 year times series.</w:t>
+      </w:r>
+    </w:p>
+    <w:p>
+      <w:pPr>
+        <w:pStyle w:val="Heading2"/>
+      </w:pPr>
+      <w:bookmarkStart w:id="36" w:name="correcting-for-missing-data"/>
+      <w:r>
+        <w:t xml:space="preserve">Correcting for missing data</w:t>
+      </w:r>
+      <w:bookmarkEnd w:id="36"/>
+    </w:p>
+    <w:p>
+      <w:pPr>
+        <w:pStyle w:val="FirstParagraph"/>
+      </w:pPr>
+      <w:r>
+        <w:t xml:space="preserve">Linear interpolation was proposed as an</w:t>
+      </w:r>
+      <w:r>
+        <w:t xml:space="preserve"> </w:t>
+      </w:r>
+      <w:r>
+        <w:rPr>
+          <w:i/>
+        </w:rPr>
+        <w:t xml:space="preserve">a priori</w:t>
+      </w:r>
+      <w:r>
+        <w:t xml:space="preserve"> </w:t>
+      </w:r>
+      <w:r>
+        <w:t xml:space="preserve">fix to address the issue of missing data and was effective. This fix could allow the use of time series missing more than 50% of their data (Figure 6), assuming that there is not so much missing data that the period of time during a MHW is completely missing. The rates of uncertainty that missing data introduce into detected MHWs may be found in rows 7 – 10 of Tables 1 and 2, but we will focus on the use of the rates of uncertainty for interpolated data here as this is an effective fix. Note that rows 7 and 8 of Tables 1 and 2 show rates of change in the count of MHWs for missing data between different ranges of missing data. This is because the change in the count of MHWs due to missing data is not linear. If one cuts the data at roughly 25% this provides the highest R</w:t>
       </w:r>
       <w:r>
         <w:rPr>
@@ -1563,67 +1833,78 @@
         <w:t xml:space="preserve"> </w:t>
       </w:r>
       <w:r>
-        <w:t xml:space="preserve">value is to 1, the better of a predictor the slope is, with 0 meaning their is no clear response in the data to be modelled. In our previous example of calculating uncertainty for average MHW duration the R</w:t>
-      </w:r>
-      <w:r>
-        <w:rPr>
-          <w:vertAlign w:val="superscript"/>
-        </w:rPr>
-        <w:t xml:space="preserve">2</w:t>
-      </w:r>
-      <w:r>
-        <w:t xml:space="preserve"> </w:t>
-      </w:r>
-      <w:r>
-        <w:t xml:space="preserve">value is 0.65, which is not good. More examples, as well as a step-by-step walk through for how to use the numbers in these tables is provided in each sub-section below. The</w:t>
-      </w:r>
-      <w:r>
-        <w:t xml:space="preserve"> </w:t>
-      </w:r>
-      <w:r>
-        <w:rPr>
-          <w:i/>
-        </w:rPr>
-        <w:t xml:space="preserve">a-priori</w:t>
-      </w:r>
-      <w:r>
-        <w:t xml:space="preserve"> </w:t>
-      </w:r>
-      <w:r>
-        <w:t xml:space="preserve">and</w:t>
-      </w:r>
-      <w:r>
-        <w:t xml:space="preserve"> </w:t>
-      </w:r>
-      <w:r>
-        <w:rPr>
-          <w:i/>
-        </w:rPr>
-        <w:t xml:space="preserve">post-hoc</w:t>
-      </w:r>
-      <w:r>
-        <w:t xml:space="preserve"> </w:t>
-      </w:r>
-      <w:r>
-        <w:t xml:space="preserve">fixes proposed in the methods are also covered in more detail in the following sub-sections.</w:t>
+        <w:t xml:space="preserve">values for the two slopes (most linear fit).</w:t>
+      </w:r>
+    </w:p>
+    <w:p>
+      <w:pPr>
+        <w:pStyle w:val="BodyText"/>
+      </w:pPr>
+      <w:r>
+        <w:t xml:space="preserve">As an example for the use of linear interpolation over missing data in a time series we show how to calculate the 90% CI around the average MHW duration in a time series missing 30% data. The median rate of change in average MHW duration per 1% missing data after linear interpolation is 0.3% (Table 1, row 12, column</w:t>
+      </w:r>
+      <w:r>
+        <w:t xml:space="preserve"> </w:t>
+      </w:r>
+      <w:r>
+        <w:t xml:space="preserve">‘</w:t>
+      </w:r>
+      <w:r>
+        <w:t xml:space="preserve">q50</w:t>
+      </w:r>
+      <w:r>
+        <w:t xml:space="preserve">’</w:t>
+      </w:r>
+      <w:r>
+        <w:t xml:space="preserve">), the rate of change for the 5th quantile is 0.09% (Table 1, row 12, column</w:t>
+      </w:r>
+      <w:r>
+        <w:t xml:space="preserve"> </w:t>
+      </w:r>
+      <w:r>
+        <w:t xml:space="preserve">‘</w:t>
+      </w:r>
+      <w:r>
+        <w:t xml:space="preserve">q05</w:t>
+      </w:r>
+      <w:r>
+        <w:t xml:space="preserve">’</w:t>
+      </w:r>
+      <w:r>
+        <w:t xml:space="preserve">), and for the 95th quantile it is 0.85% (Table 1, row 12, column</w:t>
+      </w:r>
+      <w:r>
+        <w:t xml:space="preserve"> </w:t>
+      </w:r>
+      <w:r>
+        <w:t xml:space="preserve">‘</w:t>
+      </w:r>
+      <w:r>
+        <w:t xml:space="preserve">q95</w:t>
+      </w:r>
+      <w:r>
+        <w:t xml:space="preserve">’</w:t>
+      </w:r>
+      <w:r>
+        <w:t xml:space="preserve">). At 30% linearly interpolated data one may assume a 90% CI around the average MHW duration to be 2.7% – 9.0% – 25.5%. In other words, there is a 90% chance that the average duration of the MHWs detected in a time series with 30% interpolated data are between 2.7% to 25.5% that of the MHWs detected in the same time series without any missing data.</w:t>
       </w:r>
     </w:p>
     <w:p>
       <w:pPr>
         <w:pStyle w:val="Heading2"/>
       </w:pPr>
-      <w:bookmarkStart w:id="35" w:name="correcting-for-time-series-length"/>
-      <w:r>
-        <w:t xml:space="preserve">Correcting for time series length</w:t>
-      </w:r>
-      <w:bookmarkEnd w:id="35"/>
+      <w:bookmarkStart w:id="37" w:name="correcting-for-long-term-trend"/>
+      <w:r>
+        <w:t xml:space="preserve">Correcting for long-term trend</w:t>
+      </w:r>
+      <w:bookmarkEnd w:id="37"/>
     </w:p>
     <w:p>
       <w:pPr>
         <w:pStyle w:val="FirstParagraph"/>
       </w:pPr>
       <w:r>
-        <w:t xml:space="preserve">The</w:t>
+        <w:t xml:space="preserve">There was no</w:t>
       </w:r>
       <w:r>
         <w:t xml:space="preserve"> </w:t>
@@ -1638,15 +1919,7 @@
         <w:t xml:space="preserve"> </w:t>
       </w:r>
       <w:r>
-        <w:t xml:space="preserve">fix proposed for shorter time series, that of creating a smoother seasonal signal by expanding the window half width of the moving average, proved not to be a reliable option and it is advised to leave this at the default 5 days. Increasing the window half width to as much as 30 days has very little effect on the 50% (interquartile) and 90% CI ranges for the count of average MHWs, but looking at the reference time series we see how unpredictable the effect on individual time series may be (Figure 5, top row). The effect this change to the detection algorithm had on the duration of average MHWs was negligible at all window half widths tested (Figure 5, middle row). The effect of wider window half widths on the maximum intensity of the average MHWs was positive and may be a viable option to produce more accurate maximum intensities in shorter time series (Figure 5, bottom row), but it is the opinion of the authors that this is not a satisfactory trade-off with the other changes this introduces into the results to justify doing so. The effect of widening the window half widths was similar for the focus MHWs so is included in the supplementary material (Figure S5) in the interest of saving space. The widening of the window half widths effects MHW detection by flattening the shape of the roughly sinusoidal seasonal climatology. The overall mean value does not change, but the peaks and troughs are pulled closer to the mean while the slopes between them become more gradual. Because the mean of the seasonal signal doesn’t change, the total anomalous observation remain roughly constant, but where along the seasonal signal those anomalies are detected may shift dramatically. This is particularly noticeable for MHWs that occur at the peak of summer because the seasonal and threshold climatologies are lowered the most then, leading these events to appear more intense.</w:t>
-      </w:r>
-    </w:p>
-    <w:p>
-      <w:pPr>
-        <w:pStyle w:val="BodyText"/>
-      </w:pPr>
-      <w:r>
-        <w:t xml:space="preserve">Knowing that the</w:t>
+        <w:t xml:space="preserve">fix proposed for the correction of an added linear trend. Rather, by knowing the trend in a time series</w:t>
       </w:r>
       <w:r>
         <w:t xml:space="preserve"> </w:t>
@@ -1661,7 +1934,87 @@
         <w:t xml:space="preserve"> </w:t>
       </w:r>
       <w:r>
-        <w:t xml:space="preserve">fix for time series length is not effective, one must use the known rates of uncertainty to provide the</w:t>
+        <w:t xml:space="preserve">we have been able to model the effect that it has on detected MHWs. The effect that long-term trends have on the results are much greater than for time series length or missing data, and the effects are more linear, therefore; we can be more confident in the uncertainty we assign to the detected MHWs. However, the ranges of uncertainty introduced by long-term trends are also much greater than for the other two tests. To illustrate how long-term trends affect the count of average MHWs we use a time series with a known linear trend of 0.25°C/decade. The median rate at which a long-term trend in a time series affects the count of average MHWs is 2.69% per 0.01°C/decade (Table 1, row 14, column</w:t>
+      </w:r>
+      <w:r>
+        <w:t xml:space="preserve"> </w:t>
+      </w:r>
+      <w:r>
+        <w:t xml:space="preserve">‘</w:t>
+      </w:r>
+      <w:r>
+        <w:t xml:space="preserve">q50</w:t>
+      </w:r>
+      <w:r>
+        <w:t xml:space="preserve">’</w:t>
+      </w:r>
+      <w:r>
+        <w:t xml:space="preserve">), the 5th quantile is 0.71% (Table 1, row 14, column</w:t>
+      </w:r>
+      <w:r>
+        <w:t xml:space="preserve"> </w:t>
+      </w:r>
+      <w:r>
+        <w:t xml:space="preserve">‘</w:t>
+      </w:r>
+      <w:r>
+        <w:t xml:space="preserve">q05</w:t>
+      </w:r>
+      <w:r>
+        <w:t xml:space="preserve">’</w:t>
+      </w:r>
+      <w:r>
+        <w:t xml:space="preserve">), and the 95th quantile is 7.44% (Table 1, row 14, column</w:t>
+      </w:r>
+      <w:r>
+        <w:t xml:space="preserve"> </w:t>
+      </w:r>
+      <w:r>
+        <w:t xml:space="preserve">‘</w:t>
+      </w:r>
+      <w:r>
+        <w:t xml:space="preserve">q95</w:t>
+      </w:r>
+      <w:r>
+        <w:t xml:space="preserve">’</w:t>
+      </w:r>
+      <w:r>
+        <w:t xml:space="preserve">), therefore; the count of average MHWs detected in a time series with a long-term trend of 0.25°C/decade is likely (90% CI) 17.75% – 67.25% – 186%. This is a very large effect that supports the argument for using a 10 year long or 50% interpolated data time series. There are long-term trends present in most time series being used and these effects on the MHWs therein are almost certainly greater than using short time series with missing data. If one is comfortable detecting MHWs in a time series before detrending it, one should be comfortable with the use of time series shorter than 30 years or missing some data.</w:t>
+      </w:r>
+    </w:p>
+    <w:p>
+      <w:pPr>
+        <w:pStyle w:val="Heading1"/>
+      </w:pPr>
+      <w:bookmarkStart w:id="38" w:name="discussion"/>
+      <w:r>
+        <w:t xml:space="preserve">Discussion</w:t>
+      </w:r>
+      <w:bookmarkEnd w:id="38"/>
+    </w:p>
+    <w:p>
+      <w:pPr>
+        <w:pStyle w:val="FirstParagraph"/>
+      </w:pPr>
+      <w:r>
+        <w:t xml:space="preserve">This investigation into the effects of sub-optimal data on MHW detection revealed that there are no clear statistical thresholds at which the outputs of the MHW algorithm diverge from optimal data. The ranges of uncertainty that sub-optimal data introduce into MHW results could be determined and users may now decide their acceptable level of uncertainty. It must be noted that having used only SST data for these investigations the results may not accurately represent the properties of sub-surface MHWs, which may last longer and be more intense than those at the surface</w:t>
+      </w:r>
+      <w:r>
+        <w:t xml:space="preserve"> </w:t>
+      </w:r>
+      <w:r>
+        <w:t xml:space="preserve">(Schaeffer and Roughan, 2017; Darmaraki et al., 2019)</w:t>
+      </w:r>
+      <w:r>
+        <w:t xml:space="preserve">.</w:t>
+      </w:r>
+    </w:p>
+    <w:p>
+      <w:pPr>
+        <w:pStyle w:val="BodyText"/>
+      </w:pPr>
+      <w:r>
+        <w:t xml:space="preserve">The MHW results from time series with 10 years of data are not appreciably different from the MHWs detected with 30 years of data. The rates at which the count, duration, and maximum intensity of MHW change from year-to-year within a single time series may vary wildly, but a global sampling showed that the increasing range in the uncertainty of the results one may expect are roughly linear. The rates of uncertainty in Table 1 may therefore be applied</w:t>
       </w:r>
       <w:r>
         <w:t xml:space="preserve"> </w:t>
@@ -1670,13 +2023,58 @@
         <w:rPr>
           <w:i/>
         </w:rPr>
-        <w:t xml:space="preserve">post-hoc</w:t>
-      </w:r>
-      <w:r>
-        <w:t xml:space="preserve"> </w:t>
-      </w:r>
-      <w:r>
-        <w:t xml:space="preserve">uncertainty to detected MHWs. We’ll use Table 2, the focus MHW uncertainty rates, as an example. The first six rows of this table show the rate of uncertainty introduced into results for a focus MHW for each year less or more than 30 years. The</w:t>
+        <w:t xml:space="preserve">post hoc</w:t>
+      </w:r>
+      <w:r>
+        <w:t xml:space="preserve"> </w:t>
+      </w:r>
+      <w:r>
+        <w:t xml:space="preserve">to MHWs detected in shorter time series to provide the uncertainly range within which the results are comparable to those from an optimal time series.</w:t>
+      </w:r>
+    </w:p>
+    <w:p>
+      <w:pPr>
+        <w:pStyle w:val="BodyText"/>
+      </w:pPr>
+      <w:r>
+        <w:t xml:space="preserve">An unexpected result was that increasing the base period used for climatology creation to longer than 30 years reduced the probability that the outputs would be comparable by as much as shortening the base period did. This means that the common (often unspoken) assumption that using 30 years of data is the same as using &gt; 30 years of data for a base period is incorrect. In other words, a 30 year time series is often thought of as the minimum length needed to constrain the climatology but we have shown here that using a climatology period greater than 30 years may create outputs as different as using fewer than 30 years. This is due to the decadal and multi-decadal variability in an environmental time series. In time series with less decadal to multi-decadal variability there will be no appreciable difference between results calculated with a 30 year base period versus the 30+ years. In a time series with large decadal to multi-decadal variability, a base period of 30 years is not long enough to remove this variability. It is therefore important to stress the adherence to the WMO standards for climatology periods as closely as possible to ensure results are comparable to other studies</w:t>
+      </w:r>
+      <w:r>
+        <w:t xml:space="preserve"> </w:t>
+      </w:r>
+      <w:r>
+        <w:t xml:space="preserve">(Hobday et al., 2018)</w:t>
+      </w:r>
+      <w:r>
+        <w:t xml:space="preserve">. Increased smoothing of the climatologies derived from shortened time series was not an effective fix so it is recommend that the default climatology method in</w:t>
+      </w:r>
+      <w:r>
+        <w:t xml:space="preserve"> </w:t>
+      </w:r>
+      <w:r>
+        <w:t xml:space="preserve">Hobday et al. (2016)</w:t>
+      </w:r>
+      <w:r>
+        <w:t xml:space="preserve"> </w:t>
+      </w:r>
+      <w:r>
+        <w:t xml:space="preserve">also be followed to maximise comparability between studies.</w:t>
+      </w:r>
+    </w:p>
+    <w:p>
+      <w:pPr>
+        <w:pStyle w:val="BodyText"/>
+      </w:pPr>
+      <w:r>
+        <w:t xml:space="preserve">The MHW algorithm proved to be resilient to missing data. Time series missing up to 25% of their data resulted in a count of MHWs comparable to using a 10 year time series and the rate of increase in uncertainty can be modelled with some accuracy. Time series missing more than 25% were affected too much and too unpredictably for the results to be reliable, while focal MHWs were sometimes not detected with 26% or more missing data. Fortunately, the effect that missing data has on the duration of average MHWs in a time series is predictable and can be corrected (Table 1). A simple correction for missing data in a time series is to linearly interpolate over the gaps - for more than 50% missing data, the results will have less uncertainty in them than using a 10 year time series. This advice assumes that missing data is distributed through the time series, if the period of time during a MHW is missing large sections of data, interpolation will not be effective.</w:t>
+      </w:r>
+    </w:p>
+    <w:p>
+      <w:pPr>
+        <w:pStyle w:val="BodyText"/>
+      </w:pPr>
+      <w:r>
+        <w:t xml:space="preserve">The long-term temperature trends in times series have the largest potential effect on the MHWs detected. These effects are the most predictable of the three issues examined but also introduce the largest ranges of uncertainty. The increase in duration from added long-term trends led to temperatures in the time series usually increasing</w:t>
       </w:r>
       <w:r>
         <w:t xml:space="preserve"> </w:t>
@@ -1685,7 +2083,7 @@
         <w:t xml:space="preserve">‘</w:t>
       </w:r>
       <w:r>
-        <w:t xml:space="preserve">range</w:t>
+        <w:t xml:space="preserve">faster</w:t>
       </w:r>
       <w:r>
         <w:t xml:space="preserve">’</w:t>
@@ -1694,392 +2092,25 @@
         <w:t xml:space="preserve"> </w:t>
       </w:r>
       <w:r>
-        <w:t xml:space="preserve">column in both tables indicates which direction from the 30 year control the slope in uncertainty is moving. The focus MHW detected in a 10 year time series will have a median (50th quantile) difference in maximum intensity of -3% from that same MHW in a 30 year time series (Table 2, row 5, column</w:t>
-      </w:r>
-      <w:r>
-        <w:t xml:space="preserve"> </w:t>
-      </w:r>
-      <w:r>
-        <w:t xml:space="preserve">‘</w:t>
-      </w:r>
-      <w:r>
-        <w:t xml:space="preserve">q50</w:t>
-      </w:r>
-      <w:r>
-        <w:t xml:space="preserve">’</w:t>
-      </w:r>
-      <w:r>
-        <w:t xml:space="preserve">, value = -0.15%/year shorter than 30). This may be known by taking the value found in the corresponding cell of the table and multiplying it by the number of years shorter (or longer) than the 30 year optimal length that one’s time series is. Unfortunately it is unlikely that one’s results will match the median difference seen in the sub-sample of global results. It is more likely that the detected MHW will fall somewhere within the 50% CI (Table 1 and 2, column</w:t>
-      </w:r>
-      <w:r>
-        <w:t xml:space="preserve"> </w:t>
-      </w:r>
-      <w:r>
-        <w:t xml:space="preserve">‘</w:t>
-      </w:r>
-      <w:r>
-        <w:t xml:space="preserve">q25</w:t>
-      </w:r>
-      <w:r>
-        <w:t xml:space="preserve">’</w:t>
-      </w:r>
-      <w:r>
-        <w:t xml:space="preserve"> </w:t>
-      </w:r>
-      <w:r>
-        <w:t xml:space="preserve">to</w:t>
-      </w:r>
-      <w:r>
-        <w:t xml:space="preserve"> </w:t>
-      </w:r>
-      <w:r>
-        <w:t xml:space="preserve">‘</w:t>
-      </w:r>
-      <w:r>
-        <w:t xml:space="preserve">q75</w:t>
-      </w:r>
-      <w:r>
-        <w:t xml:space="preserve">’</w:t>
-      </w:r>
-      <w:r>
-        <w:t xml:space="preserve">), or the 90% CI (Table 1 and 2, column</w:t>
-      </w:r>
-      <w:r>
-        <w:t xml:space="preserve"> </w:t>
-      </w:r>
-      <w:r>
-        <w:t xml:space="preserve">‘</w:t>
-      </w:r>
-      <w:r>
-        <w:t xml:space="preserve">q05</w:t>
-      </w:r>
-      <w:r>
-        <w:t xml:space="preserve">’</w:t>
-      </w:r>
-      <w:r>
-        <w:t xml:space="preserve"> </w:t>
-      </w:r>
-      <w:r>
-        <w:t xml:space="preserve">to</w:t>
-      </w:r>
-      <w:r>
-        <w:t xml:space="preserve"> </w:t>
-      </w:r>
-      <w:r>
-        <w:t xml:space="preserve">‘</w:t>
-      </w:r>
-      <w:r>
-        <w:t xml:space="preserve">q95</w:t>
-      </w:r>
-      <w:r>
-        <w:t xml:space="preserve">’</w:t>
-      </w:r>
-      <w:r>
-        <w:t xml:space="preserve">) range. To determine these ranges in uncertainty one takes the slope found in the respective columns and multiplies them by the number of years one’s time series is shorter or longer than the 30 year control. This provides the full range of uncertainty within the 50% CI or 90% CI as well as the median change. For example, we may find the the 50% CI in the change in the maximum intensity of a focus MHW in a 10 year time series by multiplying the 25th and 75th quantiles of change. Going back to the 10 year time series example above, this means that the overall range of uncertainty around the median change is: 0.38% x 20 (difference in year) = 7.6%, the change in the 25th quantile is -0.36% x 20 = -7.2%, and the change in the 75th percentile is 0.02% x 20 = 0.4%. The final estimate of the 50 CI around the median change in maximum intensity is therefore: -7.2% – -3.8% – 0.4%. This means that in a 10 year time series one can assume that the focus MHW detected has a 50% chance of having a maximum intensity that is somewhere between -7.2% to 0.4% that the same MHW would be in a 30 year times series.</w:t>
-      </w:r>
-    </w:p>
-    <w:p>
-      <w:pPr>
-        <w:pStyle w:val="Heading2"/>
-      </w:pPr>
-      <w:bookmarkStart w:id="36" w:name="correcting-for-missing-data"/>
-      <w:r>
-        <w:t xml:space="preserve">Correcting for missing data</w:t>
-      </w:r>
-      <w:bookmarkEnd w:id="36"/>
+        <w:t xml:space="preserve">than the 90th percentile threshold. So as the slope of the added trend increases, the length of a given MHW increases. MHWs with a slow onset/decline (e.g. the NWA event) will increase in duration more rapidly, while those with a more rapid onset/decline (e.g. the Mediterranean event) will not appreciably change in duration with a larger long-term trend. A series of MHWs separated by short periods of time may merge into a single larger event (e.g. the WA event). This reduces the overall count of the MHWs detected in a time series while increasing the mean duration of the events detected.</w:t>
+      </w:r>
+    </w:p>
+    <w:p>
+      <w:pPr>
+        <w:pStyle w:val="Heading1"/>
+      </w:pPr>
+      <w:bookmarkStart w:id="39" w:name="conclusions"/>
+      <w:r>
+        <w:t xml:space="preserve">Conclusions</w:t>
+      </w:r>
+      <w:bookmarkEnd w:id="39"/>
     </w:p>
     <w:p>
       <w:pPr>
         <w:pStyle w:val="FirstParagraph"/>
       </w:pPr>
       <w:r>
-        <w:t xml:space="preserve">Linear interpolation was proposed as an</w:t>
-      </w:r>
-      <w:r>
-        <w:t xml:space="preserve"> </w:t>
-      </w:r>
-      <w:r>
-        <w:rPr>
-          <w:i/>
-        </w:rPr>
-        <w:t xml:space="preserve">a priori</w:t>
-      </w:r>
-      <w:r>
-        <w:t xml:space="preserve"> </w:t>
-      </w:r>
-      <w:r>
-        <w:t xml:space="preserve">fix to address the issue of missing data and was surprisingly effective. This fix could hypothetically allow for the use of time series missing more than 50% of their data (Figure 6), assuming that there is not so much missing data that the period of time during a MHW that one may want to study is completely missing. The rates of uncertainty that missing data introduce into detected MHWs may be found in rows 7 – 10 of Tables 1 and 2, but we will focus on the use of the rates of uncertainty for interpolated data here as this is such an effective fix. Note that rows 7 and 8 of both tables show rates of change in count of MHWs for missing data between different ranges of missing data. This is because the change in the count of MHWs due to missing data is not linear. If one cuts the data at roughly 25% this provides the highest R</w:t>
-      </w:r>
-      <w:r>
-        <w:rPr>
-          <w:vertAlign w:val="superscript"/>
-        </w:rPr>
-        <w:t xml:space="preserve">2</w:t>
-      </w:r>
-      <w:r>
-        <w:t xml:space="preserve"> </w:t>
-      </w:r>
-      <w:r>
-        <w:t xml:space="preserve">values for the two slopes (most linear fit).</w:t>
-      </w:r>
-    </w:p>
-    <w:p>
-      <w:pPr>
-        <w:pStyle w:val="BodyText"/>
-      </w:pPr>
-      <w:r>
-        <w:t xml:space="preserve">As an example for the use of linear interpolation over missing data in a time series we will look at how to calculate the 90% CI around the average MHW duration in a time series missing 30% data. The median rate of change in average MHW duration per 1% missing data after linear interpolation is 0.3% (Table 1, row 12, column</w:t>
-      </w:r>
-      <w:r>
-        <w:t xml:space="preserve"> </w:t>
-      </w:r>
-      <w:r>
-        <w:t xml:space="preserve">‘</w:t>
-      </w:r>
-      <w:r>
-        <w:t xml:space="preserve">q50</w:t>
-      </w:r>
-      <w:r>
-        <w:t xml:space="preserve">’</w:t>
-      </w:r>
-      <w:r>
-        <w:t xml:space="preserve">), the rate of change for the 5th quantile is 0.09% (Table 1, row 12, column</w:t>
-      </w:r>
-      <w:r>
-        <w:t xml:space="preserve"> </w:t>
-      </w:r>
-      <w:r>
-        <w:t xml:space="preserve">‘</w:t>
-      </w:r>
-      <w:r>
-        <w:t xml:space="preserve">q05</w:t>
-      </w:r>
-      <w:r>
-        <w:t xml:space="preserve">’</w:t>
-      </w:r>
-      <w:r>
-        <w:t xml:space="preserve">), and for the 95th quantile it is 0.85% (Table 1, row 12, column</w:t>
-      </w:r>
-      <w:r>
-        <w:t xml:space="preserve"> </w:t>
-      </w:r>
-      <w:r>
-        <w:t xml:space="preserve">‘</w:t>
-      </w:r>
-      <w:r>
-        <w:t xml:space="preserve">q95</w:t>
-      </w:r>
-      <w:r>
-        <w:t xml:space="preserve">’</w:t>
-      </w:r>
-      <w:r>
-        <w:t xml:space="preserve">). At 30% linearly interpolated data one may assume a 90% CI around the average MHW duration to be 2.7% – -9.0% – 25.5%. In other words, their is a 90% chance that the average duration of the MHWs detected in a time series with 30% interpolated data are between 2.7% to 25.5% that of the MHWs detected in the same time series without any missing data.</w:t>
-      </w:r>
-    </w:p>
-    <w:p>
-      <w:pPr>
-        <w:pStyle w:val="Heading2"/>
-      </w:pPr>
-      <w:bookmarkStart w:id="37" w:name="correcting-for-long-term-trend"/>
-      <w:r>
-        <w:t xml:space="preserve">Correcting for long-term trend</w:t>
-      </w:r>
-      <w:bookmarkEnd w:id="37"/>
-    </w:p>
-    <w:p>
-      <w:pPr>
-        <w:pStyle w:val="FirstParagraph"/>
-      </w:pPr>
-      <w:r>
-        <w:t xml:space="preserve">There was no</w:t>
-      </w:r>
-      <w:r>
-        <w:t xml:space="preserve"> </w:t>
-      </w:r>
-      <w:r>
-        <w:rPr>
-          <w:i/>
-        </w:rPr>
-        <w:t xml:space="preserve">a-priori</w:t>
-      </w:r>
-      <w:r>
-        <w:t xml:space="preserve"> </w:t>
-      </w:r>
-      <w:r>
-        <w:t xml:space="preserve">fix proposed for the correction of an added-linear trend. Rather, by knowing the trend in a time series</w:t>
-      </w:r>
-      <w:r>
-        <w:t xml:space="preserve"> </w:t>
-      </w:r>
-      <w:r>
-        <w:rPr>
-          <w:i/>
-        </w:rPr>
-        <w:t xml:space="preserve">a-priori</w:t>
-      </w:r>
-      <w:r>
-        <w:t xml:space="preserve"> </w:t>
-      </w:r>
-      <w:r>
-        <w:t xml:space="preserve">we have been able to model the effect that it has on detected MHWs. The effect that long-term trends have on the results are much greater than the tests for time series length or missing data, and the effects are more linear, therefore; we can be more confident in the uncertainty we assign to the detected MHWs. That being said, the ranges of uncertainty introduced by long-term trends are also much greater than for the other two tests. As an example of how long-term trends affect MHW detection we will use a time series with a known linear trend of 0.25°C/dec. The median rate at which a long-term trend in a time series affects the count of average MHWs is 2.69% per 0.01°C/dec (Table 1, row 14, column</w:t>
-      </w:r>
-      <w:r>
-        <w:t xml:space="preserve"> </w:t>
-      </w:r>
-      <w:r>
-        <w:t xml:space="preserve">‘</w:t>
-      </w:r>
-      <w:r>
-        <w:t xml:space="preserve">q50</w:t>
-      </w:r>
-      <w:r>
-        <w:t xml:space="preserve">’</w:t>
-      </w:r>
-      <w:r>
-        <w:t xml:space="preserve">), the 5th quantile is 0.71% (Table 1, row 14, column</w:t>
-      </w:r>
-      <w:r>
-        <w:t xml:space="preserve"> </w:t>
-      </w:r>
-      <w:r>
-        <w:t xml:space="preserve">‘</w:t>
-      </w:r>
-      <w:r>
-        <w:t xml:space="preserve">q05</w:t>
-      </w:r>
-      <w:r>
-        <w:t xml:space="preserve">’</w:t>
-      </w:r>
-      <w:r>
-        <w:t xml:space="preserve">), and the 95th quantile is 7.44% (Table 1, row 14, column</w:t>
-      </w:r>
-      <w:r>
-        <w:t xml:space="preserve"> </w:t>
-      </w:r>
-      <w:r>
-        <w:t xml:space="preserve">‘</w:t>
-      </w:r>
-      <w:r>
-        <w:t xml:space="preserve">q95</w:t>
-      </w:r>
-      <w:r>
-        <w:t xml:space="preserve">’</w:t>
-      </w:r>
-      <w:r>
-        <w:t xml:space="preserve">), therefore; the count of average MHWs detected in a time series with a long-term trend of 0.25°C/dec is likely (90% CI) 17.75% – 67.25% – 186%. This is a very large effect that supports the argument for using a 10 year long or 50% interpolated data time series. There are long-term trends present in most time series being used and these effects on the MHWs therein are almost certainly greater than using short time series with missing data. If one is comfortable detecting MHWs in a time series before detrending it, one should be comfortable with the use of time series shorter than 30 years or missing some data.</w:t>
-      </w:r>
-    </w:p>
-    <w:p>
-      <w:pPr>
-        <w:pStyle w:val="Heading1"/>
-      </w:pPr>
-      <w:bookmarkStart w:id="38" w:name="discussion"/>
-      <w:r>
-        <w:t xml:space="preserve">Discussion</w:t>
-      </w:r>
-      <w:bookmarkEnd w:id="38"/>
-    </w:p>
-    <w:p>
-      <w:pPr>
-        <w:pStyle w:val="FirstParagraph"/>
-      </w:pPr>
-      <w:r>
-        <w:t xml:space="preserve">An investigation into the effects of sub-optimal data on MHW detection revealed that there are no clear statistical thresholds at which the outputs of the MHW algorithm become different than those from optimal data. The ranges/rates of uncertainty that sub-optimal data introduce into MHW results was able to be determined and it is up to the user to decide for themselves what an acceptable level of uncertainty may be. We discuss here what these uncertainties may mean for MHW research.</w:t>
-      </w:r>
-    </w:p>
-    <w:p>
-      <w:pPr>
-        <w:pStyle w:val="BodyText"/>
-      </w:pPr>
-      <w:r>
-        <w:t xml:space="preserve">The MHW results from time series with 10 years of data are not appreciably different from the MHWs detected with 30 years of data. The rates at which the count, duration and maximum intensity of MHW change from year-to-year within a single time series may vary wildly, but a global sampling showed that the increasing range in the uncertainty of the results one may expect are roughly linear. The rates seen in Table 1 may therefore be applied</w:t>
-      </w:r>
-      <w:r>
-        <w:t xml:space="preserve"> </w:t>
-      </w:r>
-      <w:r>
-        <w:rPr>
-          <w:i/>
-        </w:rPr>
-        <w:t xml:space="preserve">post_hoc</w:t>
-      </w:r>
-      <w:r>
-        <w:t xml:space="preserve"> </w:t>
-      </w:r>
-      <w:r>
-        <w:t xml:space="preserve">to MHWs detected in shorter time series to provide the uncertainly range within which the results are comparable to those from an optimal time series.</w:t>
-      </w:r>
-    </w:p>
-    <w:p>
-      <w:pPr>
-        <w:pStyle w:val="BodyText"/>
-      </w:pPr>
-      <w:r>
-        <w:t xml:space="preserve">An unexpected result was that increasing the base period used for climatology creation to longer than 30 years reduced the probability that the outputs would be comparable by as much as shortening the base period did. This means that the common (often unspoken) assumption that using 30 years of data is the same as using &gt; 30 years of data for a base period is incorrect. In other words, a 30 year time series is often thought of as the minimum length needed to constrain the climatology but we have shown here that using a climatology period greater than 30 years may create outputs as different as using fewer than 30 years. This is due to the decadal and multi-decadal variability in an environmental time series. In time series with less interannual variability there will be no appreciable difference between results calculated with a 30 year base period versus the 30+ years. In a time series with large interannual variability, such as the Western Australia reference time series, a base period of 30 years is not yet enough to completely average out the variability. It is therefore important to stress the adherence to the WMO standards for climatology periods as closely as possible, should one want one’s results to be comparable to other studies. Increased smoothing of the climatologies derived from shortened time series was not an effective fix so it is recommend that the default climatology creation methodology in</w:t>
-      </w:r>
-      <w:r>
-        <w:t xml:space="preserve"> </w:t>
-      </w:r>
-      <w:r>
-        <w:t xml:space="preserve">Hobday et al. (2016)</w:t>
-      </w:r>
-      <w:r>
-        <w:t xml:space="preserve"> </w:t>
-      </w:r>
-      <w:r>
-        <w:t xml:space="preserve">be adhered to if one’s results are meant to be comparable to the growing body of literature that uses this methodology.</w:t>
-      </w:r>
-    </w:p>
-    <w:p>
-      <w:pPr>
-        <w:pStyle w:val="BodyText"/>
-      </w:pPr>
-      <w:r>
-        <w:t xml:space="preserve">The MHW algorithm proved to be resilient to missing data. Time series missing as much as 25% of their data may be used if necessary as the effect this may have on the count of MHWs is comparable to using a 10 year time series and the rate of increase in uncertainty can be modelled with some accuracy. Over 25% missing data and the count of average MHWs in a time series is affected too much and too unpredictably for the results to be reliable, while the focus MHWs may begin to disappear at 26% or more missing data. That being said, the effect that missing data has on the duration of average MHWs in a time series is very predictable and can be corrected for rather easily as seen in Table 1. We showed here that a simple correction for missing data in a time series is to linearly interpolate over the gaps. Hypothetically this may be done for more than 50% missing data and the results will have less uncertainty in them than using a 10 year time series would. Should one choose to use linear interpolation to fill gaps in a time series missing more than 25% missing data one must be very cautious that the period of time one is interested in is not being heavily interpolated.</w:t>
-      </w:r>
-    </w:p>
-    <w:p>
-      <w:pPr>
-        <w:pStyle w:val="BodyText"/>
-      </w:pPr>
-      <w:r>
-        <w:t xml:space="preserve">The long-term trends in times series have the largest potential effect on the MHWs detected. These effects are the most predictable of the three tests but also introduce the largest ranges of uncertainty. A concept to consider with the increase in duration from added long-term trends is that the temperatures in the time series usually increase</w:t>
-      </w:r>
-      <w:r>
-        <w:t xml:space="preserve"> </w:t>
-      </w:r>
-      <w:r>
-        <w:t xml:space="preserve">“</w:t>
-      </w:r>
-      <w:r>
-        <w:t xml:space="preserve">faster</w:t>
-      </w:r>
-      <w:r>
-        <w:t xml:space="preserve">”</w:t>
-      </w:r>
-      <w:r>
-        <w:t xml:space="preserve"> </w:t>
-      </w:r>
-      <w:r>
-        <w:t xml:space="preserve">than the 90th percentile threshold. So as the slope of the added trend increases, a given MHW effectively spreads outwards. If the rate of onset/decline for the MHW was more gradual (e.g. the NWA event) it will increase in duration more rapidly. If the rate of onset/decline was more rapid (e.g. the Med event), then the duration of the MHW won’t change much with a larger long-term trend. If MHWs have close neighbours then as they spread outward they may encounter one another and merge into a single much larger event, as the NWA event is prone to do. This reduces the overall count of the MHWs detected in a time series while increasing the mean duration of the events detected.</w:t>
-      </w:r>
-    </w:p>
-    <w:p>
-      <w:pPr>
-        <w:pStyle w:val="Heading1"/>
-      </w:pPr>
-      <w:bookmarkStart w:id="39" w:name="conclusions"/>
-      <w:r>
-        <w:t xml:space="preserve">Conclusions</w:t>
-      </w:r>
-      <w:bookmarkEnd w:id="39"/>
-    </w:p>
-    <w:p>
-      <w:pPr>
-        <w:pStyle w:val="FirstParagraph"/>
-      </w:pPr>
-      <w:r>
-        <w:t xml:space="preserve">The acceptable sub-optimal data limits, the amount of uncertainty they introduce into the results, and their proposed corrections are as follows:</w:t>
+        <w:t xml:space="preserve">The acceptable sub-optimal data limits, their proposed corrections, and the amount of uncertainty they introduce into the results are as follows:</w:t>
       </w:r>
     </w:p>
     <w:p>
@@ -2118,7 +2149,22 @@
         </w:numPr>
       </w:pPr>
       <w:r>
-        <w:t xml:space="preserve">The shortening of a time series introduced the largest uncertainty into the duration of average and focus MHW:</w:t>
+        <w:t xml:space="preserve">Smoothing the climatology before detecting MHWs does not improve the results and should not be done</w:t>
+      </w:r>
+      <w:r>
+        <w:br w:type="textWrapping"/>
+      </w:r>
+    </w:p>
+    <w:p>
+      <w:pPr>
+        <w:pStyle w:val="Compact"/>
+        <w:numPr>
+          <w:numId w:val="1004"/>
+          <w:ilvl w:val="0"/>
+        </w:numPr>
+      </w:pPr>
+      <w:r>
+        <w:t xml:space="preserve">The largest uncertainty that shorter time series introduce into average or focal MHWs is duration:</w:t>
       </w:r>
     </w:p>
     <w:p>
@@ -2142,22 +2188,7 @@
         </w:numPr>
       </w:pPr>
       <w:r>
-        <w:t xml:space="preserve">Focus MHW duration changes by -2.16 – 1.05%/year shorter than 30 (90% CI)</w:t>
-      </w:r>
-    </w:p>
-    <w:p>
-      <w:pPr>
-        <w:pStyle w:val="Compact"/>
-        <w:numPr>
-          <w:numId w:val="1004"/>
-          <w:ilvl w:val="0"/>
-        </w:numPr>
-      </w:pPr>
-      <w:r>
-        <w:t xml:space="preserve">Smoothing the climatology before detecting MHWs does not improve the results and should not be done</w:t>
-      </w:r>
-      <w:r>
-        <w:br w:type="textWrapping"/>
+        <w:t xml:space="preserve">Focal MHW duration changes by -2.16 – 1.05%/year shorter than 30 (90% CI)</w:t>
       </w:r>
     </w:p>
     <w:p>
@@ -2181,7 +2212,7 @@
         </w:numPr>
       </w:pPr>
       <w:r>
-        <w:t xml:space="preserve">The effect of missing data up to 25% on MHW results was comparable to the effect of a 10 year time series</w:t>
+        <w:t xml:space="preserve">The effect of missing data up to 25% on MHW results is comparable to the effect of a 10 year time series</w:t>
       </w:r>
     </w:p>
     <w:p>
@@ -2193,7 +2224,7 @@
         </w:numPr>
       </w:pPr>
       <w:r>
-        <w:t xml:space="preserve">Focus MHWs may begin to disappear from time series missing 26% or more data</w:t>
+        <w:t xml:space="preserve">Focal MHWs may begin to disappear from time series missing 26% or more data</w:t>
       </w:r>
     </w:p>
     <w:p>
@@ -2212,12 +2243,36 @@
       <w:pPr>
         <w:pStyle w:val="Compact"/>
         <w:numPr>
-          <w:numId w:val="1008"/>
+          <w:numId w:val="1007"/>
           <w:ilvl w:val="0"/>
         </w:numPr>
       </w:pPr>
       <w:r>
-        <w:t xml:space="preserve">Long-term trends</w:t>
+        <w:t xml:space="preserve">The largest uncertainty that linearly interpolated missing data introduce into MHW results is duration:</w:t>
+      </w:r>
+    </w:p>
+    <w:p>
+      <w:pPr>
+        <w:pStyle w:val="Compact"/>
+        <w:numPr>
+          <w:numId w:val="1008"/>
+          <w:ilvl w:val="1"/>
+        </w:numPr>
+      </w:pPr>
+      <w:r>
+        <w:t xml:space="preserve">Average MHW duration changes by 0.09 – 0.85% per % interpolated (90% CI)</w:t>
+      </w:r>
+    </w:p>
+    <w:p>
+      <w:pPr>
+        <w:pStyle w:val="Compact"/>
+        <w:numPr>
+          <w:numId w:val="1008"/>
+          <w:ilvl w:val="1"/>
+        </w:numPr>
+      </w:pPr>
+      <w:r>
+        <w:t xml:space="preserve">Focal MHW duration changes by -0.12 – 1.26% per % interpolated (90% CI)</w:t>
       </w:r>
     </w:p>
     <w:p>
@@ -2229,7 +2284,67 @@
         </w:numPr>
       </w:pPr>
       <w:r>
-        <w:t xml:space="preserve">Long-term trends had a greater effect on MHWs than the other two sub-optimal tests and had a greater range of uncertainty around those effects</w:t>
+        <w:t xml:space="preserve">Long-term trends</w:t>
+      </w:r>
+    </w:p>
+    <w:p>
+      <w:pPr>
+        <w:pStyle w:val="Compact"/>
+        <w:numPr>
+          <w:numId w:val="1010"/>
+          <w:ilvl w:val="0"/>
+        </w:numPr>
+      </w:pPr>
+      <w:r>
+        <w:t xml:space="preserve">Long-term trends had the greatest effect on MHWs of the three sub-optimal tests and had the greatest range of uncertainty around those effects</w:t>
+      </w:r>
+    </w:p>
+    <w:p>
+      <w:pPr>
+        <w:pStyle w:val="Compact"/>
+        <w:numPr>
+          <w:numId w:val="1010"/>
+          <w:ilvl w:val="0"/>
+        </w:numPr>
+      </w:pPr>
+      <w:r>
+        <w:t xml:space="preserve">Long-term trends in excess of those tested in this paper occur naturally and are rarely controlled for so no limit is proposed here</w:t>
+      </w:r>
+    </w:p>
+    <w:p>
+      <w:pPr>
+        <w:pStyle w:val="Compact"/>
+        <w:numPr>
+          <w:numId w:val="1010"/>
+          <w:ilvl w:val="0"/>
+        </w:numPr>
+      </w:pPr>
+      <w:r>
+        <w:t xml:space="preserve">The duration of MHWs is what is affected most by a long term trend in the data:</w:t>
+      </w:r>
+    </w:p>
+    <w:p>
+      <w:pPr>
+        <w:pStyle w:val="Compact"/>
+        <w:numPr>
+          <w:numId w:val="1011"/>
+          <w:ilvl w:val="1"/>
+        </w:numPr>
+      </w:pPr>
+      <w:r>
+        <w:t xml:space="preserve">Average MHW duration changes by 1.66 – 11.47% per 0.01°C/decade (90% CI)</w:t>
+      </w:r>
+    </w:p>
+    <w:p>
+      <w:pPr>
+        <w:pStyle w:val="Compact"/>
+        <w:numPr>
+          <w:numId w:val="1011"/>
+          <w:ilvl w:val="1"/>
+        </w:numPr>
+      </w:pPr>
+      <w:r>
+        <w:t xml:space="preserve">Focal MHW duration changes by 0.00 – 5.66% per % interpolated (90% CI)</w:t>
       </w:r>
     </w:p>
     <w:p>
@@ -2237,7 +2352,7 @@
         <w:pStyle w:val="FirstParagraph"/>
       </w:pPr>
       <w:r>
-        <w:t xml:space="preserve">In this manuscript we demonstrated why researchers must not shy away from the use of sub-optimal time series when the situation calls for it, such as coastal research or sub-surface analyses. Time series length may have an unpredictable effect on MHW results, but this may be corrected for within reason, and we have shown that time series lengths as short as 10 years are still useful for MHW research. Any shorter than 10 years however and the relationship between time series length and the effect on MHW metrics becomes too unpredictable to provide any corrections with confidence. Missing data has a larger effect on MHW detection, but is less of a concern as linear interpolation can apparently fix the challenges this creates up to and hypothetically in exceedance of 50% missing data. Lastly, the effect of long-term trends on MHW detection are the largest and most linear but also have the largest uncertainties. The MHW detection algorithm is very robust and we have shown here that one may be confident in the inter-comparability of one’s results when using time series within a generous range of sub-optimal data challenges.</w:t>
+        <w:t xml:space="preserve">Researchers need not avoid using sub-optimal time series, such as might be the best available for coastal research or sub-surface analyses. Time series length may have an unpredictable effect on MHW results, but this may be corrected, and time series lengths as short as 10 years are still useful for MHW research. Missing data has a larger effect on MHW detection, but linear interpolation can compensate for up to 50% missing data. Lastly, the effect of long-term trends on MHW detection are the largest and most linear but also have the largest uncertainties. The MHW detection algorithm is robust and researchers may be confident in the inter-comparability of results when using time series within a generous range of sub-optimal data challenges.</w:t>
       </w:r>
     </w:p>
     <w:p>
@@ -2291,7 +2406,7 @@
         <w:pStyle w:val="FirstParagraph"/>
       </w:pPr>
       <w:r>
-        <w:t xml:space="preserve">This research was supported by National Sciences and Engineering Research Council of Canada Discovery Grant RGPIN-2018-05255.</w:t>
+        <w:t xml:space="preserve">Research funding was provided by the Ocean Frontier Institute, through an award from the Canada First Research Excellence Fund. This research was supported by National Sciences and Engineering Research Council of Canada Discovery Grant RGPIN-2018-05255.</w:t>
       </w:r>
     </w:p>
     <w:p>
@@ -2309,7 +2424,7 @@
         <w:pStyle w:val="FirstParagraph"/>
       </w:pPr>
       <w:r>
-        <w:t xml:space="preserve">The authors currently have no acknowledgements to make.</w:t>
+        <w:t xml:space="preserve">The authors would like to acknowledge the contributions of two anonymous reviewers in the development of this manuscript.</w:t>
       </w:r>
     </w:p>
     <w:p>
@@ -2341,6 +2456,20 @@
         </w:r>
       </w:hyperlink>
       <w:r>
+        <w:t xml:space="preserve">. A detailed outline of the code used in this methodology may be found at</w:t>
+      </w:r>
+      <w:r>
+        <w:t xml:space="preserve"> </w:t>
+      </w:r>
+      <w:hyperlink r:id="rId46">
+        <w:r>
+          <w:rPr>
+            <w:rStyle w:val="Hyperlink"/>
+          </w:rPr>
+          <w:t xml:space="preserve">https://robwschlegel.github.io/MHWdetection/</w:t>
+        </w:r>
+      </w:hyperlink>
+      <w:r>
         <w:t xml:space="preserve">.</w:t>
       </w:r>
     </w:p>
@@ -2348,18 +2477,180 @@
       <w:pPr>
         <w:pStyle w:val="Heading1"/>
       </w:pPr>
-      <w:bookmarkStart w:id="46" w:name="tables"/>
-      <w:r>
-        <w:t xml:space="preserve">Tables</w:t>
-      </w:r>
-      <w:bookmarkEnd w:id="46"/>
+      <w:bookmarkStart w:id="47" w:name="table-legends"/>
+      <w:r>
+        <w:t xml:space="preserve">Table legends</w:t>
+      </w:r>
+      <w:bookmarkEnd w:id="47"/>
     </w:p>
     <w:p>
       <w:pPr>
         <w:pStyle w:val="FirstParagraph"/>
       </w:pPr>
       <w:r>
-        <w:t xml:space="preserve">Table 1: Table 1: The rate of change in uncertainty as time series become increasingly sub-optimal. The columns containing numerical data show the slope (R</w:t>
+        <w:t xml:space="preserve">Table 1: The degree of uncertainty introduced into the average marine heatwave (MHW) results as time series become increasingly sub-optimal. Starting from the left, the</w:t>
+      </w:r>
+      <w:r>
+        <w:t xml:space="preserve"> </w:t>
+      </w:r>
+      <w:r>
+        <w:t xml:space="preserve">‘</w:t>
+      </w:r>
+      <w:r>
+        <w:t xml:space="preserve">Test</w:t>
+      </w:r>
+      <w:r>
+        <w:t xml:space="preserve">’</w:t>
+      </w:r>
+      <w:r>
+        <w:t xml:space="preserve"> </w:t>
+      </w:r>
+      <w:r>
+        <w:t xml:space="preserve">column shows which of the three sub-optimal tests the results are for. The rows labelled</w:t>
+      </w:r>
+      <w:r>
+        <w:t xml:space="preserve"> </w:t>
+      </w:r>
+      <w:r>
+        <w:t xml:space="preserve">‘</w:t>
+      </w:r>
+      <w:r>
+        <w:t xml:space="preserve">interp</w:t>
+      </w:r>
+      <w:r>
+        <w:t xml:space="preserve">’</w:t>
+      </w:r>
+      <w:r>
+        <w:t xml:space="preserve"> </w:t>
+      </w:r>
+      <w:r>
+        <w:t xml:space="preserve">are for the interpolation fix for the missing data tests. The</w:t>
+      </w:r>
+      <w:r>
+        <w:t xml:space="preserve"> </w:t>
+      </w:r>
+      <w:r>
+        <w:t xml:space="preserve">‘</w:t>
+      </w:r>
+      <w:r>
+        <w:t xml:space="preserve">Variable</w:t>
+      </w:r>
+      <w:r>
+        <w:t xml:space="preserve">’</w:t>
+      </w:r>
+      <w:r>
+        <w:t xml:space="preserve"> </w:t>
+      </w:r>
+      <w:r>
+        <w:t xml:space="preserve">column shows the different MHW results that were focussed on in the sub-optimal tests. The</w:t>
+      </w:r>
+      <w:r>
+        <w:t xml:space="preserve"> </w:t>
+      </w:r>
+      <w:r>
+        <w:t xml:space="preserve">‘</w:t>
+      </w:r>
+      <w:r>
+        <w:t xml:space="preserve">Range</w:t>
+      </w:r>
+      <w:r>
+        <w:t xml:space="preserve">’</w:t>
+      </w:r>
+      <w:r>
+        <w:t xml:space="preserve"> </w:t>
+      </w:r>
+      <w:r>
+        <w:t xml:space="preserve">column shows the range of values over which the various uncertainty rates were measured. Note that there are two entries for each variable in the length test. This is done to show the difference in the uncertainty that increasing OR decreasing a time series past the 30 year standard affects the results. Also note that there are two rows for the effect of missing data on the count of MHWs, this is because the response is made more linear, and therefore a better predictor, if broken in half from 0 – 25% and 26 – 50%. The final five columns show the rate of uncertainty as a percentage difference caused by each test on each variable at the five different quantiles used in the boxplot figures:</w:t>
+      </w:r>
+      <w:r>
+        <w:t xml:space="preserve"> </w:t>
+      </w:r>
+      <w:r>
+        <w:t xml:space="preserve">‘</w:t>
+      </w:r>
+      <w:r>
+        <w:t xml:space="preserve">q05</w:t>
+      </w:r>
+      <w:r>
+        <w:t xml:space="preserve">’</w:t>
+      </w:r>
+      <w:r>
+        <w:t xml:space="preserve"> </w:t>
+      </w:r>
+      <w:r>
+        <w:t xml:space="preserve">= the 5th quantile,</w:t>
+      </w:r>
+      <w:r>
+        <w:t xml:space="preserve"> </w:t>
+      </w:r>
+      <w:r>
+        <w:t xml:space="preserve">‘</w:t>
+      </w:r>
+      <w:r>
+        <w:t xml:space="preserve">q25</w:t>
+      </w:r>
+      <w:r>
+        <w:t xml:space="preserve">’</w:t>
+      </w:r>
+      <w:r>
+        <w:t xml:space="preserve"> </w:t>
+      </w:r>
+      <w:r>
+        <w:t xml:space="preserve">= the 25th quantile,</w:t>
+      </w:r>
+      <w:r>
+        <w:t xml:space="preserve"> </w:t>
+      </w:r>
+      <w:r>
+        <w:t xml:space="preserve">‘</w:t>
+      </w:r>
+      <w:r>
+        <w:t xml:space="preserve">q50</w:t>
+      </w:r>
+      <w:r>
+        <w:t xml:space="preserve">’</w:t>
+      </w:r>
+      <w:r>
+        <w:t xml:space="preserve"> </w:t>
+      </w:r>
+      <w:r>
+        <w:t xml:space="preserve">= the 50th quantile,</w:t>
+      </w:r>
+      <w:r>
+        <w:t xml:space="preserve"> </w:t>
+      </w:r>
+      <w:r>
+        <w:t xml:space="preserve">‘</w:t>
+      </w:r>
+      <w:r>
+        <w:t xml:space="preserve">q75</w:t>
+      </w:r>
+      <w:r>
+        <w:t xml:space="preserve">’</w:t>
+      </w:r>
+      <w:r>
+        <w:t xml:space="preserve"> </w:t>
+      </w:r>
+      <w:r>
+        <w:t xml:space="preserve">= the 75th quantile, and</w:t>
+      </w:r>
+      <w:r>
+        <w:t xml:space="preserve"> </w:t>
+      </w:r>
+      <w:r>
+        <w:t xml:space="preserve">‘</w:t>
+      </w:r>
+      <w:r>
+        <w:t xml:space="preserve">q95</w:t>
+      </w:r>
+      <w:r>
+        <w:t xml:space="preserve">’</w:t>
+      </w:r>
+      <w:r>
+        <w:t xml:space="preserve"> </w:t>
+      </w:r>
+      <w:r>
+        <w:t xml:space="preserve">= the 95th quantile. To use these information the slope from a quantile column is multiplied by the number of steps away from an optimal time series the data are. The R</w:t>
       </w:r>
       <w:r>
         <w:rPr>
@@ -2368,79 +2659,10 @@
         <w:t xml:space="preserve">2</w:t>
       </w:r>
       <w:r>
-        <w:t xml:space="preserve">) of uncertainty for each step in the range column as percentages. Starting from the left, the</w:t>
-      </w:r>
-      <w:r>
-        <w:t xml:space="preserve"> </w:t>
-      </w:r>
-      <w:r>
-        <w:t xml:space="preserve">‘</w:t>
-      </w:r>
-      <w:r>
-        <w:t xml:space="preserve">test</w:t>
-      </w:r>
-      <w:r>
-        <w:t xml:space="preserve">’</w:t>
-      </w:r>
-      <w:r>
-        <w:t xml:space="preserve"> </w:t>
-      </w:r>
-      <w:r>
-        <w:t xml:space="preserve">column shows which of the three sub-optimal tests the results are for. The rows labelled</w:t>
-      </w:r>
-      <w:r>
-        <w:t xml:space="preserve"> </w:t>
-      </w:r>
-      <w:r>
-        <w:t xml:space="preserve">‘</w:t>
-      </w:r>
-      <w:r>
-        <w:t xml:space="preserve">interp</w:t>
-      </w:r>
-      <w:r>
-        <w:t xml:space="preserve">’</w:t>
-      </w:r>
-      <w:r>
-        <w:t xml:space="preserve"> </w:t>
-      </w:r>
-      <w:r>
-        <w:t xml:space="preserve">are for the interpolation fix for the missing data tests. The</w:t>
-      </w:r>
-      <w:r>
-        <w:t xml:space="preserve"> </w:t>
-      </w:r>
-      <w:r>
-        <w:t xml:space="preserve">‘</w:t>
-      </w:r>
-      <w:r>
-        <w:t xml:space="preserve">var</w:t>
-      </w:r>
-      <w:r>
-        <w:t xml:space="preserve">’</w:t>
-      </w:r>
-      <w:r>
-        <w:t xml:space="preserve"> </w:t>
-      </w:r>
-      <w:r>
-        <w:t xml:space="preserve">column shows the MHW metric that was focussed on in the sub-optimal tests and are seen the other figures in this paper. The</w:t>
-      </w:r>
-      <w:r>
-        <w:t xml:space="preserve"> </w:t>
-      </w:r>
-      <w:r>
-        <w:t xml:space="preserve">‘</w:t>
-      </w:r>
-      <w:r>
-        <w:t xml:space="preserve">range</w:t>
-      </w:r>
-      <w:r>
-        <w:t xml:space="preserve">’</w:t>
-      </w:r>
-      <w:r>
-        <w:t xml:space="preserve"> </w:t>
-      </w:r>
-      <w:r>
-        <w:t xml:space="preserve">column shows the range of values over which the various uncertainty rates were measured. Note that their are two entries for each variable in the length test. This is done to show the difference in the uncertainty that increasing OR decreasing a time series past the 30 year standard affects the results. The final five columns show the rate of uncertainty in each variable at the five different quantile steps used in the boxplot figures in this paper.</w:t>
+        <w:t xml:space="preserve"> </w:t>
+      </w:r>
+      <w:r>
+        <w:t xml:space="preserve">value (coefficient of determination) of the slope in each cell is given in parentheses.</w:t>
       </w:r>
     </w:p>
     <w:p>
@@ -2448,25 +2670,25 @@
         <w:pStyle w:val="BodyText"/>
       </w:pPr>
       <w:r>
-        <w:t xml:space="preserve">Table 2: The rate of change in uncertainty in the measurements of the focus marine heatwave as a time series become increasingly sub-optimal. All elements of this table are the same as Table 1.</w:t>
+        <w:t xml:space="preserve">Table 2: The degree of uncertainty introduced into the focal marine heatwave (MHW) results as time series become increasingly sub-optimal All elements of this table are the same as Table 1 and are used the same in the calculation of uncertainties introduced into MHW results from sub-optimal data.</w:t>
       </w:r>
     </w:p>
     <w:p>
       <w:pPr>
         <w:pStyle w:val="Heading1"/>
       </w:pPr>
-      <w:bookmarkStart w:id="47" w:name="figure-legends"/>
+      <w:bookmarkStart w:id="48" w:name="figure-legends"/>
       <w:r>
         <w:t xml:space="preserve">Figure legends</w:t>
       </w:r>
-      <w:bookmarkEnd w:id="47"/>
+      <w:bookmarkEnd w:id="48"/>
     </w:p>
     <w:p>
       <w:pPr>
         <w:pStyle w:val="FirstParagraph"/>
       </w:pPr>
       <w:r>
-        <w:t xml:space="preserve">Figure 1: The focus marine heatwaves (MHWs) shown in red for the three reference time series A) Western Australia (WA), B) Northwest Atlantic (NWA), and C) Mediterranean (Med). Other MHWs shown in salmon. Each panel is centred around the peak date of the focus MHW, which is highlighted by a dark green vertical segment. The beginning and end of each event are demarcated with light green vertical segments. The seasonal mean climatology for each time series is shown as a light blue line, while the threshold climatology is shown with a dark blue line. The observed temperatures are shown as a black line.</w:t>
+        <w:t xml:space="preserve">Figure 1: The focal marine heatwaves (MHWs) shown in red for the three reference time series A) Western Australia (WA), B) Northwest Atlantic (NWA), and C) Mediterranean (Med). Other MHWs shown in salmon. Each panel is centred around the peak date of the focal MHW, which is highlighted by a dark green vertical segment. The beginning and end of each MHW are demarcated with light green vertical segments. The seasonal mean climatology for each time series is shown as a light blue line, while the threshold climatology is shown with a dark blue line. The observed temperatures are shown as a black line.</w:t>
       </w:r>
     </w:p>
     <w:p>
@@ -2474,7 +2696,7 @@
         <w:pStyle w:val="BodyText"/>
       </w:pPr>
       <w:r>
-        <w:t xml:space="preserve">Figure 2: The effects of sub-optimal data on the average MHWs detected in 1000 randomly selected time series (pixels) from the OISST dataset. The columns show the results for each of the three sub-optimal tests: time series length (10 – 37 years), missing data (0 – 50%), and added long-term trends (0.00 – 0.30°C/dec). The rows show the results from the MHW detection output: the percent change in the count of MHWs, the percent change in the sum of the MHW days, and the percent change in the mean of the maximum intensities of the MHWs. The light grey vertical bars show the 5th and 95th quantiles of the values at each step along the x-axis. The dark grey boxplots within the light grey bars show the 25th, 50th, and 75th quantiles of the values at each step. The dashed black line highlights 0 on the y-axis, which denotes the where there has been no change from the control time series. The coloured lines show the effect of the sub-optimal tests on the three reference time series seen in Figure 1. Note that the y-axes differ between rows of panels.</w:t>
+        <w:t xml:space="preserve">Figure 2: The effects of sub-optimal data on the average MHWs detected in 1000 randomly selected time series (pixels) from the OISST dataset. The columns show the results for each of the three sub-optimal tests: time series length (10 – 37 years), missing data (0 – 50%), and added long-term trends (0.00 – 0.30°C/decade). The rows show the results from the MHW detection output: the percent change in the count of MHWs, the percent change in the sum of the MHW days, and the percent change in the mean of the maximum intensities of the MHWs. The light grey vertical bars show the 5th and 95th quantiles of the values at each step along the x-axis. The dark grey boxplots within the light grey bars show the 25th, 50th, and 75th quantiles of the values at each step. The dashed black line highlights 0 on the y-axis, which denotes where there has been no change from the control time series. The coloured lines show the effect of the sub-optimal tests on the three reference time series shown in Figure 1. Note that the x-axes differ between columns, and the y-axes differ between rows.</w:t>
       </w:r>
     </w:p>
     <w:p>
@@ -2482,7 +2704,7 @@
         <w:pStyle w:val="BodyText"/>
       </w:pPr>
       <w:r>
-        <w:t xml:space="preserve">Figure 3: The effects of sub-optimal data on the focus MHWs detected in 1000 randomly selected time series (pixels) from the OISST dataset. The columns and rows of this figure are laid out the same as Figure 2. The top row of panels,</w:t>
+        <w:t xml:space="preserve">Figure 3: The effects of sub-optimal data on the focal MHWs detected in 1000 randomly selected time series (pixels) from the OISST dataset. The columns and rows of this figure are laid out the same as Figure 2. The top row of panels,</w:t>
       </w:r>
       <w:r>
         <w:t xml:space="preserve"> </w:t>
@@ -2497,7 +2719,7 @@
         <w:t xml:space="preserve">”</w:t>
       </w:r>
       <w:r>
-        <w:t xml:space="preserve">, shows the difference in the count of MHWs during the duration of the focus event from the control time series. A value of -100% means that no events were detected, and a value of 0 means that no additional MHWs were detected in addition to the focus MHW. Theoretically this value should remain at 0, when it increases that means that the focus event is being broken up into multiple smaller events. The bottom two rows of panels show percentage changes in the duration of the focus MHW and its maximum intensity. A value 0f -100% means that no MHW was detected. The 0 line on the y-axis is highlighted with a dashed black line and the effect of the sub-optimal tests on the three reference time series are shown in colour.</w:t>
+        <w:t xml:space="preserve">, shows the difference in the count of MHWs during the duration of the focal event from the control time series. A value of -100% means that no events were detected, and a value of 0 means that no additional MHWs were detected in addition to the focal MHW. Theoretically this value should remain at 0, when it increases that means that the focal MHW is being broken up into multiple smaller events. The bottom two rows of panels show percentage changes in the duration of the focal MHW and its maximum intensity. A value 0f -100% means that no MHW was detected. The 0 line on the y-axis is highlighted with a dashed black line and the effect of the sub-optimal tests on the three reference time series are shown in colour.</w:t>
       </w:r>
     </w:p>
     <w:p>
@@ -2505,7 +2727,7 @@
         <w:pStyle w:val="BodyText"/>
       </w:pPr>
       <w:r>
-        <w:t xml:space="preserve">Figure 4: Global map showing changes in MHW detection as the time series at each pixel is shortened from 30 to 10 years. The left column shows the effect of time series length on the average MHWs detected, while the right column shows the effect on the focus MHW. Panels A and D show the change in count of MHWs as the time series are shortened, panels B and E show the change in the duration (days) of the detected MHW(s), and panels C and F show the change in the maximum intensities (°C). The labels on the colour bars at the bottom of each panel show what the values are at the 5th, 25th, 50th, 75th, and 95th quantiles of the data shown in the coloured pixels. Any values smaller/larger than the 5th/95th quantile were rounded to prevent the very long tails of the distribution from interfering with the visualisation of the results.</w:t>
+        <w:t xml:space="preserve">Figure 4: Global map showing changes in MHW detection as the time series at each pixel is shortened from 30 to 10 years. The left column shows the effect of time series length on the average MHWs detected, while the right column shows the effect on the focal MHW. Panels A and D show the change in the count of MHWs as the time series are shortened, panels B and E show the change in the duration (days) of the detected MHW(s), and panels C and F show the change in the maximum intensity (°C). The labels on the colour bars at the bottom of each panel show what the global values are at the 5th, 25th, 50th, 75th, and 95th quantiles. Any values smaller/larger than the 5th/95th quantile were rounded to prevent the very long tails of the distribution from interfering with the visualisation of the results.</w:t>
       </w:r>
     </w:p>
     <w:p>
@@ -2513,7 +2735,7 @@
         <w:pStyle w:val="BodyText"/>
       </w:pPr>
       <w:r>
-        <w:t xml:space="preserve">Figure 5: The effect of changing the window half widths used for seasonal and threshold climatology creation on average MHW detection. The left column (A, B, C) is reproduced from Figure 2 (A, B, C) and included here for ease of comparison to the effects of the three different window half widths tested: 10, 20, and 30 days. The default window half width, that used in the left column, is 5 days. All other elements are the same as Figures 2 and 3.</w:t>
+        <w:t xml:space="preserve">Figure 5: The effect of changing the window half-widths used for seasonal and threshold climatology creation on average MHW detection. The left column (A, B, C) is reproduced from Figure 2 (A, B, C) and included here for ease of comparison to the effects of the three different window half-widths tested: 10, 20, and 30 days. The default window half-width of 5 days is used in the left column. All other elements are the same as Figures 2 and 3.</w:t>
       </w:r>
     </w:p>
     <w:p>
@@ -2521,61 +2743,21 @@
         <w:pStyle w:val="BodyText"/>
       </w:pPr>
       <w:r>
-        <w:t xml:space="preserve">Figure 6: The effect of linear interpolation on the MHW results from time series with missing data. The left column (A, B, C) and right-centre column (H, I ,J) are reproduced from Figure 2 (D, E, F) and Figure 3 (D, E, F) respectively. They are included here for convenience of comparison against the other two columns that show the results from linearly interpolating missing data in 1000 randomly selected time series (pixels) from the OISST dataset before running the MHW algorithm. Note that the y-axes of the left two columns are not the same as the right two columns. A value of -100% along the y-axis means no MHWs were detected. All other elements are the same as Figures 2, 3, and 5.</w:t>
-      </w:r>
-    </w:p>
-    <w:p>
-      <w:pPr>
-        <w:pStyle w:val="BodyText"/>
-      </w:pPr>
-      <w:r>
-        <w:t xml:space="preserve">Figure S1: The effect of the sub-optimal tests on the seasonal mean and threshold climatologies. These panels show the same information as Figure 2 except that the variables shown are the thresholds from the MHW detection output.</w:t>
-      </w:r>
-    </w:p>
-    <w:p>
-      <w:pPr>
-        <w:pStyle w:val="BodyText"/>
-      </w:pPr>
-      <w:r>
-        <w:t xml:space="preserve">Figure S2: The effect of different 30 year climatology base periods on MHW results. The elements of this figure are the same as Figure 2.</w:t>
-      </w:r>
-    </w:p>
-    <w:p>
-      <w:pPr>
-        <w:pStyle w:val="BodyText"/>
-      </w:pPr>
-      <w:r>
-        <w:t xml:space="preserve">Figure S3: The same global map as Figure 4, but with rates of change shown due to increasing missing data from 0 – 50%.</w:t>
-      </w:r>
-    </w:p>
-    <w:p>
-      <w:pPr>
-        <w:pStyle w:val="BodyText"/>
-      </w:pPr>
-      <w:r>
-        <w:t xml:space="preserve">Figure S4: The same global map as Figure 4, but with rates of change shown due to increasing long-term trends from 0.00 – 0.30°C/dec.</w:t>
-      </w:r>
-    </w:p>
-    <w:p>
-      <w:pPr>
-        <w:pStyle w:val="BodyText"/>
-      </w:pPr>
-      <w:r>
-        <w:t xml:space="preserve">Figure S5: The effect of increasing window half width on the focus MHWs. This figures contains the same information as Figure 5 but shows the focus MHW results rather than the average MHW results.</w:t>
+        <w:t xml:space="preserve">Figure 6: The effect of linear interpolation on the MHW results from time series with missing data. The left column (A, B, C) and centre-right column (H, I, J) are reproduced from Figure 2 (D, E, F) and Figure 3 (D, E, F) respectively. They are included here for convenience of comparison against the other two columns that show the results from linearly interpolating missing data in 1000 randomly selected time series (pixels) from the OISST dataset before running the MHW algorithm. Note that the y-axes of the left two columns are not the same as the right two columns. A value of -100% along the y-axis means no MHWs were detected. All other elements are the same as Figures 2, 3, and 5.</w:t>
       </w:r>
     </w:p>
     <w:p>
       <w:pPr>
         <w:pStyle w:val="Heading1"/>
       </w:pPr>
-      <w:bookmarkStart w:id="48" w:name="references"/>
+      <w:bookmarkStart w:id="49" w:name="references"/>
       <w:r>
         <w:t xml:space="preserve">References</w:t>
       </w:r>
-      <w:bookmarkEnd w:id="48"/>
-    </w:p>
-    <w:bookmarkStart w:id="79" w:name="refs"/>
-    <w:bookmarkStart w:id="50" w:name="ref-Banzon2016"/>
+      <w:bookmarkEnd w:id="49"/>
+    </w:p>
+    <w:bookmarkStart w:id="95" w:name="refs"/>
+    <w:bookmarkStart w:id="51" w:name="ref-Banzon2016"/>
     <w:p>
       <w:pPr>
         <w:pStyle w:val="Bibliography"/>
@@ -2598,7 +2780,7 @@
       <w:r>
         <w:t xml:space="preserve">8, 165–176. doi:</w:t>
       </w:r>
-      <w:hyperlink r:id="rId49">
+      <w:hyperlink r:id="rId50">
         <w:r>
           <w:rPr>
             <w:rStyle w:val="Hyperlink"/>
@@ -2610,14 +2792,14 @@
         <w:t xml:space="preserve">.</w:t>
       </w:r>
     </w:p>
-    <w:bookmarkEnd w:id="50"/>
-    <w:bookmarkStart w:id="51" w:name="ref-Baumgartner1992"/>
+    <w:bookmarkEnd w:id="51"/>
+    <w:bookmarkStart w:id="52" w:name="ref-Baumgartner1992"/>
     <w:p>
       <w:pPr>
         <w:pStyle w:val="Bibliography"/>
       </w:pPr>
       <w:r>
-        <w:t xml:space="preserve">Baumgartner, T. (1992). Reconstruction of the history of the pacific sardine and northern anchovy populations over the past two millenia from sediments of the santa barbara basin, california.</w:t>
+        <w:t xml:space="preserve">Baumgartner, T. R. (1992). Reconstruction of the history of the pacific sardine and northern anchovy populations over the past two millenia from sediments of the santa barbara basin, california.</w:t>
       </w:r>
       <w:r>
         <w:t xml:space="preserve"> </w:t>
@@ -2635,8 +2817,30 @@
         <w:t xml:space="preserve">33, 24–40.</w:t>
       </w:r>
     </w:p>
-    <w:bookmarkEnd w:id="51"/>
-    <w:bookmarkStart w:id="52" w:name="ref-Dayton1992"/>
+    <w:bookmarkEnd w:id="52"/>
+    <w:bookmarkStart w:id="53" w:name="ref-Darmaraki2019"/>
+    <w:p>
+      <w:pPr>
+        <w:pStyle w:val="Bibliography"/>
+      </w:pPr>
+      <w:r>
+        <w:t xml:space="preserve">Darmaraki, S., Somot, S., Sevault, F., Nabat, P., Narvaez, W. D. C., Cavicchia, L., et al. (2019). Future evolution of marine heatwaves in the mediterranean sea.</w:t>
+      </w:r>
+      <w:r>
+        <w:t xml:space="preserve"> </w:t>
+      </w:r>
+      <w:r>
+        <w:rPr>
+          <w:i/>
+        </w:rPr>
+        <w:t xml:space="preserve">Climate Dynamics</w:t>
+      </w:r>
+      <w:r>
+        <w:t xml:space="preserve">, 1–22.</w:t>
+      </w:r>
+    </w:p>
+    <w:bookmarkEnd w:id="53"/>
+    <w:bookmarkStart w:id="55" w:name="ref-Dayton1992"/>
     <w:p>
       <w:pPr>
         <w:pStyle w:val="Bibliography"/>
@@ -2657,11 +2861,22 @@
         <w:t xml:space="preserve"> </w:t>
       </w:r>
       <w:r>
-        <w:t xml:space="preserve">62, 421–445.</w:t>
-      </w:r>
-    </w:p>
-    <w:bookmarkEnd w:id="52"/>
-    <w:bookmarkStart w:id="53" w:name="ref-Fordyce2019"/>
+        <w:t xml:space="preserve">62, 421–445. doi:</w:t>
+      </w:r>
+      <w:hyperlink r:id="rId54">
+        <w:r>
+          <w:rPr>
+            <w:rStyle w:val="Hyperlink"/>
+          </w:rPr>
+          <w:t xml:space="preserve">10.2307/2937118</w:t>
+        </w:r>
+      </w:hyperlink>
+      <w:r>
+        <w:t xml:space="preserve">.</w:t>
+      </w:r>
+    </w:p>
+    <w:bookmarkEnd w:id="55"/>
+    <w:bookmarkStart w:id="57" w:name="ref-Fordyce2019"/>
     <w:p>
       <w:pPr>
         <w:pStyle w:val="Bibliography"/>
@@ -2682,17 +2897,122 @@
         <w:t xml:space="preserve"> </w:t>
       </w:r>
       <w:r>
-        <w:t xml:space="preserve">6, 498.</w:t>
-      </w:r>
-    </w:p>
-    <w:bookmarkEnd w:id="53"/>
-    <w:bookmarkStart w:id="55" w:name="ref-Garrabou2009"/>
+        <w:t xml:space="preserve">6, 498. doi:</w:t>
+      </w:r>
+      <w:hyperlink r:id="rId56">
+        <w:r>
+          <w:rPr>
+            <w:rStyle w:val="Hyperlink"/>
+          </w:rPr>
+          <w:t xml:space="preserve">10.3389/fmars.2019.00498</w:t>
+        </w:r>
+      </w:hyperlink>
+      <w:r>
+        <w:t xml:space="preserve">.</w:t>
+      </w:r>
+    </w:p>
+    <w:bookmarkEnd w:id="57"/>
+    <w:bookmarkStart w:id="58" w:name="ref-Harrison2019"/>
     <w:p>
       <w:pPr>
         <w:pStyle w:val="Bibliography"/>
       </w:pPr>
       <w:r>
-        <w:t xml:space="preserve">Garrabou, J., Coma, R., Bensoussan, N., Bally, M., Chevaldonné, P., Cigliano, M., et al. (2009). Mass mortality in Northwestern Mediterranean rocky benthic communities: effects of the 2003 heat wave.</w:t>
+        <w:t xml:space="preserve">Harrison, B., Jupp, D., Lewis, M., Forster, B., Mueller, N., Smith, C., et al. (2019).</w:t>
+      </w:r>
+      <w:r>
+        <w:t xml:space="preserve"> </w:t>
+      </w:r>
+      <w:r>
+        <w:rPr>
+          <w:i/>
+        </w:rPr>
+        <w:t xml:space="preserve">Earth observation: Data, processing and applications</w:t>
+      </w:r>
+      <w:r>
+        <w:t xml:space="preserve">. Australia; New Zealand CRC for Spatial Information.</w:t>
+      </w:r>
+    </w:p>
+    <w:bookmarkEnd w:id="58"/>
+    <w:bookmarkStart w:id="60" w:name="ref-Hobday2016"/>
+    <w:p>
+      <w:pPr>
+        <w:pStyle w:val="Bibliography"/>
+      </w:pPr>
+      <w:r>
+        <w:t xml:space="preserve">Hobday, A. J., Alexander, L. V., Perkins, S. E., Smale, D. A., Straub, S. C., Oliver, E. C. J., et al. (2016). A hierarchical approach to defining marine heatwaves.</w:t>
+      </w:r>
+      <w:r>
+        <w:t xml:space="preserve"> </w:t>
+      </w:r>
+      <w:r>
+        <w:rPr>
+          <w:i/>
+        </w:rPr>
+        <w:t xml:space="preserve">Progress in Oceanography</w:t>
+      </w:r>
+      <w:r>
+        <w:t xml:space="preserve"> </w:t>
+      </w:r>
+      <w:r>
+        <w:t xml:space="preserve">141, 227–238. doi:</w:t>
+      </w:r>
+      <w:hyperlink r:id="rId59">
+        <w:r>
+          <w:rPr>
+            <w:rStyle w:val="Hyperlink"/>
+          </w:rPr>
+          <w:t xml:space="preserve">10.1016/j.pocean.2015.12.014</w:t>
+        </w:r>
+      </w:hyperlink>
+      <w:r>
+        <w:t xml:space="preserve">.</w:t>
+      </w:r>
+    </w:p>
+    <w:bookmarkEnd w:id="60"/>
+    <w:bookmarkStart w:id="62" w:name="ref-Hobday2018"/>
+    <w:p>
+      <w:pPr>
+        <w:pStyle w:val="Bibliography"/>
+      </w:pPr>
+      <w:r>
+        <w:t xml:space="preserve">Hobday, A. J., Oliver, E. C. J., Gupta, A. S., Benthuysen, J. A., Burrows, M. T., Donat, M. G., et al. (2018). Categorizing and naming marine heatwaves.</w:t>
+      </w:r>
+      <w:r>
+        <w:t xml:space="preserve"> </w:t>
+      </w:r>
+      <w:r>
+        <w:rPr>
+          <w:i/>
+        </w:rPr>
+        <w:t xml:space="preserve">Oceanography</w:t>
+      </w:r>
+      <w:r>
+        <w:t xml:space="preserve"> </w:t>
+      </w:r>
+      <w:r>
+        <w:t xml:space="preserve">31, 162–173. doi:</w:t>
+      </w:r>
+      <w:hyperlink r:id="rId61">
+        <w:r>
+          <w:rPr>
+            <w:rStyle w:val="Hyperlink"/>
+          </w:rPr>
+          <w:t xml:space="preserve">10.5670/oceanog.2018.5205</w:t>
+        </w:r>
+      </w:hyperlink>
+      <w:r>
+        <w:t xml:space="preserve">.</w:t>
+      </w:r>
+    </w:p>
+    <w:bookmarkEnd w:id="62"/>
+    <w:bookmarkStart w:id="64" w:name="ref-Garrabou2009"/>
+    <w:p>
+      <w:pPr>
+        <w:pStyle w:val="Bibliography"/>
+      </w:pPr>
+      <w:r>
+        <w:t xml:space="preserve">Mass mortality in Northwestern Mediterranean rocky benthic communities: effects of the 2003 heat wave (2009).</w:t>
       </w:r>
       <w:r>
         <w:t xml:space="preserve"> </w:t>
@@ -2709,7 +3029,7 @@
       <w:r>
         <w:t xml:space="preserve">15, 1090–1103. doi:</w:t>
       </w:r>
-      <w:hyperlink r:id="rId54">
+      <w:hyperlink r:id="rId63">
         <w:r>
           <w:rPr>
             <w:rStyle w:val="Hyperlink"/>
@@ -2721,55 +3041,8 @@
         <w:t xml:space="preserve">.</w:t>
       </w:r>
     </w:p>
-    <w:bookmarkEnd w:id="55"/>
-    <w:bookmarkStart w:id="56" w:name="ref-Harrison2019"/>
-    <w:p>
-      <w:pPr>
-        <w:pStyle w:val="Bibliography"/>
-      </w:pPr>
-      <w:r>
-        <w:t xml:space="preserve">Harrison, B., Jupp, D., Lewis, M., Forster, B., Mueller, N., Smith, C., et al. (2019).</w:t>
-      </w:r>
-      <w:r>
-        <w:t xml:space="preserve"> </w:t>
-      </w:r>
-      <w:r>
-        <w:rPr>
-          <w:i/>
-        </w:rPr>
-        <w:t xml:space="preserve">Earth observation: Data, processing and applications</w:t>
-      </w:r>
-      <w:r>
-        <w:t xml:space="preserve">. Australia; New Zealand CRC for Spatial Information.</w:t>
-      </w:r>
-    </w:p>
-    <w:bookmarkEnd w:id="56"/>
-    <w:bookmarkStart w:id="57" w:name="ref-Hobday2016"/>
-    <w:p>
-      <w:pPr>
-        <w:pStyle w:val="Bibliography"/>
-      </w:pPr>
-      <w:r>
-        <w:t xml:space="preserve">Hobday, A. J., Alexander, L. V., Perkins, S. E., Smale, D. A., Straub, S. C., Oliver, E. C., et al. (2016). A hierarchical approach to defining marine heatwaves.</w:t>
-      </w:r>
-      <w:r>
-        <w:t xml:space="preserve"> </w:t>
-      </w:r>
-      <w:r>
-        <w:rPr>
-          <w:i/>
-        </w:rPr>
-        <w:t xml:space="preserve">Progress in Oceanography</w:t>
-      </w:r>
-      <w:r>
-        <w:t xml:space="preserve"> </w:t>
-      </w:r>
-      <w:r>
-        <w:t xml:space="preserve">141, 227–238.</w:t>
-      </w:r>
-    </w:p>
-    <w:bookmarkEnd w:id="57"/>
-    <w:bookmarkStart w:id="59" w:name="ref-Mills2013"/>
+    <w:bookmarkEnd w:id="64"/>
+    <w:bookmarkStart w:id="66" w:name="ref-Mills2013"/>
     <w:p>
       <w:pPr>
         <w:pStyle w:val="Bibliography"/>
@@ -2792,7 +3065,7 @@
       <w:r>
         <w:t xml:space="preserve">26, 191–195. doi:</w:t>
       </w:r>
-      <w:hyperlink r:id="rId58">
+      <w:hyperlink r:id="rId65">
         <w:r>
           <w:rPr>
             <w:rStyle w:val="Hyperlink"/>
@@ -2804,14 +3077,14 @@
         <w:t xml:space="preserve">.</w:t>
       </w:r>
     </w:p>
-    <w:bookmarkEnd w:id="59"/>
-    <w:bookmarkStart w:id="60" w:name="ref-Oliver2018"/>
+    <w:bookmarkEnd w:id="66"/>
+    <w:bookmarkStart w:id="68" w:name="ref-Oliver2018"/>
     <w:p>
       <w:pPr>
         <w:pStyle w:val="Bibliography"/>
       </w:pPr>
       <w:r>
-        <w:t xml:space="preserve">Oliver, E. C., Donat, M. G., Burrows, M. T., Moore, P. J., Smale, D. A., Alexander, L. V., et al. (2018). Longer and more frequent marine heatwaves over the past century.</w:t>
+        <w:t xml:space="preserve">Oliver, E. C. J., Donat, M. G., Burrows, M. T., Moore, P. J., Smale, D. A., Alexander, L. V., et al. (2018). Longer and more frequent marine heatwaves over the past century.</w:t>
       </w:r>
       <w:r>
         <w:t xml:space="preserve"> </w:t>
@@ -2826,19 +3099,30 @@
         <w:t xml:space="preserve"> </w:t>
       </w:r>
       <w:r>
-        <w:t xml:space="preserve">9, 1324.</w:t>
-      </w:r>
-    </w:p>
-    <w:bookmarkEnd w:id="60"/>
-    <w:bookmarkStart w:id="62" w:name="ref-Oliver2017"/>
+        <w:t xml:space="preserve">9, 1324. doi:</w:t>
+      </w:r>
+      <w:hyperlink r:id="rId67">
+        <w:r>
+          <w:rPr>
+            <w:rStyle w:val="Hyperlink"/>
+          </w:rPr>
+          <w:t xml:space="preserve">10.1038/s41467-018-03732-9</w:t>
+        </w:r>
+      </w:hyperlink>
+      <w:r>
+        <w:t xml:space="preserve">.</w:t>
+      </w:r>
+    </w:p>
+    <w:bookmarkEnd w:id="68"/>
+    <w:bookmarkStart w:id="70" w:name="ref-Oliver2017"/>
     <w:p>
       <w:pPr>
         <w:pStyle w:val="Bibliography"/>
       </w:pPr>
       <w:r>
-        <w:t xml:space="preserve">Oliver, E. C. J., Lago, V., Holbrook, N. J., Ling, S. .., Mundy, C. N., and Hobday, A. J. (2017). Eastern Tasmania Marine Heatwave Atlas. doi:</w:t>
-      </w:r>
-      <w:hyperlink r:id="rId61">
+        <w:t xml:space="preserve">Oliver, E. C. J., Lago, V., Holbrook, N. J., Ling, S. D., Mundy, C. N., and Hobday, A. J. (2017). Eastern Tasmania Marine Heatwave Atlas. doi:</w:t>
+      </w:r>
+      <w:hyperlink r:id="rId69">
         <w:r>
           <w:rPr>
             <w:rStyle w:val="Hyperlink"/>
@@ -2850,14 +3134,14 @@
         <w:t xml:space="preserve">.</w:t>
       </w:r>
     </w:p>
-    <w:bookmarkEnd w:id="62"/>
-    <w:bookmarkStart w:id="63" w:name="ref-WMO2011"/>
+    <w:bookmarkEnd w:id="70"/>
+    <w:bookmarkStart w:id="71" w:name="ref-IPCC2014"/>
     <w:p>
       <w:pPr>
         <w:pStyle w:val="Bibliography"/>
       </w:pPr>
       <w:r>
-        <w:t xml:space="preserve">Organization, W. M. (2011).</w:t>
+        <w:t xml:space="preserve">Pachauri, R. K., Allen, M. R., Barros, V. R., Broome, J., Cramer, W., Christ, R., et al. (2014).</w:t>
       </w:r>
       <w:r>
         <w:t xml:space="preserve"> </w:t>
@@ -2866,46 +3150,14 @@
         <w:rPr>
           <w:i/>
         </w:rPr>
-        <w:t xml:space="preserve">Guide to climatological practices</w:t>
-      </w:r>
-      <w:r>
-        <w:t xml:space="preserve">. World Meteorological Organization (WMO).</w:t>
-      </w:r>
-    </w:p>
-    <w:bookmarkEnd w:id="63"/>
-    <w:bookmarkStart w:id="64" w:name="ref-WMO2017"/>
-    <w:p>
-      <w:pPr>
-        <w:pStyle w:val="Bibliography"/>
-      </w:pPr>
-      <w:r>
-        <w:t xml:space="preserve">Organization, W. M. (2017).</w:t>
-      </w:r>
-      <w:r>
-        <w:t xml:space="preserve"> </w:t>
-      </w:r>
-      <w:r>
-        <w:rPr>
-          <w:i/>
-        </w:rPr>
-        <w:t xml:space="preserve">WMO guidelines on the calculation of climate normals</w:t>
-      </w:r>
-      <w:r>
-        <w:t xml:space="preserve">. World Meteorological Organization (WMO).</w:t>
-      </w:r>
-    </w:p>
-    <w:bookmarkEnd w:id="64"/>
-    <w:bookmarkStart w:id="65" w:name="ref-IPCC2014"/>
-    <w:p>
-      <w:pPr>
-        <w:pStyle w:val="Bibliography"/>
-      </w:pPr>
-      <w:r>
-        <w:t xml:space="preserve">Pachauri, R. K., Meyer, L., Ypersele, J. van, Brinkman, S., Kesteren, L. van, Leprince-Ringuet, N., et al. (2014). Climate Change 2014 Synthesis Report.</w:t>
-      </w:r>
-    </w:p>
-    <w:bookmarkEnd w:id="65"/>
-    <w:bookmarkStart w:id="66" w:name="ref-Philander1983"/>
+        <w:t xml:space="preserve">Climate change 2014: Synthesis report. Contribution of working groups i, ii and iii to the fifth assessment report of the intergovernmental panel on climate change</w:t>
+      </w:r>
+      <w:r>
+        <w:t xml:space="preserve">. IPCC.</w:t>
+      </w:r>
+    </w:p>
+    <w:bookmarkEnd w:id="71"/>
+    <w:bookmarkStart w:id="73" w:name="ref-Philander1983"/>
     <w:p>
       <w:pPr>
         <w:pStyle w:val="Bibliography"/>
@@ -2926,11 +3178,22 @@
         <w:t xml:space="preserve"> </w:t>
       </w:r>
       <w:r>
-        <w:t xml:space="preserve">302, 295.</w:t>
-      </w:r>
-    </w:p>
-    <w:bookmarkEnd w:id="66"/>
-    <w:bookmarkStart w:id="67" w:name="ref-Reynolds2007"/>
+        <w:t xml:space="preserve">302, 295. doi:</w:t>
+      </w:r>
+      <w:hyperlink r:id="rId72">
+        <w:r>
+          <w:rPr>
+            <w:rStyle w:val="Hyperlink"/>
+          </w:rPr>
+          <w:t xml:space="preserve">10.1038/302295a0</w:t>
+        </w:r>
+      </w:hyperlink>
+      <w:r>
+        <w:t xml:space="preserve">.</w:t>
+      </w:r>
+    </w:p>
+    <w:bookmarkEnd w:id="73"/>
+    <w:bookmarkStart w:id="75" w:name="ref-Reynolds2007"/>
     <w:p>
       <w:pPr>
         <w:pStyle w:val="Bibliography"/>
@@ -2951,11 +3214,22 @@
         <w:t xml:space="preserve"> </w:t>
       </w:r>
       <w:r>
-        <w:t xml:space="preserve">20, 5473–5496.</w:t>
-      </w:r>
-    </w:p>
-    <w:bookmarkEnd w:id="67"/>
-    <w:bookmarkStart w:id="69" w:name="ref-Salinger2016"/>
+        <w:t xml:space="preserve">20, 5473–5496. doi:</w:t>
+      </w:r>
+      <w:hyperlink r:id="rId74">
+        <w:r>
+          <w:rPr>
+            <w:rStyle w:val="Hyperlink"/>
+          </w:rPr>
+          <w:t xml:space="preserve">10.1175/2007JCLI1824.1</w:t>
+        </w:r>
+      </w:hyperlink>
+      <w:r>
+        <w:t xml:space="preserve">.</w:t>
+      </w:r>
+    </w:p>
+    <w:bookmarkEnd w:id="75"/>
+    <w:bookmarkStart w:id="77" w:name="ref-Salinger2016"/>
     <w:p>
       <w:pPr>
         <w:pStyle w:val="Bibliography"/>
@@ -2963,7 +3237,7 @@
       <w:r>
         <w:t xml:space="preserve">Salinger, J., Hobday, A., Matear, R., O’Kane, T., Risbey, J., Dunstan, P., et al. (2016). “Chapter one - decadal-scale forecasting of climate drivers for marine applications,” in Advances in marine biology., ed. B. E. Curry (Academic Press), 1–68. doi:</w:t>
       </w:r>
-      <w:hyperlink r:id="rId68">
+      <w:hyperlink r:id="rId76">
         <w:r>
           <w:rPr>
             <w:rStyle w:val="Hyperlink"/>
@@ -2975,8 +3249,41 @@
         <w:t xml:space="preserve">.</w:t>
       </w:r>
     </w:p>
-    <w:bookmarkEnd w:id="69"/>
-    <w:bookmarkStart w:id="70" w:name="ref-Schlegel2018"/>
+    <w:bookmarkEnd w:id="77"/>
+    <w:bookmarkStart w:id="79" w:name="ref-Schaeffer2017"/>
+    <w:p>
+      <w:pPr>
+        <w:pStyle w:val="Bibliography"/>
+      </w:pPr>
+      <w:r>
+        <w:t xml:space="preserve">Schaeffer, A., and Roughan, M. (2017). Sub-surface intensification of marine heatwaves off southeastern Australia: the role of stratification and local winds.</w:t>
+      </w:r>
+      <w:r>
+        <w:t xml:space="preserve"> </w:t>
+      </w:r>
+      <w:r>
+        <w:rPr>
+          <w:i/>
+        </w:rPr>
+        <w:t xml:space="preserve">Geophysical Research Letters</w:t>
+      </w:r>
+      <w:r>
+        <w:t xml:space="preserve">. doi:</w:t>
+      </w:r>
+      <w:hyperlink r:id="rId78">
+        <w:r>
+          <w:rPr>
+            <w:rStyle w:val="Hyperlink"/>
+          </w:rPr>
+          <w:t xml:space="preserve">10.1002/2017GL073714</w:t>
+        </w:r>
+      </w:hyperlink>
+      <w:r>
+        <w:t xml:space="preserve">.</w:t>
+      </w:r>
+    </w:p>
+    <w:bookmarkEnd w:id="79"/>
+    <w:bookmarkStart w:id="81" w:name="ref-Schlegel2018"/>
     <w:p>
       <w:pPr>
         <w:pStyle w:val="Bibliography"/>
@@ -2997,17 +3304,28 @@
         <w:t xml:space="preserve"> </w:t>
       </w:r>
       <w:r>
-        <w:t xml:space="preserve">3, 821.</w:t>
-      </w:r>
-    </w:p>
-    <w:bookmarkEnd w:id="70"/>
-    <w:bookmarkStart w:id="71" w:name="ref-Smale2009"/>
+        <w:t xml:space="preserve">3, 821. doi:</w:t>
+      </w:r>
+      <w:hyperlink r:id="rId80">
+        <w:r>
+          <w:rPr>
+            <w:rStyle w:val="Hyperlink"/>
+          </w:rPr>
+          <w:t xml:space="preserve">10.21105/joss.00821</w:t>
+        </w:r>
+      </w:hyperlink>
+      <w:r>
+        <w:t xml:space="preserve">.</w:t>
+      </w:r>
+    </w:p>
+    <w:bookmarkEnd w:id="81"/>
+    <w:bookmarkStart w:id="83" w:name="ref-Smale2009"/>
     <w:p>
       <w:pPr>
         <w:pStyle w:val="Bibliography"/>
       </w:pPr>
       <w:r>
-        <w:t xml:space="preserve">Smale, D. A., and Wernberg, T. (2009). Satellite-derived SST data as a proxy for water temperature in nearshore benthic ecology Peer reviewed article.</w:t>
+        <w:t xml:space="preserve">Smale, D. A., and Wernberg, T. (2009). Satellite-derived SST data as a proxy for water temperature in nearshore benthic ecology.</w:t>
       </w:r>
       <w:r>
         <w:t xml:space="preserve"> </w:t>
@@ -3016,23 +3334,34 @@
         <w:rPr>
           <w:i/>
         </w:rPr>
-        <w:t xml:space="preserve">Marine Biology</w:t>
-      </w:r>
-      <w:r>
-        <w:t xml:space="preserve"> </w:t>
-      </w:r>
-      <w:r>
-        <w:t xml:space="preserve">387, 27–37.</w:t>
-      </w:r>
-    </w:p>
-    <w:bookmarkEnd w:id="71"/>
-    <w:bookmarkStart w:id="72" w:name="ref-Smale2019"/>
+        <w:t xml:space="preserve">Marine Ecology Progress Series</w:t>
+      </w:r>
+      <w:r>
+        <w:t xml:space="preserve"> </w:t>
+      </w:r>
+      <w:r>
+        <w:t xml:space="preserve">387, 27–37. doi:</w:t>
+      </w:r>
+      <w:hyperlink r:id="rId82">
+        <w:r>
+          <w:rPr>
+            <w:rStyle w:val="Hyperlink"/>
+          </w:rPr>
+          <w:t xml:space="preserve">10.3354/meps08132</w:t>
+        </w:r>
+      </w:hyperlink>
+      <w:r>
+        <w:t xml:space="preserve">.</w:t>
+      </w:r>
+    </w:p>
+    <w:bookmarkEnd w:id="83"/>
+    <w:bookmarkStart w:id="85" w:name="ref-Smale2019"/>
     <w:p>
       <w:pPr>
         <w:pStyle w:val="Bibliography"/>
       </w:pPr>
       <w:r>
-        <w:t xml:space="preserve">Smale, D. A., Wernberg, T., Oliver, E. C., Thomsen, M., Harvey, B. P., Straub, S. C., et al. (2019). Marine heatwaves threaten global biodiversity and the provision of ecosystem services.</w:t>
+        <w:t xml:space="preserve">Smale, D. A., Wernberg, T., Oliver, E. C. J., Thomsen, M., Harvey, B. P., Straub, S. C., et al. (2019). Marine heatwaves threaten global biodiversity and the provision of ecosystem services.</w:t>
       </w:r>
       <w:r>
         <w:t xml:space="preserve"> </w:t>
@@ -3047,11 +3376,22 @@
         <w:t xml:space="preserve"> </w:t>
       </w:r>
       <w:r>
-        <w:t xml:space="preserve">9, 306–312.</w:t>
-      </w:r>
-    </w:p>
-    <w:bookmarkEnd w:id="72"/>
-    <w:bookmarkStart w:id="74" w:name="ref-Smit2013"/>
+        <w:t xml:space="preserve">9, 306–312. doi:</w:t>
+      </w:r>
+      <w:hyperlink r:id="rId84">
+        <w:r>
+          <w:rPr>
+            <w:rStyle w:val="Hyperlink"/>
+          </w:rPr>
+          <w:t xml:space="preserve">10.1038/s41558-019-0412-1</w:t>
+        </w:r>
+      </w:hyperlink>
+      <w:r>
+        <w:t xml:space="preserve">.</w:t>
+      </w:r>
+    </w:p>
+    <w:bookmarkEnd w:id="85"/>
+    <w:bookmarkStart w:id="87" w:name="ref-Smit2013"/>
     <w:p>
       <w:pPr>
         <w:pStyle w:val="Bibliography"/>
@@ -3074,7 +3414,7 @@
       <w:r>
         <w:t xml:space="preserve">8. doi:</w:t>
       </w:r>
-      <w:hyperlink r:id="rId73">
+      <w:hyperlink r:id="rId86">
         <w:r>
           <w:rPr>
             <w:rStyle w:val="Hyperlink"/>
@@ -3086,8 +3426,8 @@
         <w:t xml:space="preserve">.</w:t>
       </w:r>
     </w:p>
-    <w:bookmarkEnd w:id="74"/>
-    <w:bookmarkStart w:id="75" w:name="ref-Stobart2016"/>
+    <w:bookmarkEnd w:id="87"/>
+    <w:bookmarkStart w:id="89" w:name="ref-Stobart2016"/>
     <w:p>
       <w:pPr>
         <w:pStyle w:val="Bibliography"/>
@@ -3108,17 +3448,28 @@
         <w:t xml:space="preserve"> </w:t>
       </w:r>
       <w:r>
-        <w:t xml:space="preserve">67, 612–625.</w:t>
-      </w:r>
-    </w:p>
-    <w:bookmarkEnd w:id="75"/>
-    <w:bookmarkStart w:id="77" w:name="ref-Wernberg2012a"/>
+        <w:t xml:space="preserve">67, 612–625. doi:</w:t>
+      </w:r>
+      <w:hyperlink r:id="rId88">
+        <w:r>
+          <w:rPr>
+            <w:rStyle w:val="Hyperlink"/>
+          </w:rPr>
+          <w:t xml:space="preserve">10.1071/MF14340</w:t>
+        </w:r>
+      </w:hyperlink>
+      <w:r>
+        <w:t xml:space="preserve">.</w:t>
+      </w:r>
+    </w:p>
+    <w:bookmarkEnd w:id="89"/>
+    <w:bookmarkStart w:id="91" w:name="ref-Wernberg2012a"/>
     <w:p>
       <w:pPr>
         <w:pStyle w:val="Bibliography"/>
       </w:pPr>
       <w:r>
-        <w:t xml:space="preserve">Wernberg, T., Smale, D. a, Tuya, F., Thomsen, M. S., Langlois, T. J., Bettignies, T. de, et al. (2012). An extreme climatic event alters marine ecosystem structure in a global biodiversity hotspot.</w:t>
+        <w:t xml:space="preserve">Wernberg, T., Smale, D. A., Tuya, F., Thomsen, M. S., Langlois, T. J., Bettignies, T. de, et al. (2012). An extreme climatic event alters marine ecosystem structure in a global biodiversity hotspot.</w:t>
       </w:r>
       <w:r>
         <w:t xml:space="preserve"> </w:t>
@@ -3135,7 +3486,7 @@
       <w:r>
         <w:t xml:space="preserve">3, 78–82. doi:</w:t>
       </w:r>
-      <w:hyperlink r:id="rId76">
+      <w:hyperlink r:id="rId90">
         <w:r>
           <w:rPr>
             <w:rStyle w:val="Hyperlink"/>
@@ -3147,8 +3498,28 @@
         <w:t xml:space="preserve">.</w:t>
       </w:r>
     </w:p>
-    <w:bookmarkEnd w:id="77"/>
-    <w:bookmarkStart w:id="78" w:name="ref-Zhao2019"/>
+    <w:bookmarkEnd w:id="91"/>
+    <w:bookmarkStart w:id="92" w:name="ref-WMO2011"/>
+    <w:p>
+      <w:pPr>
+        <w:pStyle w:val="Bibliography"/>
+      </w:pPr>
+      <w:r>
+        <w:t xml:space="preserve">WMO (2011). Guide to climatological practices.</w:t>
+      </w:r>
+    </w:p>
+    <w:bookmarkEnd w:id="92"/>
+    <w:bookmarkStart w:id="93" w:name="ref-WMO2017"/>
+    <w:p>
+      <w:pPr>
+        <w:pStyle w:val="Bibliography"/>
+      </w:pPr>
+      <w:r>
+        <w:t xml:space="preserve">WMO (2017). WMO guidelines on the calculation of climate normals.</w:t>
+      </w:r>
+    </w:p>
+    <w:bookmarkEnd w:id="93"/>
+    <w:bookmarkStart w:id="94" w:name="ref-Zhao2019"/>
     <w:p>
       <w:pPr>
         <w:pStyle w:val="Bibliography"/>
@@ -3172,8 +3543,8 @@
         <w:t xml:space="preserve">4, 1124.</w:t>
       </w:r>
     </w:p>
-    <w:bookmarkEnd w:id="78"/>
-    <w:bookmarkEnd w:id="79"/>
+    <w:bookmarkEnd w:id="94"/>
+    <w:bookmarkEnd w:id="95"/>
     <w:sectPr>
       <w:headerReference w:type="even" r:id="rId10"/>
       <w:headerReference w:type="default" r:id="rId9"/>
@@ -6510,6 +6881,9 @@
     <w:abstractNumId w:val="991"/>
   </w:num>
   <w:num w:numId="1008">
+    <w:abstractNumId w:val="991"/>
+  </w:num>
+  <w:num w:numId="1009">
     <w:abstractNumId w:val="99423"/>
     <w:lvlOverride w:ilvl="0">
       <w:startOverride w:val="3"/>
@@ -6539,7 +6913,10 @@
       <w:startOverride w:val="3"/>
     </w:lvlOverride>
   </w:num>
-  <w:num w:numId="1009">
+  <w:num w:numId="1010">
+    <w:abstractNumId w:val="991"/>
+  </w:num>
+  <w:num w:numId="1011">
     <w:abstractNumId w:val="991"/>
   </w:num>
 </w:numbering>

</xml_diff>

<commit_message>
All prepped and ready for submission
</commit_message>
<xml_diff>
--- a/LaTeX/MHWdetection.docx
+++ b/LaTeX/MHWdetection.docx
@@ -1490,7 +1490,7 @@
         <w:pStyle w:val="BodyText"/>
       </w:pPr>
       <w:r>
-        <w:t xml:space="preserve">There are clear global patterns in the changes in MHW results as time series are shortened from 30 to 10 years (Figure 4). The median change in the count of average MHWs due to changes in time series length is nearly 0, but much of the western Pacific and northern Atlantic oceans show large rates of increasing MHW counts as time series are shortened (Figure 4A). The rates of change in the eastern Pacific, southern Atlantic, and the Indian Ocean show a mix of both increasing and decreasing counts of MHWs as time series become shorter. The patterns of change in the sum of MHW days closely resemble the change in the count of MHWs (Figure 4B). The change in the maximum intensity of average MHWs from decreasing time series lengths occurred throughout most of the oceans at a median rate of -0.21% per year (Figure 4C). This means that, on average, a MHW detected in a 10 year time series will have a maximum intensity about 4.2% cooler than a MHW detected in a 30 year time series (0.21%/year times 20 year difference). This small difference shows the robustness of the MHW detection algorithm. There are areas where decreasing a time series tends to increase the maximum intensities of the MHWs detected. These areas are roughly the same regions where the shortening of a time series causes a decrease in the count of MHW days detected. It is important to note that the long-term trends in these data were removed beforehand so the patterns observed in Figure 4 are due to the properties of the time series themselves and not the climate change signal that would otherwise be dominant in the results.</w:t>
+        <w:t xml:space="preserve">There are clear global patterns in the changes in MHW results as time series are shortened from 30 to 10 years (Figure 4). The median change in the count of average MHWs due to changes in time series length is only 0.24%/year, but much of the western Pacific and northern Atlantic oceans show large rates of increasing MHW counts as time series are shortened (Figure 4A). The rates of change in the eastern Pacific, southern Atlantic, and the Indian Ocean show a mix of both increasing and decreasing counts of MHWs as time series become shorter. The patterns of change in the sum of MHW days closely resemble the change in the count of MHWs (Figure 4B). The median change in the maximum intensity of average MHWs throughout most of the oceans is -0.21%/year (Figure 4C). This means that, on average, a MHW detected in a 10 year time series will have a maximum intensity about 4.2% cooler than a MHW detected in a 30 year time series (0.21%/year times 20 year difference). This small difference shows the robustness of the MHW detection algorithm. There are areas where decreasing a time series increases the maximum intensities of the MHWs detected. These areas are roughly the same regions where the shortening of a time series causes a decrease in the count of MHW days detected. It is important to note that the long-term trends in these data were removed beforehand so the patterns observed in Figure 4 are due to the properties of the time series themselves and not the climate change signal that would otherwise be dominant in the results.</w:t>
       </w:r>
     </w:p>
     <w:p>
@@ -1498,7 +1498,7 @@
         <w:pStyle w:val="BodyText"/>
       </w:pPr>
       <w:r>
-        <w:t xml:space="preserve">The global patterns of the effect of shortened time series on the focal MHWs are similar to the average MHWs. Much of the ocean that shows a decrease in the count of MHWs as a time series is shortened (Figure 4A) also show an increase in the count of MHWs during the duration of the focal MHW at 10% more MHWs per year the time series is shortened (Figure 4D). This may seem contradictory, but this increase in the count of MHWs during the focal MHW in a time series is due to it being broken into smaller events. When this occurs on the smaller MHWs they may be broken up enough to no longer be counted, and therefore the count of average MHWs decreases. The decrease in the durations of the focal MHWs are greater than the decreases for the average MHWs and the spatial homogeneity of this pattern is more broken up (Figure 4B and 4E). The regions that show increasing durations in the focal MHW are spatially smaller than the average MHWs and the rates of increase are roughly one quarter of those for the average MHWs (Figure 4B and 4E). Finally, the increasing and decreasing maximum intensities were similar in scale, but differed somewhat in their spatial patterns. Whereas the average MHWs show clear warming trends in the northeast and south Pacific (Figure 4C), these features are much reduced for the focal MHWs (Figure 4F). The strong cooling signal in the average MHWs north of Europe is replaced by a spatially broad warming trend in the focal MHWs in the area. The minor warming trend in the average MHWs around the Kuroshio Current is replaced by a spatially larger and more intense warming trend in the focal MHWs.</w:t>
+        <w:t xml:space="preserve">The global patterns of the effect of shortened time series on the focal MHWs are similar to the average MHWs. Much of the ocean that shows a decrease in the count of MHWs as a time series is shortened (Figure 4A) also show an increase in the count of MHWs during the duration of the focal MHW at 10% more MHWs per year the time series is shortened (Figure 4D). This may seem contradictory, but this increase in the count of MHWs during the focal MHW in a time series is due to it being broken into smaller events. When this occurs on the smaller MHWs they may be broken up enough to no longer be counted, and therefore the count of average MHWs decreases. The decrease in the durations of the focal MHWs are greater than the decreases for the average MHWs and the spatial homogeneity of this pattern is more broken up (Figure 4B and 4E). The regions that show increasing durations in the focal MHW are spatially smaller than the average MHWs and the rates of increase are roughly one quarter of those for the average MHWs (Figure 4B and 4E). Finally, the rates of increase or decrease in maximum intensities were similar in scale between the average and focal MHWs, but differed in their spatial patterns. Whereas the average MHWs show clear warming trends in the northeast and south Pacific (Figure 4C), these features are much reduced for the focal MHWs (Figure 4F). The strong cooling signal in the average MHWs north of Europe is replaced by a spatially broad warming trend in the focal MHWs in the area. The minor warming trend in the average MHWs around the Kuroshio Current is replaced by a spatially larger and more intense warming trend in the focal MHWs.</w:t>
       </w:r>
     </w:p>
     <w:p>
@@ -2688,7 +2688,7 @@
         <w:pStyle w:val="FirstParagraph"/>
       </w:pPr>
       <w:r>
-        <w:t xml:space="preserve">Figure 1: The focal marine heatwaves (MHWs) shown in red for the three reference time series A) Western Australia (WA), B) Northwest Atlantic (NWA), and C) Mediterranean (Med). Other MHWs shown in salmon. Each panel is centred around the peak date of the focal MHW, which is highlighted by a dark green vertical segment. The beginning and end of each MHW are demarcated with light green vertical segments. The seasonal mean climatology for each time series is shown as a light blue line, while the threshold climatology is shown with a dark blue line. The observed temperatures are shown as a black line.</w:t>
+        <w:t xml:space="preserve">Figure 1: The focal marine heatwaves (MHWs) shown in red for the three reference time series A) Western Australia (WA), B) Northwest Atlantic (NWA), and C) Mediterranean (Med). Other MHWs shown in salmon. Each panel is centred around the peak date of the focal MHW, which is highlighted by a dark green vertical segment. The beginning and end of each MHW are demarcated with light green vertical segments. The seasonal mean climatology for each time series is shown as a light blue line, while the threshold climatology is shown with a dark blue line. The observed temperatures are shown as a black line. Note that only the WA focal MHW is the same as the event in the literature, the focal MHWs shown here for the NWA and Med time series are larger than the MHWs from the literature so are shown here in their stead.</w:t>
       </w:r>
     </w:p>
     <w:p>

</xml_diff>